<commit_message>
pva and the Prisoner of Azkaban
</commit_message>
<xml_diff>
--- a/eigen documentatie/Plan_van_aanpak_BarrocIT.docx
+++ b/eigen documentatie/Plan_van_aanpak_BarrocIT.docx
@@ -2627,16 +2627,7 @@
           <w:shd w:val="clear" w:color="auto" w:fill="FFFFFF"/>
           <w:lang w:val="en-GB"/>
         </w:rPr>
-        <w:t>We have a set work time of between 9 o'clock and 12:15 on all working days except Wednesday</w:t>
-      </w:r>
-      <w:r>
-        <w:rPr>
-          <w:rFonts w:cstheme="minorHAnsi"/>
-          <w:color w:val="222222"/>
-          <w:shd w:val="clear" w:color="auto" w:fill="FFFFFF"/>
-          <w:lang w:val="en-GB"/>
-        </w:rPr>
-        <w:t>. We also work on sometimes outside that time but those aren’t set yet.</w:t>
+        <w:t>We have a set work time of between 9 o'clock and 12:15 on all working days except Wednesday. We also work on sometimes outside that time but those aren’t set yet.</w:t>
       </w:r>
     </w:p>
     <w:p>
@@ -4590,8 +4581,6 @@
           <w:lang w:val="en-GB"/>
         </w:rPr>
       </w:pPr>
-      <w:bookmarkStart w:id="6" w:name="_GoBack"/>
-      <w:bookmarkEnd w:id="6"/>
     </w:p>
     <w:p>
       <w:pPr>
@@ -4600,7 +4589,7 @@
           <w:lang w:val="en-GB"/>
         </w:rPr>
       </w:pPr>
-      <w:bookmarkStart w:id="7" w:name="_Toc492374055"/>
+      <w:bookmarkStart w:id="6" w:name="_Toc492374055"/>
       <w:r>
         <w:rPr>
           <w:lang w:val="en-GB"/>
@@ -4633,7 +4622,7 @@
         </w:rPr>
         <w:t>ies</w:t>
       </w:r>
-      <w:bookmarkEnd w:id="7"/>
+      <w:bookmarkEnd w:id="6"/>
       <w:proofErr w:type="spellEnd"/>
     </w:p>
     <w:p>
@@ -4656,7 +4645,7 @@
           <w:lang w:val="en-GB"/>
         </w:rPr>
       </w:pPr>
-      <w:bookmarkStart w:id="8" w:name="_Toc492374056"/>
+      <w:bookmarkStart w:id="7" w:name="_Toc492374056"/>
       <w:r>
         <w:rPr>
           <w:lang w:val="en-GB"/>
@@ -4678,7 +4667,7 @@
       </w:r>
       <w:bookmarkEnd w:id="3"/>
       <w:bookmarkEnd w:id="4"/>
-      <w:bookmarkEnd w:id="8"/>
+      <w:bookmarkEnd w:id="7"/>
       <w:r>
         <w:rPr>
           <w:lang w:val="en-GB"/>
@@ -4692,7 +4681,7 @@
           <w:lang w:val="en-GB"/>
         </w:rPr>
       </w:pPr>
-      <w:bookmarkStart w:id="9" w:name="_Toc492374057"/>
+      <w:bookmarkStart w:id="8" w:name="_Toc492374057"/>
     </w:p>
     <w:p>
       <w:pPr>
@@ -4877,6 +4866,3695 @@
         </w:rPr>
       </w:pPr>
     </w:p>
+    <w:tbl>
+      <w:tblPr>
+        <w:tblStyle w:val="Tabelraster"/>
+        <w:tblW w:w="10915" w:type="dxa"/>
+        <w:tblInd w:w="-714" w:type="dxa"/>
+        <w:tblLayout w:type="fixed"/>
+        <w:tblLook w:val="04A0" w:firstRow="1" w:lastRow="0" w:firstColumn="1" w:lastColumn="0" w:noHBand="0" w:noVBand="1"/>
+      </w:tblPr>
+      <w:tblGrid>
+        <w:gridCol w:w="7513"/>
+        <w:gridCol w:w="709"/>
+        <w:gridCol w:w="851"/>
+        <w:gridCol w:w="850"/>
+        <w:gridCol w:w="992"/>
+      </w:tblGrid>
+      <w:tr>
+        <w:tc>
+          <w:tcPr>
+            <w:tcW w:w="7513" w:type="dxa"/>
+          </w:tcPr>
+          <w:p>
+            <w:pPr>
+              <w:pStyle w:val="Lijstalinea"/>
+              <w:ind w:left="0"/>
+              <w:rPr>
+                <w:b/>
+                <w:lang w:val="en-GB"/>
+              </w:rPr>
+            </w:pPr>
+            <w:r>
+              <w:rPr>
+                <w:b/>
+                <w:lang w:val="en-GB"/>
+              </w:rPr>
+              <w:t>rules</w:t>
+            </w:r>
+          </w:p>
+        </w:tc>
+        <w:tc>
+          <w:tcPr>
+            <w:tcW w:w="709" w:type="dxa"/>
+          </w:tcPr>
+          <w:p>
+            <w:pPr>
+              <w:pStyle w:val="Lijstalinea"/>
+              <w:ind w:left="0"/>
+              <w:rPr>
+                <w:lang w:val="en-GB"/>
+              </w:rPr>
+            </w:pPr>
+            <w:r>
+              <w:rPr>
+                <w:lang w:val="en-GB"/>
+              </w:rPr>
+              <w:t>Must have</w:t>
+            </w:r>
+          </w:p>
+        </w:tc>
+        <w:tc>
+          <w:tcPr>
+            <w:tcW w:w="851" w:type="dxa"/>
+          </w:tcPr>
+          <w:p>
+            <w:pPr>
+              <w:pStyle w:val="Lijstalinea"/>
+              <w:ind w:left="0"/>
+              <w:rPr>
+                <w:lang w:val="en-GB"/>
+              </w:rPr>
+            </w:pPr>
+            <w:r>
+              <w:rPr>
+                <w:lang w:val="en-GB"/>
+              </w:rPr>
+              <w:t>Should have</w:t>
+            </w:r>
+          </w:p>
+        </w:tc>
+        <w:tc>
+          <w:tcPr>
+            <w:tcW w:w="850" w:type="dxa"/>
+          </w:tcPr>
+          <w:p>
+            <w:pPr>
+              <w:pStyle w:val="Lijstalinea"/>
+              <w:ind w:left="0"/>
+              <w:rPr>
+                <w:lang w:val="en-GB"/>
+              </w:rPr>
+            </w:pPr>
+            <w:r>
+              <w:rPr>
+                <w:lang w:val="en-GB"/>
+              </w:rPr>
+              <w:t>Could have</w:t>
+            </w:r>
+          </w:p>
+        </w:tc>
+        <w:tc>
+          <w:tcPr>
+            <w:tcW w:w="992" w:type="dxa"/>
+          </w:tcPr>
+          <w:p>
+            <w:pPr>
+              <w:pStyle w:val="Lijstalinea"/>
+              <w:ind w:left="0"/>
+              <w:rPr>
+                <w:lang w:val="en-GB"/>
+              </w:rPr>
+            </w:pPr>
+            <w:r>
+              <w:rPr>
+                <w:lang w:val="en-GB"/>
+              </w:rPr>
+              <w:t>Wont have</w:t>
+            </w:r>
+          </w:p>
+        </w:tc>
+      </w:tr>
+      <w:tr>
+        <w:tc>
+          <w:tcPr>
+            <w:tcW w:w="7513" w:type="dxa"/>
+          </w:tcPr>
+          <w:p>
+            <w:pPr>
+              <w:rPr>
+                <w:lang w:val="en-GB"/>
+              </w:rPr>
+            </w:pPr>
+            <w:r>
+              <w:rPr>
+                <w:lang w:val="en-GB"/>
+              </w:rPr>
+              <w:t xml:space="preserve">A login system (for </w:t>
+            </w:r>
+            <w:r>
+              <w:rPr>
+                <w:lang w:val="en-GB"/>
+              </w:rPr>
+              <w:t xml:space="preserve">the </w:t>
+            </w:r>
+            <w:r>
+              <w:rPr>
+                <w:lang w:val="en-GB"/>
+              </w:rPr>
+              <w:t>departments and admin</w:t>
+            </w:r>
+            <w:r>
+              <w:rPr>
+                <w:lang w:val="en-GB"/>
+              </w:rPr>
+              <w:t>s</w:t>
+            </w:r>
+            <w:r>
+              <w:rPr>
+                <w:lang w:val="en-GB"/>
+              </w:rPr>
+              <w:t>).</w:t>
+            </w:r>
+          </w:p>
+        </w:tc>
+        <w:tc>
+          <w:tcPr>
+            <w:tcW w:w="709" w:type="dxa"/>
+          </w:tcPr>
+          <w:p>
+            <w:pPr>
+              <w:pStyle w:val="Lijstalinea"/>
+              <w:ind w:left="0"/>
+              <w:rPr>
+                <w:lang w:val="en-GB"/>
+              </w:rPr>
+            </w:pPr>
+            <w:r>
+              <w:rPr>
+                <w:lang w:val="en-GB"/>
+              </w:rPr>
+              <w:t>x</w:t>
+            </w:r>
+          </w:p>
+        </w:tc>
+        <w:tc>
+          <w:tcPr>
+            <w:tcW w:w="851" w:type="dxa"/>
+          </w:tcPr>
+          <w:p>
+            <w:pPr>
+              <w:pStyle w:val="Lijstalinea"/>
+              <w:ind w:left="0"/>
+              <w:rPr>
+                <w:lang w:val="en-GB"/>
+              </w:rPr>
+            </w:pPr>
+          </w:p>
+        </w:tc>
+        <w:tc>
+          <w:tcPr>
+            <w:tcW w:w="850" w:type="dxa"/>
+          </w:tcPr>
+          <w:p>
+            <w:pPr>
+              <w:pStyle w:val="Lijstalinea"/>
+              <w:ind w:left="0"/>
+              <w:rPr>
+                <w:lang w:val="en-GB"/>
+              </w:rPr>
+            </w:pPr>
+          </w:p>
+        </w:tc>
+        <w:tc>
+          <w:tcPr>
+            <w:tcW w:w="992" w:type="dxa"/>
+          </w:tcPr>
+          <w:p>
+            <w:pPr>
+              <w:pStyle w:val="Lijstalinea"/>
+              <w:ind w:left="0"/>
+              <w:rPr>
+                <w:lang w:val="en-GB"/>
+              </w:rPr>
+            </w:pPr>
+          </w:p>
+        </w:tc>
+      </w:tr>
+      <w:tr>
+        <w:tc>
+          <w:tcPr>
+            <w:tcW w:w="7513" w:type="dxa"/>
+          </w:tcPr>
+          <w:p>
+            <w:pPr>
+              <w:rPr>
+                <w:lang w:val="en-GB"/>
+              </w:rPr>
+            </w:pPr>
+            <w:r>
+              <w:rPr>
+                <w:lang w:val="en-GB"/>
+              </w:rPr>
+              <w:t>An admin panel (access to customer data to customize).</w:t>
+            </w:r>
+          </w:p>
+        </w:tc>
+        <w:tc>
+          <w:tcPr>
+            <w:tcW w:w="709" w:type="dxa"/>
+          </w:tcPr>
+          <w:p>
+            <w:pPr>
+              <w:pStyle w:val="Lijstalinea"/>
+              <w:ind w:left="0"/>
+              <w:rPr>
+                <w:lang w:val="en-GB"/>
+              </w:rPr>
+            </w:pPr>
+            <w:r>
+              <w:rPr>
+                <w:lang w:val="en-GB"/>
+              </w:rPr>
+              <w:t>x</w:t>
+            </w:r>
+          </w:p>
+        </w:tc>
+        <w:tc>
+          <w:tcPr>
+            <w:tcW w:w="851" w:type="dxa"/>
+          </w:tcPr>
+          <w:p>
+            <w:pPr>
+              <w:pStyle w:val="Lijstalinea"/>
+              <w:ind w:left="0"/>
+              <w:rPr>
+                <w:lang w:val="en-GB"/>
+              </w:rPr>
+            </w:pPr>
+          </w:p>
+        </w:tc>
+        <w:tc>
+          <w:tcPr>
+            <w:tcW w:w="850" w:type="dxa"/>
+          </w:tcPr>
+          <w:p>
+            <w:pPr>
+              <w:pStyle w:val="Lijstalinea"/>
+              <w:ind w:left="0"/>
+              <w:rPr>
+                <w:lang w:val="en-GB"/>
+              </w:rPr>
+            </w:pPr>
+          </w:p>
+        </w:tc>
+        <w:tc>
+          <w:tcPr>
+            <w:tcW w:w="992" w:type="dxa"/>
+          </w:tcPr>
+          <w:p>
+            <w:pPr>
+              <w:pStyle w:val="Lijstalinea"/>
+              <w:ind w:left="0"/>
+              <w:rPr>
+                <w:lang w:val="en-GB"/>
+              </w:rPr>
+            </w:pPr>
+          </w:p>
+        </w:tc>
+      </w:tr>
+      <w:tr>
+        <w:trPr>
+          <w:trHeight w:val="334"/>
+        </w:trPr>
+        <w:tc>
+          <w:tcPr>
+            <w:tcW w:w="7513" w:type="dxa"/>
+          </w:tcPr>
+          <w:p>
+            <w:pPr>
+              <w:rPr>
+                <w:lang w:val="en-GB"/>
+              </w:rPr>
+            </w:pPr>
+            <w:r>
+              <w:rPr>
+                <w:lang w:val="en-GB"/>
+              </w:rPr>
+              <w:t>Database (</w:t>
+            </w:r>
+            <w:r>
+              <w:rPr>
+                <w:lang w:val="en-GB"/>
+              </w:rPr>
+              <w:t>t</w:t>
+            </w:r>
+            <w:r>
+              <w:rPr>
+                <w:lang w:val="en-GB"/>
+              </w:rPr>
+              <w:t>oo save all the invoices and login data</w:t>
+            </w:r>
+            <w:r>
+              <w:rPr>
+                <w:lang w:val="en-GB"/>
+              </w:rPr>
+              <w:t>).</w:t>
+            </w:r>
+          </w:p>
+          <w:p>
+            <w:pPr>
+              <w:pStyle w:val="Lijstalinea"/>
+              <w:ind w:left="0"/>
+              <w:rPr>
+                <w:lang w:val="en-GB"/>
+              </w:rPr>
+            </w:pPr>
+          </w:p>
+        </w:tc>
+        <w:tc>
+          <w:tcPr>
+            <w:tcW w:w="709" w:type="dxa"/>
+          </w:tcPr>
+          <w:p>
+            <w:pPr>
+              <w:pStyle w:val="Lijstalinea"/>
+              <w:ind w:left="0"/>
+              <w:rPr>
+                <w:lang w:val="en-GB"/>
+              </w:rPr>
+            </w:pPr>
+            <w:r>
+              <w:rPr>
+                <w:lang w:val="en-GB"/>
+              </w:rPr>
+              <w:t>x</w:t>
+            </w:r>
+          </w:p>
+        </w:tc>
+        <w:tc>
+          <w:tcPr>
+            <w:tcW w:w="851" w:type="dxa"/>
+          </w:tcPr>
+          <w:p>
+            <w:pPr>
+              <w:pStyle w:val="Lijstalinea"/>
+              <w:ind w:left="0"/>
+              <w:rPr>
+                <w:lang w:val="en-GB"/>
+              </w:rPr>
+            </w:pPr>
+          </w:p>
+        </w:tc>
+        <w:tc>
+          <w:tcPr>
+            <w:tcW w:w="850" w:type="dxa"/>
+          </w:tcPr>
+          <w:p>
+            <w:pPr>
+              <w:pStyle w:val="Lijstalinea"/>
+              <w:ind w:left="0"/>
+              <w:rPr>
+                <w:lang w:val="en-GB"/>
+              </w:rPr>
+            </w:pPr>
+          </w:p>
+        </w:tc>
+        <w:tc>
+          <w:tcPr>
+            <w:tcW w:w="992" w:type="dxa"/>
+          </w:tcPr>
+          <w:p>
+            <w:pPr>
+              <w:pStyle w:val="Lijstalinea"/>
+              <w:ind w:left="0"/>
+              <w:rPr>
+                <w:lang w:val="en-GB"/>
+              </w:rPr>
+            </w:pPr>
+          </w:p>
+        </w:tc>
+      </w:tr>
+      <w:tr>
+        <w:tc>
+          <w:tcPr>
+            <w:tcW w:w="7513" w:type="dxa"/>
+          </w:tcPr>
+          <w:p>
+            <w:pPr>
+              <w:pStyle w:val="Lijstalinea"/>
+              <w:ind w:left="0"/>
+              <w:rPr>
+                <w:color w:val="FF0000"/>
+                <w:lang w:val="en-GB"/>
+              </w:rPr>
+            </w:pPr>
+            <w:proofErr w:type="spellStart"/>
+            <w:r>
+              <w:rPr>
+                <w:color w:val="FF0000"/>
+                <w:lang w:val="en-GB"/>
+              </w:rPr>
+              <w:t>Een</w:t>
+            </w:r>
+            <w:proofErr w:type="spellEnd"/>
+            <w:r>
+              <w:rPr>
+                <w:color w:val="FF0000"/>
+                <w:lang w:val="en-GB"/>
+              </w:rPr>
+              <w:t xml:space="preserve"> </w:t>
+            </w:r>
+            <w:proofErr w:type="spellStart"/>
+            <w:r>
+              <w:rPr>
+                <w:color w:val="FF0000"/>
+                <w:lang w:val="en-GB"/>
+              </w:rPr>
+              <w:t>zoekfunctie</w:t>
+            </w:r>
+            <w:proofErr w:type="spellEnd"/>
+            <w:r>
+              <w:rPr>
+                <w:color w:val="FF0000"/>
+                <w:lang w:val="en-GB"/>
+              </w:rPr>
+              <w:t xml:space="preserve"> (om </w:t>
+            </w:r>
+            <w:proofErr w:type="spellStart"/>
+            <w:r>
+              <w:rPr>
+                <w:color w:val="FF0000"/>
+                <w:lang w:val="en-GB"/>
+              </w:rPr>
+              <w:t>alle</w:t>
+            </w:r>
+            <w:proofErr w:type="spellEnd"/>
+            <w:r>
+              <w:rPr>
+                <w:color w:val="FF0000"/>
+                <w:lang w:val="en-GB"/>
+              </w:rPr>
+              <w:t xml:space="preserve"> </w:t>
+            </w:r>
+            <w:proofErr w:type="spellStart"/>
+            <w:r>
+              <w:rPr>
+                <w:color w:val="FF0000"/>
+                <w:lang w:val="en-GB"/>
+              </w:rPr>
+              <w:t>klantgegevens</w:t>
+            </w:r>
+            <w:proofErr w:type="spellEnd"/>
+            <w:r>
+              <w:rPr>
+                <w:color w:val="FF0000"/>
+                <w:lang w:val="en-GB"/>
+              </w:rPr>
+              <w:t xml:space="preserve"> door </w:t>
+            </w:r>
+            <w:proofErr w:type="spellStart"/>
+            <w:r>
+              <w:rPr>
+                <w:color w:val="FF0000"/>
+                <w:lang w:val="en-GB"/>
+              </w:rPr>
+              <w:t>te</w:t>
+            </w:r>
+            <w:proofErr w:type="spellEnd"/>
+            <w:r>
+              <w:rPr>
+                <w:color w:val="FF0000"/>
+                <w:lang w:val="en-GB"/>
+              </w:rPr>
+              <w:t xml:space="preserve"> </w:t>
+            </w:r>
+            <w:proofErr w:type="spellStart"/>
+            <w:r>
+              <w:rPr>
+                <w:color w:val="FF0000"/>
+                <w:lang w:val="en-GB"/>
+              </w:rPr>
+              <w:t>zoeken</w:t>
+            </w:r>
+            <w:proofErr w:type="spellEnd"/>
+            <w:r>
+              <w:rPr>
+                <w:color w:val="FF0000"/>
+                <w:lang w:val="en-GB"/>
+              </w:rPr>
+              <w:t>).</w:t>
+            </w:r>
+          </w:p>
+          <w:p>
+            <w:pPr>
+              <w:pStyle w:val="Lijstalinea"/>
+              <w:ind w:left="0"/>
+              <w:rPr>
+                <w:lang w:val="en-GB"/>
+              </w:rPr>
+            </w:pPr>
+            <w:r>
+              <w:rPr>
+                <w:lang w:val="en-GB"/>
+              </w:rPr>
+              <w:t>A search function ()</w:t>
+            </w:r>
+          </w:p>
+        </w:tc>
+        <w:tc>
+          <w:tcPr>
+            <w:tcW w:w="709" w:type="dxa"/>
+          </w:tcPr>
+          <w:p>
+            <w:pPr>
+              <w:pStyle w:val="Lijstalinea"/>
+              <w:ind w:left="0"/>
+              <w:rPr>
+                <w:lang w:val="en-GB"/>
+              </w:rPr>
+            </w:pPr>
+            <w:r>
+              <w:rPr>
+                <w:lang w:val="en-GB"/>
+              </w:rPr>
+              <w:t>x</w:t>
+            </w:r>
+          </w:p>
+        </w:tc>
+        <w:tc>
+          <w:tcPr>
+            <w:tcW w:w="851" w:type="dxa"/>
+          </w:tcPr>
+          <w:p>
+            <w:pPr>
+              <w:pStyle w:val="Lijstalinea"/>
+              <w:ind w:left="0"/>
+              <w:rPr>
+                <w:lang w:val="en-GB"/>
+              </w:rPr>
+            </w:pPr>
+          </w:p>
+        </w:tc>
+        <w:tc>
+          <w:tcPr>
+            <w:tcW w:w="850" w:type="dxa"/>
+          </w:tcPr>
+          <w:p>
+            <w:pPr>
+              <w:pStyle w:val="Lijstalinea"/>
+              <w:ind w:left="0"/>
+              <w:rPr>
+                <w:lang w:val="en-GB"/>
+              </w:rPr>
+            </w:pPr>
+          </w:p>
+        </w:tc>
+        <w:tc>
+          <w:tcPr>
+            <w:tcW w:w="992" w:type="dxa"/>
+          </w:tcPr>
+          <w:p>
+            <w:pPr>
+              <w:pStyle w:val="Lijstalinea"/>
+              <w:ind w:left="0"/>
+              <w:rPr>
+                <w:lang w:val="en-GB"/>
+              </w:rPr>
+            </w:pPr>
+          </w:p>
+        </w:tc>
+      </w:tr>
+      <w:tr>
+        <w:tc>
+          <w:tcPr>
+            <w:tcW w:w="7513" w:type="dxa"/>
+          </w:tcPr>
+          <w:p>
+            <w:pPr>
+              <w:pStyle w:val="Lijstalinea"/>
+              <w:ind w:left="0"/>
+              <w:rPr>
+                <w:color w:val="FF0000"/>
+                <w:lang w:val="en-GB"/>
+              </w:rPr>
+            </w:pPr>
+            <w:r>
+              <w:rPr>
+                <w:lang w:val="en-GB"/>
+              </w:rPr>
+              <w:t>Website (Applicat</w:t>
+            </w:r>
+            <w:r>
+              <w:rPr>
+                <w:lang w:val="en-GB"/>
+              </w:rPr>
+              <w:t>ion</w:t>
+            </w:r>
+            <w:r>
+              <w:rPr>
+                <w:lang w:val="en-GB"/>
+              </w:rPr>
+              <w:t xml:space="preserve"> is website based).</w:t>
+            </w:r>
+          </w:p>
+        </w:tc>
+        <w:tc>
+          <w:tcPr>
+            <w:tcW w:w="709" w:type="dxa"/>
+          </w:tcPr>
+          <w:p>
+            <w:pPr>
+              <w:pStyle w:val="Lijstalinea"/>
+              <w:ind w:left="0"/>
+              <w:rPr>
+                <w:lang w:val="en-GB"/>
+              </w:rPr>
+            </w:pPr>
+            <w:r>
+              <w:rPr>
+                <w:lang w:val="en-GB"/>
+              </w:rPr>
+              <w:t>x</w:t>
+            </w:r>
+          </w:p>
+        </w:tc>
+        <w:tc>
+          <w:tcPr>
+            <w:tcW w:w="851" w:type="dxa"/>
+          </w:tcPr>
+          <w:p>
+            <w:pPr>
+              <w:pStyle w:val="Lijstalinea"/>
+              <w:ind w:left="0"/>
+              <w:rPr>
+                <w:lang w:val="en-GB"/>
+              </w:rPr>
+            </w:pPr>
+          </w:p>
+        </w:tc>
+        <w:tc>
+          <w:tcPr>
+            <w:tcW w:w="850" w:type="dxa"/>
+          </w:tcPr>
+          <w:p>
+            <w:pPr>
+              <w:pStyle w:val="Lijstalinea"/>
+              <w:ind w:left="0"/>
+              <w:rPr>
+                <w:lang w:val="en-GB"/>
+              </w:rPr>
+            </w:pPr>
+          </w:p>
+        </w:tc>
+        <w:tc>
+          <w:tcPr>
+            <w:tcW w:w="992" w:type="dxa"/>
+          </w:tcPr>
+          <w:p>
+            <w:pPr>
+              <w:pStyle w:val="Lijstalinea"/>
+              <w:ind w:left="0"/>
+              <w:rPr>
+                <w:lang w:val="en-GB"/>
+              </w:rPr>
+            </w:pPr>
+          </w:p>
+        </w:tc>
+      </w:tr>
+      <w:tr>
+        <w:tc>
+          <w:tcPr>
+            <w:tcW w:w="7513" w:type="dxa"/>
+          </w:tcPr>
+          <w:p>
+            <w:pPr>
+              <w:rPr>
+                <w:color w:val="FF0000"/>
+                <w:lang w:val="en-GB"/>
+              </w:rPr>
+            </w:pPr>
+            <w:r>
+              <w:rPr>
+                <w:color w:val="FF0000"/>
+                <w:lang w:val="en-GB"/>
+              </w:rPr>
+              <w:t xml:space="preserve">Contact </w:t>
+            </w:r>
+            <w:proofErr w:type="spellStart"/>
+            <w:r>
+              <w:rPr>
+                <w:color w:val="FF0000"/>
+                <w:lang w:val="en-GB"/>
+              </w:rPr>
+              <w:t>maken</w:t>
+            </w:r>
+            <w:proofErr w:type="spellEnd"/>
+            <w:r>
+              <w:rPr>
+                <w:color w:val="FF0000"/>
+                <w:lang w:val="en-GB"/>
+              </w:rPr>
+              <w:t xml:space="preserve"> </w:t>
+            </w:r>
+            <w:proofErr w:type="spellStart"/>
+            <w:r>
+              <w:rPr>
+                <w:color w:val="FF0000"/>
+                <w:lang w:val="en-GB"/>
+              </w:rPr>
+              <w:t>tussen</w:t>
+            </w:r>
+            <w:proofErr w:type="spellEnd"/>
+            <w:r>
+              <w:rPr>
+                <w:color w:val="FF0000"/>
+                <w:lang w:val="en-GB"/>
+              </w:rPr>
+              <w:t xml:space="preserve"> </w:t>
+            </w:r>
+            <w:proofErr w:type="spellStart"/>
+            <w:r>
+              <w:rPr>
+                <w:color w:val="FF0000"/>
+                <w:lang w:val="en-GB"/>
+              </w:rPr>
+              <w:t>afdelingen</w:t>
+            </w:r>
+            <w:proofErr w:type="spellEnd"/>
+            <w:r>
+              <w:rPr>
+                <w:color w:val="FF0000"/>
+                <w:lang w:val="en-GB"/>
+              </w:rPr>
+              <w:t xml:space="preserve"> via </w:t>
+            </w:r>
+            <w:proofErr w:type="spellStart"/>
+            <w:r>
+              <w:rPr>
+                <w:color w:val="FF0000"/>
+                <w:lang w:val="en-GB"/>
+              </w:rPr>
+              <w:t>uitwisselen</w:t>
+            </w:r>
+            <w:proofErr w:type="spellEnd"/>
+            <w:r>
+              <w:rPr>
+                <w:color w:val="FF0000"/>
+                <w:lang w:val="en-GB"/>
+              </w:rPr>
+              <w:t xml:space="preserve"> van </w:t>
+            </w:r>
+            <w:proofErr w:type="spellStart"/>
+            <w:r>
+              <w:rPr>
+                <w:color w:val="FF0000"/>
+                <w:lang w:val="en-GB"/>
+              </w:rPr>
+              <w:t>informatile</w:t>
+            </w:r>
+            <w:proofErr w:type="spellEnd"/>
+            <w:r>
+              <w:rPr>
+                <w:color w:val="FF0000"/>
+                <w:lang w:val="en-GB"/>
+              </w:rPr>
+              <w:t xml:space="preserve"> (</w:t>
+            </w:r>
+            <w:proofErr w:type="spellStart"/>
+            <w:r>
+              <w:rPr>
+                <w:color w:val="FF0000"/>
+                <w:lang w:val="en-GB"/>
+              </w:rPr>
+              <w:t>Doorsturen</w:t>
+            </w:r>
+            <w:proofErr w:type="spellEnd"/>
+            <w:r>
+              <w:rPr>
+                <w:color w:val="FF0000"/>
+                <w:lang w:val="en-GB"/>
+              </w:rPr>
+              <w:t xml:space="preserve"> </w:t>
+            </w:r>
+            <w:proofErr w:type="spellStart"/>
+            <w:r>
+              <w:rPr>
+                <w:color w:val="FF0000"/>
+                <w:lang w:val="en-GB"/>
+              </w:rPr>
+              <w:t>factuur</w:t>
+            </w:r>
+            <w:proofErr w:type="spellEnd"/>
+            <w:r>
+              <w:rPr>
+                <w:color w:val="FF0000"/>
+                <w:lang w:val="en-GB"/>
+              </w:rPr>
+              <w:t>).</w:t>
+            </w:r>
+          </w:p>
+          <w:p>
+            <w:pPr>
+              <w:pStyle w:val="Lijstalinea"/>
+              <w:ind w:left="0"/>
+              <w:rPr>
+                <w:color w:val="FF0000"/>
+                <w:lang w:val="en-GB"/>
+              </w:rPr>
+            </w:pPr>
+            <w:bookmarkStart w:id="9" w:name="_GoBack"/>
+            <w:bookmarkEnd w:id="9"/>
+          </w:p>
+        </w:tc>
+        <w:tc>
+          <w:tcPr>
+            <w:tcW w:w="709" w:type="dxa"/>
+          </w:tcPr>
+          <w:p>
+            <w:pPr>
+              <w:pStyle w:val="Lijstalinea"/>
+              <w:ind w:left="0"/>
+              <w:rPr>
+                <w:lang w:val="en-GB"/>
+              </w:rPr>
+            </w:pPr>
+            <w:r>
+              <w:rPr>
+                <w:lang w:val="en-GB"/>
+              </w:rPr>
+              <w:t>x</w:t>
+            </w:r>
+          </w:p>
+        </w:tc>
+        <w:tc>
+          <w:tcPr>
+            <w:tcW w:w="851" w:type="dxa"/>
+          </w:tcPr>
+          <w:p>
+            <w:pPr>
+              <w:pStyle w:val="Lijstalinea"/>
+              <w:ind w:left="0"/>
+              <w:rPr>
+                <w:lang w:val="en-GB"/>
+              </w:rPr>
+            </w:pPr>
+          </w:p>
+        </w:tc>
+        <w:tc>
+          <w:tcPr>
+            <w:tcW w:w="850" w:type="dxa"/>
+          </w:tcPr>
+          <w:p>
+            <w:pPr>
+              <w:pStyle w:val="Lijstalinea"/>
+              <w:ind w:left="0"/>
+              <w:rPr>
+                <w:lang w:val="en-GB"/>
+              </w:rPr>
+            </w:pPr>
+          </w:p>
+        </w:tc>
+        <w:tc>
+          <w:tcPr>
+            <w:tcW w:w="992" w:type="dxa"/>
+          </w:tcPr>
+          <w:p>
+            <w:pPr>
+              <w:pStyle w:val="Lijstalinea"/>
+              <w:ind w:left="0"/>
+              <w:rPr>
+                <w:lang w:val="en-GB"/>
+              </w:rPr>
+            </w:pPr>
+          </w:p>
+        </w:tc>
+      </w:tr>
+      <w:tr>
+        <w:tc>
+          <w:tcPr>
+            <w:tcW w:w="7513" w:type="dxa"/>
+          </w:tcPr>
+          <w:p>
+            <w:pPr>
+              <w:rPr>
+                <w:color w:val="FF0000"/>
+                <w:lang w:val="en-GB"/>
+              </w:rPr>
+            </w:pPr>
+            <w:proofErr w:type="spellStart"/>
+            <w:r>
+              <w:rPr>
+                <w:color w:val="FF0000"/>
+                <w:lang w:val="en-GB"/>
+              </w:rPr>
+              <w:t>Indexeren</w:t>
+            </w:r>
+            <w:proofErr w:type="spellEnd"/>
+            <w:r>
+              <w:rPr>
+                <w:color w:val="FF0000"/>
+                <w:lang w:val="en-GB"/>
+              </w:rPr>
+              <w:t xml:space="preserve"> </w:t>
+            </w:r>
+            <w:proofErr w:type="spellStart"/>
+            <w:r>
+              <w:rPr>
+                <w:color w:val="FF0000"/>
+                <w:lang w:val="en-GB"/>
+              </w:rPr>
+              <w:t>klantgegevens</w:t>
+            </w:r>
+            <w:proofErr w:type="spellEnd"/>
+            <w:r>
+              <w:rPr>
+                <w:color w:val="FF0000"/>
+                <w:lang w:val="en-GB"/>
+              </w:rPr>
+              <w:t xml:space="preserve"> (</w:t>
+            </w:r>
+            <w:proofErr w:type="spellStart"/>
+            <w:r>
+              <w:rPr>
+                <w:color w:val="FF0000"/>
+                <w:lang w:val="en-GB"/>
+              </w:rPr>
+              <w:t>zodat</w:t>
+            </w:r>
+            <w:proofErr w:type="spellEnd"/>
+            <w:r>
+              <w:rPr>
+                <w:color w:val="FF0000"/>
+                <w:lang w:val="en-GB"/>
+              </w:rPr>
+              <w:t xml:space="preserve"> de data </w:t>
+            </w:r>
+            <w:proofErr w:type="spellStart"/>
+            <w:r>
+              <w:rPr>
+                <w:color w:val="FF0000"/>
+                <w:lang w:val="en-GB"/>
+              </w:rPr>
+              <w:t>gebruikt</w:t>
+            </w:r>
+            <w:proofErr w:type="spellEnd"/>
+            <w:r>
+              <w:rPr>
+                <w:color w:val="FF0000"/>
+                <w:lang w:val="en-GB"/>
+              </w:rPr>
+              <w:t xml:space="preserve"> </w:t>
+            </w:r>
+            <w:proofErr w:type="spellStart"/>
+            <w:r>
+              <w:rPr>
+                <w:color w:val="FF0000"/>
+                <w:lang w:val="en-GB"/>
+              </w:rPr>
+              <w:t>kan</w:t>
+            </w:r>
+            <w:proofErr w:type="spellEnd"/>
+            <w:r>
+              <w:rPr>
+                <w:color w:val="FF0000"/>
+                <w:lang w:val="en-GB"/>
+              </w:rPr>
+              <w:t xml:space="preserve"> </w:t>
+            </w:r>
+            <w:proofErr w:type="spellStart"/>
+            <w:r>
+              <w:rPr>
+                <w:color w:val="FF0000"/>
+                <w:lang w:val="en-GB"/>
+              </w:rPr>
+              <w:t>worden</w:t>
+            </w:r>
+            <w:proofErr w:type="spellEnd"/>
+            <w:r>
+              <w:rPr>
+                <w:color w:val="FF0000"/>
+                <w:lang w:val="en-GB"/>
+              </w:rPr>
+              <w:t xml:space="preserve"> door </w:t>
+            </w:r>
+            <w:proofErr w:type="spellStart"/>
+            <w:r>
+              <w:rPr>
+                <w:color w:val="FF0000"/>
+                <w:lang w:val="en-GB"/>
+              </w:rPr>
+              <w:t>andere</w:t>
+            </w:r>
+            <w:proofErr w:type="spellEnd"/>
+            <w:r>
+              <w:rPr>
+                <w:color w:val="FF0000"/>
+                <w:lang w:val="en-GB"/>
+              </w:rPr>
+              <w:t xml:space="preserve"> </w:t>
+            </w:r>
+            <w:proofErr w:type="spellStart"/>
+            <w:r>
+              <w:rPr>
+                <w:color w:val="FF0000"/>
+                <w:lang w:val="en-GB"/>
+              </w:rPr>
+              <w:t>afdelingen</w:t>
+            </w:r>
+            <w:proofErr w:type="spellEnd"/>
+            <w:r>
+              <w:rPr>
+                <w:color w:val="FF0000"/>
+                <w:lang w:val="en-GB"/>
+              </w:rPr>
+              <w:t>).</w:t>
+            </w:r>
+          </w:p>
+          <w:p>
+            <w:pPr>
+              <w:pStyle w:val="Lijstalinea"/>
+              <w:ind w:left="0"/>
+              <w:rPr>
+                <w:color w:val="FF0000"/>
+                <w:lang w:val="en-GB"/>
+              </w:rPr>
+            </w:pPr>
+          </w:p>
+        </w:tc>
+        <w:tc>
+          <w:tcPr>
+            <w:tcW w:w="709" w:type="dxa"/>
+          </w:tcPr>
+          <w:p>
+            <w:pPr>
+              <w:pStyle w:val="Lijstalinea"/>
+              <w:ind w:left="0"/>
+              <w:rPr>
+                <w:lang w:val="en-GB"/>
+              </w:rPr>
+            </w:pPr>
+            <w:r>
+              <w:rPr>
+                <w:lang w:val="en-GB"/>
+              </w:rPr>
+              <w:t>x</w:t>
+            </w:r>
+          </w:p>
+        </w:tc>
+        <w:tc>
+          <w:tcPr>
+            <w:tcW w:w="851" w:type="dxa"/>
+          </w:tcPr>
+          <w:p>
+            <w:pPr>
+              <w:pStyle w:val="Lijstalinea"/>
+              <w:ind w:left="0"/>
+              <w:rPr>
+                <w:lang w:val="en-GB"/>
+              </w:rPr>
+            </w:pPr>
+          </w:p>
+        </w:tc>
+        <w:tc>
+          <w:tcPr>
+            <w:tcW w:w="850" w:type="dxa"/>
+          </w:tcPr>
+          <w:p>
+            <w:pPr>
+              <w:pStyle w:val="Lijstalinea"/>
+              <w:ind w:left="0"/>
+              <w:rPr>
+                <w:lang w:val="en-GB"/>
+              </w:rPr>
+            </w:pPr>
+          </w:p>
+        </w:tc>
+        <w:tc>
+          <w:tcPr>
+            <w:tcW w:w="992" w:type="dxa"/>
+          </w:tcPr>
+          <w:p>
+            <w:pPr>
+              <w:pStyle w:val="Lijstalinea"/>
+              <w:ind w:left="0"/>
+              <w:rPr>
+                <w:lang w:val="en-GB"/>
+              </w:rPr>
+            </w:pPr>
+          </w:p>
+        </w:tc>
+      </w:tr>
+      <w:tr>
+        <w:tc>
+          <w:tcPr>
+            <w:tcW w:w="7513" w:type="dxa"/>
+          </w:tcPr>
+          <w:p>
+            <w:pPr>
+              <w:rPr>
+                <w:color w:val="FF0000"/>
+                <w:lang w:val="en-GB"/>
+              </w:rPr>
+            </w:pPr>
+            <w:proofErr w:type="spellStart"/>
+            <w:r>
+              <w:rPr>
+                <w:color w:val="FF0000"/>
+                <w:lang w:val="en-GB"/>
+              </w:rPr>
+              <w:t>Een</w:t>
+            </w:r>
+            <w:proofErr w:type="spellEnd"/>
+            <w:r>
+              <w:rPr>
+                <w:color w:val="FF0000"/>
+                <w:lang w:val="en-GB"/>
+              </w:rPr>
+              <w:t xml:space="preserve"> </w:t>
+            </w:r>
+            <w:proofErr w:type="spellStart"/>
+            <w:r>
+              <w:rPr>
+                <w:color w:val="FF0000"/>
+                <w:lang w:val="en-GB"/>
+              </w:rPr>
+              <w:t>scherm</w:t>
+            </w:r>
+            <w:proofErr w:type="spellEnd"/>
+            <w:r>
+              <w:rPr>
+                <w:color w:val="FF0000"/>
+                <w:lang w:val="en-GB"/>
+              </w:rPr>
+              <w:t xml:space="preserve"> per </w:t>
+            </w:r>
+            <w:proofErr w:type="spellStart"/>
+            <w:r>
+              <w:rPr>
+                <w:color w:val="FF0000"/>
+                <w:lang w:val="en-GB"/>
+              </w:rPr>
+              <w:t>afdeling</w:t>
+            </w:r>
+            <w:proofErr w:type="spellEnd"/>
+            <w:r>
+              <w:rPr>
+                <w:color w:val="FF0000"/>
+                <w:lang w:val="en-GB"/>
+              </w:rPr>
+              <w:t xml:space="preserve"> (</w:t>
+            </w:r>
+            <w:proofErr w:type="spellStart"/>
+            <w:r>
+              <w:rPr>
+                <w:color w:val="FF0000"/>
+                <w:lang w:val="en-GB"/>
+              </w:rPr>
+              <w:t>zodat</w:t>
+            </w:r>
+            <w:proofErr w:type="spellEnd"/>
+            <w:r>
+              <w:rPr>
+                <w:color w:val="FF0000"/>
+                <w:lang w:val="en-GB"/>
+              </w:rPr>
+              <w:t xml:space="preserve"> de </w:t>
+            </w:r>
+            <w:proofErr w:type="spellStart"/>
+            <w:r>
+              <w:rPr>
+                <w:color w:val="FF0000"/>
+                <w:lang w:val="en-GB"/>
+              </w:rPr>
+              <w:t>afdelingen</w:t>
+            </w:r>
+            <w:proofErr w:type="spellEnd"/>
+            <w:r>
+              <w:rPr>
+                <w:color w:val="FF0000"/>
+                <w:lang w:val="en-GB"/>
+              </w:rPr>
+              <w:t xml:space="preserve"> </w:t>
+            </w:r>
+            <w:proofErr w:type="spellStart"/>
+            <w:r>
+              <w:rPr>
+                <w:color w:val="FF0000"/>
+                <w:lang w:val="en-GB"/>
+              </w:rPr>
+              <w:t>niet</w:t>
+            </w:r>
+            <w:proofErr w:type="spellEnd"/>
+            <w:r>
+              <w:rPr>
+                <w:color w:val="FF0000"/>
+                <w:lang w:val="en-GB"/>
+              </w:rPr>
+              <w:t xml:space="preserve"> </w:t>
+            </w:r>
+            <w:proofErr w:type="spellStart"/>
+            <w:r>
+              <w:rPr>
+                <w:color w:val="FF0000"/>
+                <w:lang w:val="en-GB"/>
+              </w:rPr>
+              <w:t>bij</w:t>
+            </w:r>
+            <w:proofErr w:type="spellEnd"/>
+            <w:r>
+              <w:rPr>
+                <w:color w:val="FF0000"/>
+                <w:lang w:val="en-GB"/>
+              </w:rPr>
+              <w:t xml:space="preserve"> </w:t>
+            </w:r>
+            <w:proofErr w:type="spellStart"/>
+            <w:r>
+              <w:rPr>
+                <w:color w:val="FF0000"/>
+                <w:lang w:val="en-GB"/>
+              </w:rPr>
+              <w:t>elkaar</w:t>
+            </w:r>
+            <w:proofErr w:type="spellEnd"/>
+            <w:r>
+              <w:rPr>
+                <w:color w:val="FF0000"/>
+                <w:lang w:val="en-GB"/>
+              </w:rPr>
+              <w:t xml:space="preserve"> </w:t>
+            </w:r>
+            <w:proofErr w:type="spellStart"/>
+            <w:r>
+              <w:rPr>
+                <w:color w:val="FF0000"/>
+                <w:lang w:val="en-GB"/>
+              </w:rPr>
+              <w:t>aanpassingen</w:t>
+            </w:r>
+            <w:proofErr w:type="spellEnd"/>
+            <w:r>
+              <w:rPr>
+                <w:color w:val="FF0000"/>
+                <w:lang w:val="en-GB"/>
+              </w:rPr>
+              <w:t xml:space="preserve"> </w:t>
+            </w:r>
+            <w:proofErr w:type="spellStart"/>
+            <w:r>
+              <w:rPr>
+                <w:color w:val="FF0000"/>
+                <w:lang w:val="en-GB"/>
+              </w:rPr>
+              <w:t>kunnen</w:t>
+            </w:r>
+            <w:proofErr w:type="spellEnd"/>
+            <w:r>
+              <w:rPr>
+                <w:color w:val="FF0000"/>
+                <w:lang w:val="en-GB"/>
+              </w:rPr>
+              <w:t xml:space="preserve"> </w:t>
+            </w:r>
+            <w:proofErr w:type="spellStart"/>
+            <w:r>
+              <w:rPr>
+                <w:color w:val="FF0000"/>
+                <w:lang w:val="en-GB"/>
+              </w:rPr>
+              <w:t>doen</w:t>
+            </w:r>
+            <w:proofErr w:type="spellEnd"/>
+            <w:r>
+              <w:rPr>
+                <w:color w:val="FF0000"/>
+                <w:lang w:val="en-GB"/>
+              </w:rPr>
+              <w:t>).</w:t>
+            </w:r>
+          </w:p>
+          <w:p>
+            <w:pPr>
+              <w:rPr>
+                <w:color w:val="FF0000"/>
+                <w:lang w:val="en-GB"/>
+              </w:rPr>
+            </w:pPr>
+          </w:p>
+        </w:tc>
+        <w:tc>
+          <w:tcPr>
+            <w:tcW w:w="709" w:type="dxa"/>
+          </w:tcPr>
+          <w:p>
+            <w:pPr>
+              <w:pStyle w:val="Lijstalinea"/>
+              <w:ind w:left="0"/>
+              <w:rPr>
+                <w:lang w:val="en-GB"/>
+              </w:rPr>
+            </w:pPr>
+            <w:r>
+              <w:rPr>
+                <w:lang w:val="en-GB"/>
+              </w:rPr>
+              <w:t>x</w:t>
+            </w:r>
+          </w:p>
+        </w:tc>
+        <w:tc>
+          <w:tcPr>
+            <w:tcW w:w="851" w:type="dxa"/>
+          </w:tcPr>
+          <w:p>
+            <w:pPr>
+              <w:pStyle w:val="Lijstalinea"/>
+              <w:ind w:left="0"/>
+              <w:rPr>
+                <w:lang w:val="en-GB"/>
+              </w:rPr>
+            </w:pPr>
+          </w:p>
+        </w:tc>
+        <w:tc>
+          <w:tcPr>
+            <w:tcW w:w="850" w:type="dxa"/>
+          </w:tcPr>
+          <w:p>
+            <w:pPr>
+              <w:pStyle w:val="Lijstalinea"/>
+              <w:ind w:left="0"/>
+              <w:rPr>
+                <w:lang w:val="en-GB"/>
+              </w:rPr>
+            </w:pPr>
+          </w:p>
+        </w:tc>
+        <w:tc>
+          <w:tcPr>
+            <w:tcW w:w="992" w:type="dxa"/>
+          </w:tcPr>
+          <w:p>
+            <w:pPr>
+              <w:pStyle w:val="Lijstalinea"/>
+              <w:ind w:left="0"/>
+              <w:rPr>
+                <w:lang w:val="en-GB"/>
+              </w:rPr>
+            </w:pPr>
+          </w:p>
+        </w:tc>
+      </w:tr>
+      <w:tr>
+        <w:tc>
+          <w:tcPr>
+            <w:tcW w:w="7513" w:type="dxa"/>
+          </w:tcPr>
+          <w:p>
+            <w:pPr>
+              <w:rPr>
+                <w:color w:val="FF0000"/>
+                <w:lang w:val="en-GB"/>
+              </w:rPr>
+            </w:pPr>
+            <w:proofErr w:type="spellStart"/>
+            <w:r>
+              <w:rPr>
+                <w:color w:val="FF0000"/>
+                <w:lang w:val="en-GB"/>
+              </w:rPr>
+              <w:t>Gehele</w:t>
+            </w:r>
+            <w:proofErr w:type="spellEnd"/>
+            <w:r>
+              <w:rPr>
+                <w:color w:val="FF0000"/>
+                <w:lang w:val="en-GB"/>
+              </w:rPr>
+              <w:t xml:space="preserve"> website/</w:t>
+            </w:r>
+            <w:proofErr w:type="spellStart"/>
+            <w:r>
+              <w:rPr>
+                <w:color w:val="FF0000"/>
+                <w:lang w:val="en-GB"/>
+              </w:rPr>
+              <w:t>applicatie</w:t>
+            </w:r>
+            <w:proofErr w:type="spellEnd"/>
+            <w:r>
+              <w:rPr>
+                <w:color w:val="FF0000"/>
+                <w:lang w:val="en-GB"/>
+              </w:rPr>
+              <w:t xml:space="preserve"> </w:t>
+            </w:r>
+            <w:proofErr w:type="spellStart"/>
+            <w:r>
+              <w:rPr>
+                <w:color w:val="FF0000"/>
+                <w:lang w:val="en-GB"/>
+              </w:rPr>
+              <w:t>Engelstalig</w:t>
+            </w:r>
+            <w:proofErr w:type="spellEnd"/>
+            <w:r>
+              <w:rPr>
+                <w:color w:val="FF0000"/>
+                <w:lang w:val="en-GB"/>
+              </w:rPr>
+              <w:t>.</w:t>
+            </w:r>
+          </w:p>
+          <w:p>
+            <w:pPr>
+              <w:rPr>
+                <w:color w:val="FF0000"/>
+                <w:lang w:val="en-GB"/>
+              </w:rPr>
+            </w:pPr>
+          </w:p>
+        </w:tc>
+        <w:tc>
+          <w:tcPr>
+            <w:tcW w:w="709" w:type="dxa"/>
+          </w:tcPr>
+          <w:p>
+            <w:pPr>
+              <w:pStyle w:val="Lijstalinea"/>
+              <w:ind w:left="0"/>
+              <w:rPr>
+                <w:lang w:val="en-GB"/>
+              </w:rPr>
+            </w:pPr>
+            <w:r>
+              <w:rPr>
+                <w:lang w:val="en-GB"/>
+              </w:rPr>
+              <w:t>x</w:t>
+            </w:r>
+          </w:p>
+        </w:tc>
+        <w:tc>
+          <w:tcPr>
+            <w:tcW w:w="851" w:type="dxa"/>
+          </w:tcPr>
+          <w:p>
+            <w:pPr>
+              <w:pStyle w:val="Lijstalinea"/>
+              <w:ind w:left="0"/>
+              <w:rPr>
+                <w:lang w:val="en-GB"/>
+              </w:rPr>
+            </w:pPr>
+          </w:p>
+        </w:tc>
+        <w:tc>
+          <w:tcPr>
+            <w:tcW w:w="850" w:type="dxa"/>
+          </w:tcPr>
+          <w:p>
+            <w:pPr>
+              <w:pStyle w:val="Lijstalinea"/>
+              <w:ind w:left="0"/>
+              <w:rPr>
+                <w:lang w:val="en-GB"/>
+              </w:rPr>
+            </w:pPr>
+          </w:p>
+        </w:tc>
+        <w:tc>
+          <w:tcPr>
+            <w:tcW w:w="992" w:type="dxa"/>
+          </w:tcPr>
+          <w:p>
+            <w:pPr>
+              <w:pStyle w:val="Lijstalinea"/>
+              <w:ind w:left="0"/>
+              <w:rPr>
+                <w:lang w:val="en-GB"/>
+              </w:rPr>
+            </w:pPr>
+          </w:p>
+        </w:tc>
+      </w:tr>
+      <w:tr>
+        <w:tc>
+          <w:tcPr>
+            <w:tcW w:w="7513" w:type="dxa"/>
+          </w:tcPr>
+          <w:p>
+            <w:pPr>
+              <w:rPr>
+                <w:color w:val="FF0000"/>
+                <w:lang w:val="en-GB"/>
+              </w:rPr>
+            </w:pPr>
+            <w:proofErr w:type="spellStart"/>
+            <w:r>
+              <w:rPr>
+                <w:color w:val="FF0000"/>
+                <w:lang w:val="en-GB"/>
+              </w:rPr>
+              <w:t>Factuur</w:t>
+            </w:r>
+            <w:proofErr w:type="spellEnd"/>
+            <w:r>
+              <w:rPr>
+                <w:color w:val="FF0000"/>
+                <w:lang w:val="en-GB"/>
+              </w:rPr>
+              <w:t xml:space="preserve"> </w:t>
+            </w:r>
+            <w:proofErr w:type="spellStart"/>
+            <w:r>
+              <w:rPr>
+                <w:color w:val="FF0000"/>
+                <w:lang w:val="en-GB"/>
+              </w:rPr>
+              <w:t>systeem</w:t>
+            </w:r>
+            <w:proofErr w:type="spellEnd"/>
+            <w:r>
+              <w:rPr>
+                <w:color w:val="FF0000"/>
+                <w:lang w:val="en-GB"/>
+              </w:rPr>
+              <w:t xml:space="preserve"> (</w:t>
+            </w:r>
+            <w:proofErr w:type="spellStart"/>
+            <w:r>
+              <w:rPr>
+                <w:color w:val="FF0000"/>
+                <w:lang w:val="en-GB"/>
+              </w:rPr>
+              <w:t>invoeren</w:t>
+            </w:r>
+            <w:proofErr w:type="spellEnd"/>
+            <w:r>
+              <w:rPr>
+                <w:color w:val="FF0000"/>
+                <w:lang w:val="en-GB"/>
+              </w:rPr>
+              <w:t xml:space="preserve"> van </w:t>
+            </w:r>
+            <w:proofErr w:type="spellStart"/>
+            <w:r>
+              <w:rPr>
+                <w:color w:val="FF0000"/>
+                <w:lang w:val="en-GB"/>
+              </w:rPr>
+              <w:t>facturen</w:t>
+            </w:r>
+            <w:proofErr w:type="spellEnd"/>
+            <w:r>
+              <w:rPr>
+                <w:color w:val="FF0000"/>
+                <w:lang w:val="en-GB"/>
+              </w:rPr>
+              <w:t xml:space="preserve"> </w:t>
+            </w:r>
+            <w:proofErr w:type="spellStart"/>
+            <w:r>
+              <w:rPr>
+                <w:color w:val="FF0000"/>
+                <w:lang w:val="en-GB"/>
+              </w:rPr>
+              <w:t>projecten</w:t>
+            </w:r>
+            <w:proofErr w:type="spellEnd"/>
+            <w:r>
+              <w:rPr>
+                <w:color w:val="FF0000"/>
+                <w:lang w:val="en-GB"/>
+              </w:rPr>
+              <w:t xml:space="preserve"> </w:t>
+            </w:r>
+            <w:proofErr w:type="spellStart"/>
+            <w:r>
+              <w:rPr>
+                <w:color w:val="FF0000"/>
+                <w:lang w:val="en-GB"/>
+              </w:rPr>
+              <w:t>klant</w:t>
+            </w:r>
+            <w:proofErr w:type="spellEnd"/>
+            <w:r>
+              <w:rPr>
+                <w:color w:val="FF0000"/>
+                <w:lang w:val="en-GB"/>
+              </w:rPr>
+              <w:t>).</w:t>
+            </w:r>
+          </w:p>
+          <w:p>
+            <w:pPr>
+              <w:rPr>
+                <w:color w:val="FF0000"/>
+                <w:lang w:val="en-GB"/>
+              </w:rPr>
+            </w:pPr>
+          </w:p>
+        </w:tc>
+        <w:tc>
+          <w:tcPr>
+            <w:tcW w:w="709" w:type="dxa"/>
+          </w:tcPr>
+          <w:p>
+            <w:pPr>
+              <w:pStyle w:val="Lijstalinea"/>
+              <w:ind w:left="0"/>
+              <w:rPr>
+                <w:lang w:val="en-GB"/>
+              </w:rPr>
+            </w:pPr>
+            <w:r>
+              <w:rPr>
+                <w:lang w:val="en-GB"/>
+              </w:rPr>
+              <w:t>x</w:t>
+            </w:r>
+          </w:p>
+        </w:tc>
+        <w:tc>
+          <w:tcPr>
+            <w:tcW w:w="851" w:type="dxa"/>
+          </w:tcPr>
+          <w:p>
+            <w:pPr>
+              <w:pStyle w:val="Lijstalinea"/>
+              <w:ind w:left="0"/>
+              <w:rPr>
+                <w:lang w:val="en-GB"/>
+              </w:rPr>
+            </w:pPr>
+          </w:p>
+        </w:tc>
+        <w:tc>
+          <w:tcPr>
+            <w:tcW w:w="850" w:type="dxa"/>
+          </w:tcPr>
+          <w:p>
+            <w:pPr>
+              <w:pStyle w:val="Lijstalinea"/>
+              <w:ind w:left="0"/>
+              <w:rPr>
+                <w:lang w:val="en-GB"/>
+              </w:rPr>
+            </w:pPr>
+          </w:p>
+        </w:tc>
+        <w:tc>
+          <w:tcPr>
+            <w:tcW w:w="992" w:type="dxa"/>
+          </w:tcPr>
+          <w:p>
+            <w:pPr>
+              <w:pStyle w:val="Lijstalinea"/>
+              <w:ind w:left="0"/>
+              <w:rPr>
+                <w:lang w:val="en-GB"/>
+              </w:rPr>
+            </w:pPr>
+          </w:p>
+        </w:tc>
+      </w:tr>
+      <w:tr>
+        <w:tc>
+          <w:tcPr>
+            <w:tcW w:w="7513" w:type="dxa"/>
+          </w:tcPr>
+          <w:p>
+            <w:pPr>
+              <w:rPr>
+                <w:color w:val="FF0000"/>
+                <w:lang w:val="en-GB"/>
+              </w:rPr>
+            </w:pPr>
+            <w:proofErr w:type="spellStart"/>
+            <w:r>
+              <w:rPr>
+                <w:color w:val="FF0000"/>
+                <w:lang w:val="en-GB"/>
+              </w:rPr>
+              <w:t>Kredietlimiet</w:t>
+            </w:r>
+            <w:proofErr w:type="spellEnd"/>
+            <w:r>
+              <w:rPr>
+                <w:color w:val="FF0000"/>
+                <w:lang w:val="en-GB"/>
+              </w:rPr>
+              <w:t xml:space="preserve"> </w:t>
+            </w:r>
+            <w:proofErr w:type="spellStart"/>
+            <w:r>
+              <w:rPr>
+                <w:color w:val="FF0000"/>
+                <w:lang w:val="en-GB"/>
+              </w:rPr>
+              <w:t>systeem</w:t>
+            </w:r>
+            <w:proofErr w:type="spellEnd"/>
+            <w:r>
+              <w:rPr>
+                <w:color w:val="FF0000"/>
+                <w:lang w:val="en-GB"/>
+              </w:rPr>
+              <w:t xml:space="preserve"> (</w:t>
+            </w:r>
+            <w:proofErr w:type="spellStart"/>
+            <w:r>
+              <w:rPr>
+                <w:color w:val="FF0000"/>
+                <w:lang w:val="en-GB"/>
+              </w:rPr>
+              <w:t>Bij</w:t>
+            </w:r>
+            <w:proofErr w:type="spellEnd"/>
+            <w:r>
+              <w:rPr>
+                <w:color w:val="FF0000"/>
+                <w:lang w:val="en-GB"/>
+              </w:rPr>
+              <w:t xml:space="preserve"> </w:t>
+            </w:r>
+            <w:proofErr w:type="spellStart"/>
+            <w:r>
+              <w:rPr>
+                <w:color w:val="FF0000"/>
+                <w:lang w:val="en-GB"/>
+              </w:rPr>
+              <w:t>niet</w:t>
+            </w:r>
+            <w:proofErr w:type="spellEnd"/>
+            <w:r>
+              <w:rPr>
+                <w:color w:val="FF0000"/>
+                <w:lang w:val="en-GB"/>
+              </w:rPr>
+              <w:t xml:space="preserve"> </w:t>
+            </w:r>
+            <w:proofErr w:type="spellStart"/>
+            <w:r>
+              <w:rPr>
+                <w:color w:val="FF0000"/>
+                <w:lang w:val="en-GB"/>
+              </w:rPr>
+              <w:t>betalende</w:t>
+            </w:r>
+            <w:proofErr w:type="spellEnd"/>
+            <w:r>
+              <w:rPr>
+                <w:color w:val="FF0000"/>
+                <w:lang w:val="en-GB"/>
+              </w:rPr>
+              <w:t xml:space="preserve"> </w:t>
+            </w:r>
+            <w:proofErr w:type="spellStart"/>
+            <w:r>
+              <w:rPr>
+                <w:color w:val="FF0000"/>
+                <w:lang w:val="en-GB"/>
+              </w:rPr>
+              <w:t>klant</w:t>
+            </w:r>
+            <w:proofErr w:type="spellEnd"/>
+            <w:r>
+              <w:rPr>
+                <w:color w:val="FF0000"/>
+                <w:lang w:val="en-GB"/>
+              </w:rPr>
+              <w:t xml:space="preserve"> op rood </w:t>
+            </w:r>
+            <w:proofErr w:type="spellStart"/>
+            <w:r>
+              <w:rPr>
+                <w:color w:val="FF0000"/>
+                <w:lang w:val="en-GB"/>
+              </w:rPr>
+              <w:t>gezet</w:t>
+            </w:r>
+            <w:proofErr w:type="spellEnd"/>
+            <w:r>
+              <w:rPr>
+                <w:color w:val="FF0000"/>
+                <w:lang w:val="en-GB"/>
+              </w:rPr>
+              <w:t xml:space="preserve"> </w:t>
+            </w:r>
+            <w:proofErr w:type="spellStart"/>
+            <w:r>
+              <w:rPr>
+                <w:color w:val="FF0000"/>
+                <w:lang w:val="en-GB"/>
+              </w:rPr>
+              <w:t>worden</w:t>
+            </w:r>
+            <w:proofErr w:type="spellEnd"/>
+            <w:r>
+              <w:rPr>
+                <w:color w:val="FF0000"/>
+                <w:lang w:val="en-GB"/>
+              </w:rPr>
+              <w:t xml:space="preserve"> </w:t>
+            </w:r>
+            <w:proofErr w:type="spellStart"/>
+            <w:r>
+              <w:rPr>
+                <w:color w:val="FF0000"/>
+                <w:lang w:val="en-GB"/>
+              </w:rPr>
+              <w:t>en</w:t>
+            </w:r>
+            <w:proofErr w:type="spellEnd"/>
+            <w:r>
+              <w:rPr>
+                <w:color w:val="FF0000"/>
+                <w:lang w:val="en-GB"/>
+              </w:rPr>
+              <w:t xml:space="preserve"> project </w:t>
+            </w:r>
+            <w:proofErr w:type="spellStart"/>
+            <w:r>
+              <w:rPr>
+                <w:color w:val="FF0000"/>
+                <w:lang w:val="en-GB"/>
+              </w:rPr>
+              <w:t>staken</w:t>
+            </w:r>
+            <w:proofErr w:type="spellEnd"/>
+            <w:r>
+              <w:rPr>
+                <w:color w:val="FF0000"/>
+                <w:lang w:val="en-GB"/>
+              </w:rPr>
+              <w:t>).</w:t>
+            </w:r>
+          </w:p>
+          <w:p>
+            <w:pPr>
+              <w:rPr>
+                <w:color w:val="FF0000"/>
+                <w:lang w:val="en-GB"/>
+              </w:rPr>
+            </w:pPr>
+          </w:p>
+        </w:tc>
+        <w:tc>
+          <w:tcPr>
+            <w:tcW w:w="709" w:type="dxa"/>
+          </w:tcPr>
+          <w:p>
+            <w:pPr>
+              <w:pStyle w:val="Lijstalinea"/>
+              <w:ind w:left="0"/>
+              <w:rPr>
+                <w:lang w:val="en-GB"/>
+              </w:rPr>
+            </w:pPr>
+            <w:r>
+              <w:rPr>
+                <w:lang w:val="en-GB"/>
+              </w:rPr>
+              <w:t>x</w:t>
+            </w:r>
+          </w:p>
+        </w:tc>
+        <w:tc>
+          <w:tcPr>
+            <w:tcW w:w="851" w:type="dxa"/>
+          </w:tcPr>
+          <w:p>
+            <w:pPr>
+              <w:pStyle w:val="Lijstalinea"/>
+              <w:ind w:left="0"/>
+              <w:rPr>
+                <w:lang w:val="en-GB"/>
+              </w:rPr>
+            </w:pPr>
+          </w:p>
+        </w:tc>
+        <w:tc>
+          <w:tcPr>
+            <w:tcW w:w="850" w:type="dxa"/>
+          </w:tcPr>
+          <w:p>
+            <w:pPr>
+              <w:pStyle w:val="Lijstalinea"/>
+              <w:ind w:left="0"/>
+              <w:rPr>
+                <w:lang w:val="en-GB"/>
+              </w:rPr>
+            </w:pPr>
+          </w:p>
+        </w:tc>
+        <w:tc>
+          <w:tcPr>
+            <w:tcW w:w="992" w:type="dxa"/>
+          </w:tcPr>
+          <w:p>
+            <w:pPr>
+              <w:pStyle w:val="Lijstalinea"/>
+              <w:ind w:left="0"/>
+              <w:rPr>
+                <w:lang w:val="en-GB"/>
+              </w:rPr>
+            </w:pPr>
+          </w:p>
+        </w:tc>
+      </w:tr>
+      <w:tr>
+        <w:tc>
+          <w:tcPr>
+            <w:tcW w:w="7513" w:type="dxa"/>
+          </w:tcPr>
+          <w:p>
+            <w:pPr>
+              <w:rPr>
+                <w:color w:val="FF0000"/>
+                <w:lang w:val="en-GB"/>
+              </w:rPr>
+            </w:pPr>
+            <w:proofErr w:type="spellStart"/>
+            <w:r>
+              <w:rPr>
+                <w:color w:val="FF0000"/>
+                <w:lang w:val="en-GB"/>
+              </w:rPr>
+              <w:t>Opgeruimde</w:t>
+            </w:r>
+            <w:proofErr w:type="spellEnd"/>
+            <w:r>
+              <w:rPr>
+                <w:color w:val="FF0000"/>
+                <w:lang w:val="en-GB"/>
+              </w:rPr>
+              <w:t xml:space="preserve"> user interface.</w:t>
+            </w:r>
+          </w:p>
+          <w:p>
+            <w:pPr>
+              <w:rPr>
+                <w:color w:val="FF0000"/>
+                <w:lang w:val="en-GB"/>
+              </w:rPr>
+            </w:pPr>
+          </w:p>
+        </w:tc>
+        <w:tc>
+          <w:tcPr>
+            <w:tcW w:w="709" w:type="dxa"/>
+          </w:tcPr>
+          <w:p>
+            <w:pPr>
+              <w:pStyle w:val="Lijstalinea"/>
+              <w:ind w:left="0"/>
+              <w:rPr>
+                <w:lang w:val="en-GB"/>
+              </w:rPr>
+            </w:pPr>
+          </w:p>
+        </w:tc>
+        <w:tc>
+          <w:tcPr>
+            <w:tcW w:w="851" w:type="dxa"/>
+          </w:tcPr>
+          <w:p>
+            <w:pPr>
+              <w:pStyle w:val="Lijstalinea"/>
+              <w:ind w:left="0"/>
+              <w:rPr>
+                <w:lang w:val="en-GB"/>
+              </w:rPr>
+            </w:pPr>
+            <w:r>
+              <w:rPr>
+                <w:lang w:val="en-GB"/>
+              </w:rPr>
+              <w:t>x</w:t>
+            </w:r>
+          </w:p>
+        </w:tc>
+        <w:tc>
+          <w:tcPr>
+            <w:tcW w:w="850" w:type="dxa"/>
+          </w:tcPr>
+          <w:p>
+            <w:pPr>
+              <w:pStyle w:val="Lijstalinea"/>
+              <w:ind w:left="0"/>
+              <w:rPr>
+                <w:lang w:val="en-GB"/>
+              </w:rPr>
+            </w:pPr>
+          </w:p>
+        </w:tc>
+        <w:tc>
+          <w:tcPr>
+            <w:tcW w:w="992" w:type="dxa"/>
+          </w:tcPr>
+          <w:p>
+            <w:pPr>
+              <w:pStyle w:val="Lijstalinea"/>
+              <w:ind w:left="0"/>
+              <w:rPr>
+                <w:lang w:val="en-GB"/>
+              </w:rPr>
+            </w:pPr>
+          </w:p>
+        </w:tc>
+      </w:tr>
+      <w:tr>
+        <w:tc>
+          <w:tcPr>
+            <w:tcW w:w="7513" w:type="dxa"/>
+          </w:tcPr>
+          <w:p>
+            <w:pPr>
+              <w:rPr>
+                <w:color w:val="FF0000"/>
+                <w:lang w:val="en-GB"/>
+              </w:rPr>
+            </w:pPr>
+            <w:proofErr w:type="spellStart"/>
+            <w:r>
+              <w:rPr>
+                <w:color w:val="FF0000"/>
+                <w:lang w:val="en-GB"/>
+              </w:rPr>
+              <w:t>Helpfunctie</w:t>
+            </w:r>
+            <w:proofErr w:type="spellEnd"/>
+            <w:r>
+              <w:rPr>
+                <w:color w:val="FF0000"/>
+                <w:lang w:val="en-GB"/>
+              </w:rPr>
+              <w:t xml:space="preserve"> in 2 </w:t>
+            </w:r>
+            <w:proofErr w:type="spellStart"/>
+            <w:r>
+              <w:rPr>
+                <w:color w:val="FF0000"/>
+                <w:lang w:val="en-GB"/>
+              </w:rPr>
+              <w:t>talen</w:t>
+            </w:r>
+            <w:proofErr w:type="spellEnd"/>
+            <w:r>
+              <w:rPr>
+                <w:color w:val="FF0000"/>
+                <w:lang w:val="en-GB"/>
+              </w:rPr>
+              <w:t>(</w:t>
+            </w:r>
+            <w:proofErr w:type="spellStart"/>
+            <w:r>
+              <w:rPr>
+                <w:color w:val="FF0000"/>
+                <w:lang w:val="en-GB"/>
+              </w:rPr>
+              <w:t>Engelstalig</w:t>
+            </w:r>
+            <w:proofErr w:type="spellEnd"/>
+            <w:r>
+              <w:rPr>
+                <w:color w:val="FF0000"/>
+                <w:lang w:val="en-GB"/>
+              </w:rPr>
+              <w:t xml:space="preserve"> </w:t>
+            </w:r>
+            <w:proofErr w:type="spellStart"/>
+            <w:r>
+              <w:rPr>
+                <w:color w:val="FF0000"/>
+                <w:lang w:val="en-GB"/>
+              </w:rPr>
+              <w:t>en</w:t>
+            </w:r>
+            <w:proofErr w:type="spellEnd"/>
+            <w:r>
+              <w:rPr>
+                <w:color w:val="FF0000"/>
+                <w:lang w:val="en-GB"/>
+              </w:rPr>
+              <w:t xml:space="preserve"> </w:t>
+            </w:r>
+            <w:proofErr w:type="spellStart"/>
+            <w:r>
+              <w:rPr>
+                <w:color w:val="FF0000"/>
+                <w:lang w:val="en-GB"/>
+              </w:rPr>
+              <w:t>Nederlandstalig</w:t>
+            </w:r>
+            <w:proofErr w:type="spellEnd"/>
+            <w:r>
+              <w:rPr>
+                <w:color w:val="FF0000"/>
+                <w:lang w:val="en-GB"/>
+              </w:rPr>
+              <w:t>).</w:t>
+            </w:r>
+          </w:p>
+          <w:p>
+            <w:pPr>
+              <w:rPr>
+                <w:color w:val="FF0000"/>
+                <w:lang w:val="en-GB"/>
+              </w:rPr>
+            </w:pPr>
+          </w:p>
+        </w:tc>
+        <w:tc>
+          <w:tcPr>
+            <w:tcW w:w="709" w:type="dxa"/>
+          </w:tcPr>
+          <w:p>
+            <w:pPr>
+              <w:pStyle w:val="Lijstalinea"/>
+              <w:ind w:left="0"/>
+              <w:rPr>
+                <w:lang w:val="en-GB"/>
+              </w:rPr>
+            </w:pPr>
+          </w:p>
+        </w:tc>
+        <w:tc>
+          <w:tcPr>
+            <w:tcW w:w="851" w:type="dxa"/>
+          </w:tcPr>
+          <w:p>
+            <w:pPr>
+              <w:pStyle w:val="Lijstalinea"/>
+              <w:ind w:left="0"/>
+              <w:rPr>
+                <w:lang w:val="en-GB"/>
+              </w:rPr>
+            </w:pPr>
+            <w:r>
+              <w:rPr>
+                <w:lang w:val="en-GB"/>
+              </w:rPr>
+              <w:t>x</w:t>
+            </w:r>
+          </w:p>
+        </w:tc>
+        <w:tc>
+          <w:tcPr>
+            <w:tcW w:w="850" w:type="dxa"/>
+          </w:tcPr>
+          <w:p>
+            <w:pPr>
+              <w:pStyle w:val="Lijstalinea"/>
+              <w:ind w:left="0"/>
+              <w:rPr>
+                <w:lang w:val="en-GB"/>
+              </w:rPr>
+            </w:pPr>
+          </w:p>
+        </w:tc>
+        <w:tc>
+          <w:tcPr>
+            <w:tcW w:w="992" w:type="dxa"/>
+          </w:tcPr>
+          <w:p>
+            <w:pPr>
+              <w:pStyle w:val="Lijstalinea"/>
+              <w:ind w:left="0"/>
+              <w:rPr>
+                <w:lang w:val="en-GB"/>
+              </w:rPr>
+            </w:pPr>
+          </w:p>
+        </w:tc>
+      </w:tr>
+      <w:tr>
+        <w:tc>
+          <w:tcPr>
+            <w:tcW w:w="7513" w:type="dxa"/>
+          </w:tcPr>
+          <w:p>
+            <w:pPr>
+              <w:rPr>
+                <w:color w:val="FF0000"/>
+                <w:lang w:val="en-GB"/>
+              </w:rPr>
+            </w:pPr>
+            <w:proofErr w:type="spellStart"/>
+            <w:r>
+              <w:rPr>
+                <w:color w:val="FF0000"/>
+                <w:lang w:val="en-GB"/>
+              </w:rPr>
+              <w:t>Huisstijl</w:t>
+            </w:r>
+            <w:proofErr w:type="spellEnd"/>
+            <w:r>
+              <w:rPr>
+                <w:color w:val="FF0000"/>
+                <w:lang w:val="en-GB"/>
+              </w:rPr>
+              <w:t xml:space="preserve"> van het </w:t>
+            </w:r>
+            <w:proofErr w:type="spellStart"/>
+            <w:r>
+              <w:rPr>
+                <w:color w:val="FF0000"/>
+                <w:lang w:val="en-GB"/>
+              </w:rPr>
+              <w:t>bedrijf</w:t>
+            </w:r>
+            <w:proofErr w:type="spellEnd"/>
+            <w:r>
+              <w:rPr>
+                <w:color w:val="FF0000"/>
+                <w:lang w:val="en-GB"/>
+              </w:rPr>
+              <w:t xml:space="preserve"> </w:t>
+            </w:r>
+            <w:proofErr w:type="spellStart"/>
+            <w:r>
+              <w:rPr>
+                <w:color w:val="FF0000"/>
+                <w:lang w:val="en-GB"/>
+              </w:rPr>
+              <w:t>BarrocIT</w:t>
+            </w:r>
+            <w:proofErr w:type="spellEnd"/>
+            <w:r>
+              <w:rPr>
+                <w:color w:val="FF0000"/>
+                <w:lang w:val="en-GB"/>
+              </w:rPr>
+              <w:t xml:space="preserve"> (</w:t>
+            </w:r>
+            <w:hyperlink r:id="rId10" w:history="1">
+              <w:r>
+                <w:rPr>
+                  <w:rStyle w:val="Hyperlink"/>
+                  <w:color w:val="FF0000"/>
+                  <w:lang w:val="en-GB"/>
+                </w:rPr>
+                <w:t>http://barroc.it/</w:t>
+              </w:r>
+            </w:hyperlink>
+            <w:r>
+              <w:rPr>
+                <w:color w:val="FF0000"/>
+                <w:lang w:val="en-GB"/>
+              </w:rPr>
+              <w:t xml:space="preserve">  </w:t>
+            </w:r>
+            <w:proofErr w:type="spellStart"/>
+            <w:r>
+              <w:rPr>
+                <w:color w:val="FF0000"/>
+                <w:lang w:val="en-GB"/>
+              </w:rPr>
+              <w:t>en</w:t>
+            </w:r>
+            <w:proofErr w:type="spellEnd"/>
+            <w:r>
+              <w:rPr>
+                <w:color w:val="FF0000"/>
+                <w:lang w:val="en-GB"/>
+              </w:rPr>
+              <w:t xml:space="preserve">/of </w:t>
+            </w:r>
+            <w:proofErr w:type="spellStart"/>
+            <w:r>
+              <w:rPr>
+                <w:color w:val="FF0000"/>
+                <w:lang w:val="en-GB"/>
+              </w:rPr>
+              <w:t>bekijk</w:t>
+            </w:r>
+            <w:proofErr w:type="spellEnd"/>
+            <w:r>
+              <w:rPr>
+                <w:color w:val="FF0000"/>
+                <w:lang w:val="en-GB"/>
+              </w:rPr>
+              <w:t xml:space="preserve"> document </w:t>
+            </w:r>
+            <w:proofErr w:type="spellStart"/>
+            <w:r>
+              <w:rPr>
+                <w:color w:val="FF0000"/>
+                <w:lang w:val="en-GB"/>
+              </w:rPr>
+              <w:t>stijlblad</w:t>
+            </w:r>
+            <w:proofErr w:type="spellEnd"/>
+            <w:r>
+              <w:rPr>
+                <w:color w:val="FF0000"/>
+                <w:lang w:val="en-GB"/>
+              </w:rPr>
+              <w:t>).</w:t>
+            </w:r>
+          </w:p>
+          <w:p>
+            <w:pPr>
+              <w:rPr>
+                <w:color w:val="FF0000"/>
+                <w:lang w:val="en-GB"/>
+              </w:rPr>
+            </w:pPr>
+          </w:p>
+        </w:tc>
+        <w:tc>
+          <w:tcPr>
+            <w:tcW w:w="709" w:type="dxa"/>
+          </w:tcPr>
+          <w:p>
+            <w:pPr>
+              <w:pStyle w:val="Lijstalinea"/>
+              <w:ind w:left="0"/>
+              <w:rPr>
+                <w:lang w:val="en-GB"/>
+              </w:rPr>
+            </w:pPr>
+          </w:p>
+        </w:tc>
+        <w:tc>
+          <w:tcPr>
+            <w:tcW w:w="851" w:type="dxa"/>
+          </w:tcPr>
+          <w:p>
+            <w:pPr>
+              <w:pStyle w:val="Lijstalinea"/>
+              <w:ind w:left="0"/>
+              <w:rPr>
+                <w:lang w:val="en-GB"/>
+              </w:rPr>
+            </w:pPr>
+            <w:r>
+              <w:rPr>
+                <w:lang w:val="en-GB"/>
+              </w:rPr>
+              <w:t>x</w:t>
+            </w:r>
+          </w:p>
+        </w:tc>
+        <w:tc>
+          <w:tcPr>
+            <w:tcW w:w="850" w:type="dxa"/>
+          </w:tcPr>
+          <w:p>
+            <w:pPr>
+              <w:pStyle w:val="Lijstalinea"/>
+              <w:ind w:left="0"/>
+              <w:rPr>
+                <w:lang w:val="en-GB"/>
+              </w:rPr>
+            </w:pPr>
+          </w:p>
+        </w:tc>
+        <w:tc>
+          <w:tcPr>
+            <w:tcW w:w="992" w:type="dxa"/>
+          </w:tcPr>
+          <w:p>
+            <w:pPr>
+              <w:pStyle w:val="Lijstalinea"/>
+              <w:ind w:left="0"/>
+              <w:rPr>
+                <w:lang w:val="en-GB"/>
+              </w:rPr>
+            </w:pPr>
+          </w:p>
+        </w:tc>
+      </w:tr>
+      <w:tr>
+        <w:tc>
+          <w:tcPr>
+            <w:tcW w:w="7513" w:type="dxa"/>
+          </w:tcPr>
+          <w:p>
+            <w:pPr>
+              <w:rPr>
+                <w:color w:val="FF0000"/>
+                <w:lang w:val="en-GB"/>
+              </w:rPr>
+            </w:pPr>
+            <w:proofErr w:type="spellStart"/>
+            <w:r>
+              <w:rPr>
+                <w:color w:val="FF0000"/>
+                <w:lang w:val="en-GB"/>
+              </w:rPr>
+              <w:t>Messageboard</w:t>
+            </w:r>
+            <w:proofErr w:type="spellEnd"/>
+            <w:r>
+              <w:rPr>
+                <w:color w:val="FF0000"/>
+                <w:lang w:val="en-GB"/>
+              </w:rPr>
+              <w:t xml:space="preserve"> (</w:t>
+            </w:r>
+            <w:proofErr w:type="spellStart"/>
+            <w:r>
+              <w:rPr>
+                <w:color w:val="FF0000"/>
+                <w:lang w:val="en-GB"/>
+              </w:rPr>
+              <w:t>geschiedenis</w:t>
+            </w:r>
+            <w:proofErr w:type="spellEnd"/>
+            <w:r>
+              <w:rPr>
+                <w:color w:val="FF0000"/>
+                <w:lang w:val="en-GB"/>
+              </w:rPr>
+              <w:t xml:space="preserve"> contact </w:t>
+            </w:r>
+            <w:proofErr w:type="spellStart"/>
+            <w:r>
+              <w:rPr>
+                <w:color w:val="FF0000"/>
+                <w:lang w:val="en-GB"/>
+              </w:rPr>
+              <w:t>opnames</w:t>
+            </w:r>
+            <w:proofErr w:type="spellEnd"/>
+            <w:r>
+              <w:rPr>
+                <w:color w:val="FF0000"/>
+                <w:lang w:val="en-GB"/>
+              </w:rPr>
+              <w:t xml:space="preserve"> door </w:t>
+            </w:r>
+            <w:proofErr w:type="spellStart"/>
+            <w:r>
+              <w:rPr>
+                <w:color w:val="FF0000"/>
+                <w:lang w:val="en-GB"/>
+              </w:rPr>
+              <w:t>wie</w:t>
+            </w:r>
+            <w:proofErr w:type="spellEnd"/>
+            <w:r>
+              <w:rPr>
+                <w:color w:val="FF0000"/>
+                <w:lang w:val="en-GB"/>
+              </w:rPr>
+              <w:t xml:space="preserve"> / met </w:t>
+            </w:r>
+            <w:proofErr w:type="spellStart"/>
+            <w:r>
+              <w:rPr>
+                <w:color w:val="FF0000"/>
+                <w:lang w:val="en-GB"/>
+              </w:rPr>
+              <w:t>wie</w:t>
+            </w:r>
+            <w:proofErr w:type="spellEnd"/>
+            <w:r>
+              <w:rPr>
+                <w:color w:val="FF0000"/>
+                <w:lang w:val="en-GB"/>
+              </w:rPr>
+              <w:t>).</w:t>
+            </w:r>
+          </w:p>
+          <w:p>
+            <w:pPr>
+              <w:rPr>
+                <w:color w:val="FF0000"/>
+                <w:lang w:val="en-GB"/>
+              </w:rPr>
+            </w:pPr>
+          </w:p>
+        </w:tc>
+        <w:tc>
+          <w:tcPr>
+            <w:tcW w:w="709" w:type="dxa"/>
+          </w:tcPr>
+          <w:p>
+            <w:pPr>
+              <w:pStyle w:val="Lijstalinea"/>
+              <w:ind w:left="0"/>
+              <w:rPr>
+                <w:lang w:val="en-GB"/>
+              </w:rPr>
+            </w:pPr>
+          </w:p>
+        </w:tc>
+        <w:tc>
+          <w:tcPr>
+            <w:tcW w:w="851" w:type="dxa"/>
+          </w:tcPr>
+          <w:p>
+            <w:pPr>
+              <w:pStyle w:val="Lijstalinea"/>
+              <w:ind w:left="0"/>
+              <w:rPr>
+                <w:lang w:val="en-GB"/>
+              </w:rPr>
+            </w:pPr>
+            <w:r>
+              <w:rPr>
+                <w:lang w:val="en-GB"/>
+              </w:rPr>
+              <w:t>x</w:t>
+            </w:r>
+          </w:p>
+        </w:tc>
+        <w:tc>
+          <w:tcPr>
+            <w:tcW w:w="850" w:type="dxa"/>
+          </w:tcPr>
+          <w:p>
+            <w:pPr>
+              <w:pStyle w:val="Lijstalinea"/>
+              <w:ind w:left="0"/>
+              <w:rPr>
+                <w:lang w:val="en-GB"/>
+              </w:rPr>
+            </w:pPr>
+          </w:p>
+        </w:tc>
+        <w:tc>
+          <w:tcPr>
+            <w:tcW w:w="992" w:type="dxa"/>
+          </w:tcPr>
+          <w:p>
+            <w:pPr>
+              <w:pStyle w:val="Lijstalinea"/>
+              <w:ind w:left="0"/>
+              <w:rPr>
+                <w:lang w:val="en-GB"/>
+              </w:rPr>
+            </w:pPr>
+          </w:p>
+        </w:tc>
+      </w:tr>
+      <w:tr>
+        <w:tc>
+          <w:tcPr>
+            <w:tcW w:w="7513" w:type="dxa"/>
+          </w:tcPr>
+          <w:p>
+            <w:pPr>
+              <w:rPr>
+                <w:color w:val="FF0000"/>
+                <w:lang w:val="en-GB"/>
+              </w:rPr>
+            </w:pPr>
+            <w:proofErr w:type="spellStart"/>
+            <w:r>
+              <w:rPr>
+                <w:color w:val="FF0000"/>
+                <w:lang w:val="en-GB"/>
+              </w:rPr>
+              <w:t>Klant</w:t>
+            </w:r>
+            <w:proofErr w:type="spellEnd"/>
+            <w:r>
+              <w:rPr>
+                <w:color w:val="FF0000"/>
+                <w:lang w:val="en-GB"/>
+              </w:rPr>
+              <w:t xml:space="preserve"> </w:t>
+            </w:r>
+            <w:proofErr w:type="spellStart"/>
+            <w:r>
+              <w:rPr>
+                <w:color w:val="FF0000"/>
+                <w:lang w:val="en-GB"/>
+              </w:rPr>
+              <w:t>waarvan</w:t>
+            </w:r>
+            <w:proofErr w:type="spellEnd"/>
+            <w:r>
+              <w:rPr>
+                <w:color w:val="FF0000"/>
+                <w:lang w:val="en-GB"/>
+              </w:rPr>
+              <w:t xml:space="preserve"> de </w:t>
+            </w:r>
+            <w:proofErr w:type="spellStart"/>
+            <w:r>
+              <w:rPr>
+                <w:color w:val="FF0000"/>
+                <w:lang w:val="en-GB"/>
+              </w:rPr>
+              <w:t>opdracht</w:t>
+            </w:r>
+            <w:proofErr w:type="spellEnd"/>
+            <w:r>
+              <w:rPr>
+                <w:color w:val="FF0000"/>
+                <w:lang w:val="en-GB"/>
+              </w:rPr>
+              <w:t xml:space="preserve"> </w:t>
+            </w:r>
+            <w:proofErr w:type="spellStart"/>
+            <w:r>
+              <w:rPr>
+                <w:color w:val="FF0000"/>
+                <w:lang w:val="en-GB"/>
+              </w:rPr>
+              <w:t>voldaan</w:t>
+            </w:r>
+            <w:proofErr w:type="spellEnd"/>
+            <w:r>
+              <w:rPr>
+                <w:color w:val="FF0000"/>
+                <w:lang w:val="en-GB"/>
+              </w:rPr>
+              <w:t xml:space="preserve"> is </w:t>
+            </w:r>
+            <w:proofErr w:type="spellStart"/>
+            <w:r>
+              <w:rPr>
+                <w:color w:val="FF0000"/>
+                <w:lang w:val="en-GB"/>
+              </w:rPr>
+              <w:t>onzichtbaar</w:t>
+            </w:r>
+            <w:proofErr w:type="spellEnd"/>
+            <w:r>
+              <w:rPr>
+                <w:color w:val="FF0000"/>
+                <w:lang w:val="en-GB"/>
+              </w:rPr>
+              <w:t xml:space="preserve"> </w:t>
+            </w:r>
+            <w:proofErr w:type="spellStart"/>
+            <w:r>
+              <w:rPr>
+                <w:color w:val="FF0000"/>
+                <w:lang w:val="en-GB"/>
+              </w:rPr>
+              <w:t>maken</w:t>
+            </w:r>
+            <w:proofErr w:type="spellEnd"/>
+            <w:r>
+              <w:rPr>
+                <w:color w:val="FF0000"/>
+                <w:lang w:val="en-GB"/>
+              </w:rPr>
+              <w:t xml:space="preserve"> (project </w:t>
+            </w:r>
+            <w:proofErr w:type="spellStart"/>
+            <w:r>
+              <w:rPr>
+                <w:color w:val="FF0000"/>
+                <w:lang w:val="en-GB"/>
+              </w:rPr>
+              <w:t>afgelopen</w:t>
+            </w:r>
+            <w:proofErr w:type="spellEnd"/>
+            <w:r>
+              <w:rPr>
+                <w:color w:val="FF0000"/>
+                <w:lang w:val="en-GB"/>
+              </w:rPr>
+              <w:t>).</w:t>
+            </w:r>
+          </w:p>
+          <w:p>
+            <w:pPr>
+              <w:rPr>
+                <w:color w:val="FF0000"/>
+                <w:lang w:val="en-GB"/>
+              </w:rPr>
+            </w:pPr>
+          </w:p>
+        </w:tc>
+        <w:tc>
+          <w:tcPr>
+            <w:tcW w:w="709" w:type="dxa"/>
+          </w:tcPr>
+          <w:p>
+            <w:pPr>
+              <w:pStyle w:val="Lijstalinea"/>
+              <w:ind w:left="0"/>
+              <w:rPr>
+                <w:lang w:val="en-GB"/>
+              </w:rPr>
+            </w:pPr>
+          </w:p>
+        </w:tc>
+        <w:tc>
+          <w:tcPr>
+            <w:tcW w:w="851" w:type="dxa"/>
+          </w:tcPr>
+          <w:p>
+            <w:pPr>
+              <w:pStyle w:val="Lijstalinea"/>
+              <w:ind w:left="0"/>
+              <w:rPr>
+                <w:lang w:val="en-GB"/>
+              </w:rPr>
+            </w:pPr>
+            <w:r>
+              <w:rPr>
+                <w:lang w:val="en-GB"/>
+              </w:rPr>
+              <w:t>x</w:t>
+            </w:r>
+          </w:p>
+        </w:tc>
+        <w:tc>
+          <w:tcPr>
+            <w:tcW w:w="850" w:type="dxa"/>
+          </w:tcPr>
+          <w:p>
+            <w:pPr>
+              <w:pStyle w:val="Lijstalinea"/>
+              <w:ind w:left="0"/>
+              <w:rPr>
+                <w:lang w:val="en-GB"/>
+              </w:rPr>
+            </w:pPr>
+          </w:p>
+        </w:tc>
+        <w:tc>
+          <w:tcPr>
+            <w:tcW w:w="992" w:type="dxa"/>
+          </w:tcPr>
+          <w:p>
+            <w:pPr>
+              <w:pStyle w:val="Lijstalinea"/>
+              <w:ind w:left="0"/>
+              <w:rPr>
+                <w:lang w:val="en-GB"/>
+              </w:rPr>
+            </w:pPr>
+          </w:p>
+        </w:tc>
+      </w:tr>
+      <w:tr>
+        <w:tc>
+          <w:tcPr>
+            <w:tcW w:w="7513" w:type="dxa"/>
+          </w:tcPr>
+          <w:p>
+            <w:pPr>
+              <w:rPr>
+                <w:color w:val="FF0000"/>
+                <w:lang w:val="en-GB"/>
+              </w:rPr>
+            </w:pPr>
+            <w:r>
+              <w:rPr>
+                <w:color w:val="FF0000"/>
+                <w:lang w:val="en-GB"/>
+              </w:rPr>
+              <w:t>Messaging system (</w:t>
+            </w:r>
+            <w:proofErr w:type="spellStart"/>
+            <w:r>
+              <w:rPr>
+                <w:color w:val="FF0000"/>
+                <w:lang w:val="en-GB"/>
+              </w:rPr>
+              <w:t>tussen</w:t>
+            </w:r>
+            <w:proofErr w:type="spellEnd"/>
+            <w:r>
+              <w:rPr>
+                <w:color w:val="FF0000"/>
+                <w:lang w:val="en-GB"/>
+              </w:rPr>
+              <w:t xml:space="preserve"> </w:t>
+            </w:r>
+            <w:proofErr w:type="spellStart"/>
+            <w:r>
+              <w:rPr>
+                <w:color w:val="FF0000"/>
+                <w:lang w:val="en-GB"/>
+              </w:rPr>
+              <w:t>afdelingen</w:t>
+            </w:r>
+            <w:proofErr w:type="spellEnd"/>
+            <w:r>
+              <w:rPr>
+                <w:color w:val="FF0000"/>
+                <w:lang w:val="en-GB"/>
+              </w:rPr>
+              <w:t>).</w:t>
+            </w:r>
+          </w:p>
+          <w:p>
+            <w:pPr>
+              <w:rPr>
+                <w:color w:val="FF0000"/>
+                <w:lang w:val="en-GB"/>
+              </w:rPr>
+            </w:pPr>
+          </w:p>
+        </w:tc>
+        <w:tc>
+          <w:tcPr>
+            <w:tcW w:w="709" w:type="dxa"/>
+          </w:tcPr>
+          <w:p>
+            <w:pPr>
+              <w:pStyle w:val="Lijstalinea"/>
+              <w:ind w:left="0"/>
+              <w:rPr>
+                <w:lang w:val="en-GB"/>
+              </w:rPr>
+            </w:pPr>
+          </w:p>
+        </w:tc>
+        <w:tc>
+          <w:tcPr>
+            <w:tcW w:w="851" w:type="dxa"/>
+          </w:tcPr>
+          <w:p>
+            <w:pPr>
+              <w:pStyle w:val="Lijstalinea"/>
+              <w:ind w:left="0"/>
+              <w:rPr>
+                <w:lang w:val="en-GB"/>
+              </w:rPr>
+            </w:pPr>
+          </w:p>
+        </w:tc>
+        <w:tc>
+          <w:tcPr>
+            <w:tcW w:w="850" w:type="dxa"/>
+          </w:tcPr>
+          <w:p>
+            <w:pPr>
+              <w:pStyle w:val="Lijstalinea"/>
+              <w:ind w:left="0"/>
+              <w:rPr>
+                <w:lang w:val="en-GB"/>
+              </w:rPr>
+            </w:pPr>
+            <w:r>
+              <w:rPr>
+                <w:lang w:val="en-GB"/>
+              </w:rPr>
+              <w:t>x</w:t>
+            </w:r>
+          </w:p>
+        </w:tc>
+        <w:tc>
+          <w:tcPr>
+            <w:tcW w:w="992" w:type="dxa"/>
+          </w:tcPr>
+          <w:p>
+            <w:pPr>
+              <w:pStyle w:val="Lijstalinea"/>
+              <w:ind w:left="0"/>
+              <w:rPr>
+                <w:lang w:val="en-GB"/>
+              </w:rPr>
+            </w:pPr>
+          </w:p>
+        </w:tc>
+      </w:tr>
+      <w:tr>
+        <w:tc>
+          <w:tcPr>
+            <w:tcW w:w="7513" w:type="dxa"/>
+          </w:tcPr>
+          <w:p>
+            <w:pPr>
+              <w:rPr>
+                <w:lang w:val="en-GB"/>
+              </w:rPr>
+            </w:pPr>
+            <w:r>
+              <w:rPr>
+                <w:lang w:val="en-GB"/>
+              </w:rPr>
+              <w:lastRenderedPageBreak/>
+              <w:t xml:space="preserve">File storage system (extra </w:t>
+            </w:r>
+            <w:proofErr w:type="spellStart"/>
+            <w:r>
+              <w:rPr>
+                <w:lang w:val="en-GB"/>
+              </w:rPr>
+              <w:t>bestanden</w:t>
+            </w:r>
+            <w:proofErr w:type="spellEnd"/>
+            <w:r>
+              <w:rPr>
+                <w:lang w:val="en-GB"/>
+              </w:rPr>
+              <w:t xml:space="preserve"> van </w:t>
+            </w:r>
+            <w:proofErr w:type="spellStart"/>
+            <w:r>
+              <w:rPr>
+                <w:lang w:val="en-GB"/>
+              </w:rPr>
+              <w:t>klant</w:t>
+            </w:r>
+            <w:proofErr w:type="spellEnd"/>
+            <w:r>
+              <w:rPr>
+                <w:lang w:val="en-GB"/>
+              </w:rPr>
+              <w:t>).</w:t>
+            </w:r>
+          </w:p>
+          <w:p>
+            <w:pPr>
+              <w:rPr>
+                <w:lang w:val="en-GB"/>
+              </w:rPr>
+            </w:pPr>
+          </w:p>
+        </w:tc>
+        <w:tc>
+          <w:tcPr>
+            <w:tcW w:w="709" w:type="dxa"/>
+          </w:tcPr>
+          <w:p>
+            <w:pPr>
+              <w:pStyle w:val="Lijstalinea"/>
+              <w:ind w:left="0"/>
+              <w:rPr>
+                <w:lang w:val="en-GB"/>
+              </w:rPr>
+            </w:pPr>
+          </w:p>
+        </w:tc>
+        <w:tc>
+          <w:tcPr>
+            <w:tcW w:w="851" w:type="dxa"/>
+          </w:tcPr>
+          <w:p>
+            <w:pPr>
+              <w:pStyle w:val="Lijstalinea"/>
+              <w:ind w:left="0"/>
+              <w:rPr>
+                <w:lang w:val="en-GB"/>
+              </w:rPr>
+            </w:pPr>
+          </w:p>
+        </w:tc>
+        <w:tc>
+          <w:tcPr>
+            <w:tcW w:w="850" w:type="dxa"/>
+          </w:tcPr>
+          <w:p>
+            <w:pPr>
+              <w:pStyle w:val="Lijstalinea"/>
+              <w:ind w:left="0"/>
+              <w:rPr>
+                <w:lang w:val="en-GB"/>
+              </w:rPr>
+            </w:pPr>
+            <w:r>
+              <w:rPr>
+                <w:lang w:val="en-GB"/>
+              </w:rPr>
+              <w:t>x</w:t>
+            </w:r>
+          </w:p>
+        </w:tc>
+        <w:tc>
+          <w:tcPr>
+            <w:tcW w:w="992" w:type="dxa"/>
+          </w:tcPr>
+          <w:p>
+            <w:pPr>
+              <w:pStyle w:val="Lijstalinea"/>
+              <w:ind w:left="0"/>
+              <w:rPr>
+                <w:lang w:val="en-GB"/>
+              </w:rPr>
+            </w:pPr>
+          </w:p>
+        </w:tc>
+      </w:tr>
+      <w:tr>
+        <w:trPr>
+          <w:trHeight w:val="592"/>
+        </w:trPr>
+        <w:tc>
+          <w:tcPr>
+            <w:tcW w:w="7513" w:type="dxa"/>
+          </w:tcPr>
+          <w:p>
+            <w:pPr>
+              <w:rPr>
+                <w:lang w:val="en-GB"/>
+              </w:rPr>
+            </w:pPr>
+            <w:proofErr w:type="spellStart"/>
+            <w:r>
+              <w:rPr>
+                <w:lang w:val="en-GB"/>
+              </w:rPr>
+              <w:t>Automatisch</w:t>
+            </w:r>
+            <w:proofErr w:type="spellEnd"/>
+            <w:r>
+              <w:rPr>
+                <w:lang w:val="en-GB"/>
+              </w:rPr>
+              <w:t xml:space="preserve"> </w:t>
+            </w:r>
+            <w:proofErr w:type="spellStart"/>
+            <w:r>
+              <w:rPr>
+                <w:lang w:val="en-GB"/>
+              </w:rPr>
+              <w:t>klant</w:t>
+            </w:r>
+            <w:proofErr w:type="spellEnd"/>
+            <w:r>
+              <w:rPr>
+                <w:lang w:val="en-GB"/>
+              </w:rPr>
+              <w:t xml:space="preserve"> email </w:t>
+            </w:r>
+            <w:proofErr w:type="spellStart"/>
+            <w:r>
+              <w:rPr>
+                <w:lang w:val="en-GB"/>
+              </w:rPr>
+              <w:t>sturen</w:t>
+            </w:r>
+            <w:proofErr w:type="spellEnd"/>
+            <w:r>
+              <w:rPr>
+                <w:lang w:val="en-GB"/>
+              </w:rPr>
+              <w:t xml:space="preserve"> (</w:t>
+            </w:r>
+            <w:proofErr w:type="spellStart"/>
+            <w:r>
+              <w:rPr>
+                <w:lang w:val="en-GB"/>
+              </w:rPr>
+              <w:t>als</w:t>
+            </w:r>
+            <w:proofErr w:type="spellEnd"/>
+            <w:r>
+              <w:rPr>
+                <w:lang w:val="en-GB"/>
+              </w:rPr>
+              <w:t xml:space="preserve"> de </w:t>
+            </w:r>
+            <w:proofErr w:type="spellStart"/>
+            <w:r>
+              <w:rPr>
+                <w:lang w:val="en-GB"/>
+              </w:rPr>
+              <w:t>klant</w:t>
+            </w:r>
+            <w:proofErr w:type="spellEnd"/>
+            <w:r>
+              <w:rPr>
+                <w:lang w:val="en-GB"/>
+              </w:rPr>
+              <w:t xml:space="preserve"> het </w:t>
+            </w:r>
+            <w:proofErr w:type="spellStart"/>
+            <w:r>
+              <w:rPr>
+                <w:lang w:val="en-GB"/>
+              </w:rPr>
+              <w:t>limiet</w:t>
+            </w:r>
+            <w:proofErr w:type="spellEnd"/>
+            <w:r>
+              <w:rPr>
+                <w:lang w:val="en-GB"/>
+              </w:rPr>
+              <w:t xml:space="preserve"> </w:t>
+            </w:r>
+            <w:proofErr w:type="spellStart"/>
+            <w:r>
+              <w:rPr>
+                <w:lang w:val="en-GB"/>
+              </w:rPr>
+              <w:t>bereikt</w:t>
+            </w:r>
+            <w:proofErr w:type="spellEnd"/>
+            <w:r>
+              <w:rPr>
+                <w:lang w:val="en-GB"/>
+              </w:rPr>
+              <w:t>).</w:t>
+            </w:r>
+          </w:p>
+          <w:p>
+            <w:pPr>
+              <w:rPr>
+                <w:lang w:val="en-GB"/>
+              </w:rPr>
+            </w:pPr>
+          </w:p>
+        </w:tc>
+        <w:tc>
+          <w:tcPr>
+            <w:tcW w:w="709" w:type="dxa"/>
+          </w:tcPr>
+          <w:p>
+            <w:pPr>
+              <w:pStyle w:val="Lijstalinea"/>
+              <w:ind w:left="0"/>
+              <w:rPr>
+                <w:lang w:val="en-GB"/>
+              </w:rPr>
+            </w:pPr>
+          </w:p>
+        </w:tc>
+        <w:tc>
+          <w:tcPr>
+            <w:tcW w:w="851" w:type="dxa"/>
+          </w:tcPr>
+          <w:p>
+            <w:pPr>
+              <w:pStyle w:val="Lijstalinea"/>
+              <w:ind w:left="0"/>
+              <w:rPr>
+                <w:lang w:val="en-GB"/>
+              </w:rPr>
+            </w:pPr>
+          </w:p>
+        </w:tc>
+        <w:tc>
+          <w:tcPr>
+            <w:tcW w:w="850" w:type="dxa"/>
+          </w:tcPr>
+          <w:p>
+            <w:pPr>
+              <w:pStyle w:val="Lijstalinea"/>
+              <w:ind w:left="0"/>
+              <w:rPr>
+                <w:lang w:val="en-GB"/>
+              </w:rPr>
+            </w:pPr>
+            <w:r>
+              <w:rPr>
+                <w:lang w:val="en-GB"/>
+              </w:rPr>
+              <w:t>x</w:t>
+            </w:r>
+          </w:p>
+        </w:tc>
+        <w:tc>
+          <w:tcPr>
+            <w:tcW w:w="992" w:type="dxa"/>
+          </w:tcPr>
+          <w:p>
+            <w:pPr>
+              <w:pStyle w:val="Lijstalinea"/>
+              <w:ind w:left="0"/>
+              <w:rPr>
+                <w:lang w:val="en-GB"/>
+              </w:rPr>
+            </w:pPr>
+          </w:p>
+        </w:tc>
+      </w:tr>
+      <w:tr>
+        <w:tc>
+          <w:tcPr>
+            <w:tcW w:w="7513" w:type="dxa"/>
+          </w:tcPr>
+          <w:p>
+            <w:pPr>
+              <w:rPr>
+                <w:lang w:val="en-GB"/>
+              </w:rPr>
+            </w:pPr>
+            <w:proofErr w:type="spellStart"/>
+            <w:r>
+              <w:rPr>
+                <w:lang w:val="en-GB"/>
+              </w:rPr>
+              <w:t>Beveiliging</w:t>
+            </w:r>
+            <w:proofErr w:type="spellEnd"/>
+            <w:r>
+              <w:rPr>
+                <w:lang w:val="en-GB"/>
+              </w:rPr>
+              <w:t xml:space="preserve"> (van </w:t>
+            </w:r>
+            <w:proofErr w:type="spellStart"/>
+            <w:r>
+              <w:rPr>
+                <w:lang w:val="en-GB"/>
+              </w:rPr>
+              <w:t>applicatie</w:t>
+            </w:r>
+            <w:proofErr w:type="spellEnd"/>
+            <w:r>
+              <w:rPr>
+                <w:lang w:val="en-GB"/>
+              </w:rPr>
+              <w:t xml:space="preserve"> van </w:t>
+            </w:r>
+            <w:proofErr w:type="spellStart"/>
+            <w:r>
+              <w:rPr>
+                <w:lang w:val="en-GB"/>
+              </w:rPr>
+              <w:t>buitenaf</w:t>
+            </w:r>
+            <w:proofErr w:type="spellEnd"/>
+            <w:r>
+              <w:rPr>
+                <w:lang w:val="en-GB"/>
+              </w:rPr>
+              <w:t>).</w:t>
+            </w:r>
+          </w:p>
+          <w:p>
+            <w:pPr>
+              <w:rPr>
+                <w:lang w:val="en-GB"/>
+              </w:rPr>
+            </w:pPr>
+          </w:p>
+        </w:tc>
+        <w:tc>
+          <w:tcPr>
+            <w:tcW w:w="709" w:type="dxa"/>
+          </w:tcPr>
+          <w:p>
+            <w:pPr>
+              <w:pStyle w:val="Lijstalinea"/>
+              <w:ind w:left="0"/>
+              <w:rPr>
+                <w:lang w:val="en-GB"/>
+              </w:rPr>
+            </w:pPr>
+          </w:p>
+        </w:tc>
+        <w:tc>
+          <w:tcPr>
+            <w:tcW w:w="851" w:type="dxa"/>
+          </w:tcPr>
+          <w:p>
+            <w:pPr>
+              <w:pStyle w:val="Lijstalinea"/>
+              <w:ind w:left="0"/>
+              <w:rPr>
+                <w:lang w:val="en-GB"/>
+              </w:rPr>
+            </w:pPr>
+          </w:p>
+        </w:tc>
+        <w:tc>
+          <w:tcPr>
+            <w:tcW w:w="850" w:type="dxa"/>
+          </w:tcPr>
+          <w:p>
+            <w:pPr>
+              <w:pStyle w:val="Lijstalinea"/>
+              <w:ind w:left="0"/>
+              <w:rPr>
+                <w:lang w:val="en-GB"/>
+              </w:rPr>
+            </w:pPr>
+            <w:r>
+              <w:rPr>
+                <w:lang w:val="en-GB"/>
+              </w:rPr>
+              <w:t>x</w:t>
+            </w:r>
+          </w:p>
+        </w:tc>
+        <w:tc>
+          <w:tcPr>
+            <w:tcW w:w="992" w:type="dxa"/>
+          </w:tcPr>
+          <w:p>
+            <w:pPr>
+              <w:pStyle w:val="Lijstalinea"/>
+              <w:ind w:left="0"/>
+              <w:rPr>
+                <w:lang w:val="en-GB"/>
+              </w:rPr>
+            </w:pPr>
+          </w:p>
+        </w:tc>
+      </w:tr>
+      <w:tr>
+        <w:tc>
+          <w:tcPr>
+            <w:tcW w:w="7513" w:type="dxa"/>
+          </w:tcPr>
+          <w:p>
+            <w:pPr>
+              <w:rPr>
+                <w:lang w:val="en-GB"/>
+              </w:rPr>
+            </w:pPr>
+            <w:proofErr w:type="spellStart"/>
+            <w:r>
+              <w:rPr>
+                <w:lang w:val="en-GB"/>
+              </w:rPr>
+              <w:t>Klant</w:t>
+            </w:r>
+            <w:proofErr w:type="spellEnd"/>
+            <w:r>
+              <w:rPr>
+                <w:lang w:val="en-GB"/>
+              </w:rPr>
+              <w:t xml:space="preserve"> </w:t>
+            </w:r>
+            <w:proofErr w:type="spellStart"/>
+            <w:r>
+              <w:rPr>
+                <w:lang w:val="en-GB"/>
+              </w:rPr>
+              <w:t>interactie</w:t>
+            </w:r>
+            <w:proofErr w:type="spellEnd"/>
+            <w:r>
+              <w:rPr>
+                <w:lang w:val="en-GB"/>
+              </w:rPr>
+              <w:t xml:space="preserve"> (</w:t>
+            </w:r>
+            <w:proofErr w:type="spellStart"/>
+            <w:r>
+              <w:rPr>
+                <w:lang w:val="en-GB"/>
+              </w:rPr>
+              <w:t>dat</w:t>
+            </w:r>
+            <w:proofErr w:type="spellEnd"/>
+            <w:r>
+              <w:rPr>
+                <w:lang w:val="en-GB"/>
+              </w:rPr>
+              <w:t xml:space="preserve"> de </w:t>
+            </w:r>
+            <w:proofErr w:type="spellStart"/>
+            <w:r>
+              <w:rPr>
+                <w:lang w:val="en-GB"/>
+              </w:rPr>
+              <w:t>klant</w:t>
+            </w:r>
+            <w:proofErr w:type="spellEnd"/>
+            <w:r>
+              <w:rPr>
+                <w:lang w:val="en-GB"/>
+              </w:rPr>
+              <w:t xml:space="preserve"> in het </w:t>
+            </w:r>
+            <w:proofErr w:type="spellStart"/>
+            <w:r>
+              <w:rPr>
+                <w:lang w:val="en-GB"/>
+              </w:rPr>
+              <w:t>systeem</w:t>
+            </w:r>
+            <w:proofErr w:type="spellEnd"/>
+            <w:r>
+              <w:rPr>
+                <w:lang w:val="en-GB"/>
+              </w:rPr>
+              <w:t xml:space="preserve"> </w:t>
+            </w:r>
+            <w:proofErr w:type="spellStart"/>
+            <w:r>
+              <w:rPr>
+                <w:lang w:val="en-GB"/>
+              </w:rPr>
+              <w:t>kan</w:t>
+            </w:r>
+            <w:proofErr w:type="spellEnd"/>
+            <w:r>
+              <w:rPr>
+                <w:lang w:val="en-GB"/>
+              </w:rPr>
+              <w:t>).</w:t>
+            </w:r>
+          </w:p>
+          <w:p>
+            <w:pPr>
+              <w:rPr>
+                <w:lang w:val="en-GB"/>
+              </w:rPr>
+            </w:pPr>
+          </w:p>
+        </w:tc>
+        <w:tc>
+          <w:tcPr>
+            <w:tcW w:w="709" w:type="dxa"/>
+          </w:tcPr>
+          <w:p>
+            <w:pPr>
+              <w:pStyle w:val="Lijstalinea"/>
+              <w:ind w:left="0"/>
+              <w:rPr>
+                <w:lang w:val="en-GB"/>
+              </w:rPr>
+            </w:pPr>
+          </w:p>
+        </w:tc>
+        <w:tc>
+          <w:tcPr>
+            <w:tcW w:w="851" w:type="dxa"/>
+          </w:tcPr>
+          <w:p>
+            <w:pPr>
+              <w:pStyle w:val="Lijstalinea"/>
+              <w:ind w:left="0"/>
+              <w:rPr>
+                <w:lang w:val="en-GB"/>
+              </w:rPr>
+            </w:pPr>
+          </w:p>
+        </w:tc>
+        <w:tc>
+          <w:tcPr>
+            <w:tcW w:w="850" w:type="dxa"/>
+          </w:tcPr>
+          <w:p>
+            <w:pPr>
+              <w:pStyle w:val="Lijstalinea"/>
+              <w:ind w:left="0"/>
+              <w:rPr>
+                <w:lang w:val="en-GB"/>
+              </w:rPr>
+            </w:pPr>
+          </w:p>
+        </w:tc>
+        <w:tc>
+          <w:tcPr>
+            <w:tcW w:w="992" w:type="dxa"/>
+          </w:tcPr>
+          <w:p>
+            <w:pPr>
+              <w:pStyle w:val="Lijstalinea"/>
+              <w:ind w:left="0"/>
+              <w:rPr>
+                <w:lang w:val="en-GB"/>
+              </w:rPr>
+            </w:pPr>
+            <w:r>
+              <w:rPr>
+                <w:lang w:val="en-GB"/>
+              </w:rPr>
+              <w:t>x</w:t>
+            </w:r>
+          </w:p>
+        </w:tc>
+      </w:tr>
+      <w:tr>
+        <w:tc>
+          <w:tcPr>
+            <w:tcW w:w="7513" w:type="dxa"/>
+          </w:tcPr>
+          <w:p>
+            <w:pPr>
+              <w:rPr>
+                <w:lang w:val="en-GB"/>
+              </w:rPr>
+            </w:pPr>
+            <w:proofErr w:type="spellStart"/>
+            <w:r>
+              <w:rPr>
+                <w:lang w:val="en-GB"/>
+              </w:rPr>
+              <w:t>Deleten</w:t>
+            </w:r>
+            <w:proofErr w:type="spellEnd"/>
+            <w:r>
+              <w:rPr>
+                <w:lang w:val="en-GB"/>
+              </w:rPr>
+              <w:t xml:space="preserve"> van </w:t>
+            </w:r>
+            <w:proofErr w:type="spellStart"/>
+            <w:r>
+              <w:rPr>
+                <w:lang w:val="en-GB"/>
+              </w:rPr>
+              <w:t>facturen</w:t>
+            </w:r>
+            <w:proofErr w:type="spellEnd"/>
+            <w:r>
+              <w:rPr>
+                <w:lang w:val="en-GB"/>
+              </w:rPr>
+              <w:t xml:space="preserve"> (</w:t>
+            </w:r>
+            <w:proofErr w:type="spellStart"/>
+            <w:r>
+              <w:rPr>
+                <w:lang w:val="en-GB"/>
+              </w:rPr>
+              <w:t>zodat</w:t>
+            </w:r>
+            <w:proofErr w:type="spellEnd"/>
+            <w:r>
+              <w:rPr>
+                <w:lang w:val="en-GB"/>
+              </w:rPr>
+              <w:t xml:space="preserve"> </w:t>
+            </w:r>
+            <w:proofErr w:type="spellStart"/>
+            <w:r>
+              <w:rPr>
+                <w:lang w:val="en-GB"/>
+              </w:rPr>
+              <w:t>deze</w:t>
+            </w:r>
+            <w:proofErr w:type="spellEnd"/>
+            <w:r>
+              <w:rPr>
+                <w:lang w:val="en-GB"/>
+              </w:rPr>
+              <w:t xml:space="preserve"> </w:t>
+            </w:r>
+            <w:proofErr w:type="spellStart"/>
+            <w:r>
+              <w:rPr>
+                <w:lang w:val="en-GB"/>
+              </w:rPr>
+              <w:t>niet</w:t>
+            </w:r>
+            <w:proofErr w:type="spellEnd"/>
+            <w:r>
+              <w:rPr>
+                <w:lang w:val="en-GB"/>
+              </w:rPr>
+              <w:t xml:space="preserve"> </w:t>
+            </w:r>
+            <w:proofErr w:type="spellStart"/>
+            <w:r>
+              <w:rPr>
+                <w:lang w:val="en-GB"/>
+              </w:rPr>
+              <w:t>verwijderd</w:t>
+            </w:r>
+            <w:proofErr w:type="spellEnd"/>
+            <w:r>
+              <w:rPr>
+                <w:lang w:val="en-GB"/>
+              </w:rPr>
+              <w:t xml:space="preserve"> </w:t>
+            </w:r>
+            <w:proofErr w:type="spellStart"/>
+            <w:r>
+              <w:rPr>
+                <w:lang w:val="en-GB"/>
+              </w:rPr>
+              <w:t>voor</w:t>
+            </w:r>
+            <w:proofErr w:type="spellEnd"/>
+            <w:r>
+              <w:rPr>
+                <w:lang w:val="en-GB"/>
+              </w:rPr>
+              <w:t xml:space="preserve"> </w:t>
+            </w:r>
+            <w:proofErr w:type="spellStart"/>
+            <w:r>
+              <w:rPr>
+                <w:lang w:val="en-GB"/>
+              </w:rPr>
+              <w:t>belastingaangifte</w:t>
+            </w:r>
+            <w:proofErr w:type="spellEnd"/>
+            <w:r>
+              <w:rPr>
+                <w:lang w:val="en-GB"/>
+              </w:rPr>
+              <w:t>).</w:t>
+            </w:r>
+          </w:p>
+          <w:p>
+            <w:pPr>
+              <w:rPr>
+                <w:lang w:val="en-GB"/>
+              </w:rPr>
+            </w:pPr>
+          </w:p>
+        </w:tc>
+        <w:tc>
+          <w:tcPr>
+            <w:tcW w:w="709" w:type="dxa"/>
+          </w:tcPr>
+          <w:p>
+            <w:pPr>
+              <w:pStyle w:val="Lijstalinea"/>
+              <w:ind w:left="0"/>
+              <w:rPr>
+                <w:lang w:val="en-GB"/>
+              </w:rPr>
+            </w:pPr>
+          </w:p>
+        </w:tc>
+        <w:tc>
+          <w:tcPr>
+            <w:tcW w:w="851" w:type="dxa"/>
+          </w:tcPr>
+          <w:p>
+            <w:pPr>
+              <w:pStyle w:val="Lijstalinea"/>
+              <w:ind w:left="0"/>
+              <w:rPr>
+                <w:lang w:val="en-GB"/>
+              </w:rPr>
+            </w:pPr>
+          </w:p>
+        </w:tc>
+        <w:tc>
+          <w:tcPr>
+            <w:tcW w:w="850" w:type="dxa"/>
+          </w:tcPr>
+          <w:p>
+            <w:pPr>
+              <w:pStyle w:val="Lijstalinea"/>
+              <w:ind w:left="0"/>
+              <w:rPr>
+                <w:lang w:val="en-GB"/>
+              </w:rPr>
+            </w:pPr>
+          </w:p>
+        </w:tc>
+        <w:tc>
+          <w:tcPr>
+            <w:tcW w:w="992" w:type="dxa"/>
+          </w:tcPr>
+          <w:p>
+            <w:pPr>
+              <w:pStyle w:val="Lijstalinea"/>
+              <w:ind w:left="0"/>
+              <w:rPr>
+                <w:lang w:val="en-GB"/>
+              </w:rPr>
+            </w:pPr>
+            <w:r>
+              <w:rPr>
+                <w:lang w:val="en-GB"/>
+              </w:rPr>
+              <w:t>x</w:t>
+            </w:r>
+          </w:p>
+        </w:tc>
+      </w:tr>
+    </w:tbl>
     <w:p>
       <w:pPr>
         <w:rPr>
@@ -4926,7 +8604,7 @@
         </w:rPr>
         <w:t>s</w:t>
       </w:r>
-      <w:bookmarkEnd w:id="9"/>
+      <w:bookmarkEnd w:id="8"/>
     </w:p>
     <w:p>
       <w:pPr>
@@ -7312,8 +10990,8 @@
       </w:pPr>
     </w:p>
     <w:sectPr>
-      <w:headerReference w:type="default" r:id="rId10"/>
-      <w:footerReference w:type="default" r:id="rId11"/>
+      <w:headerReference w:type="default" r:id="rId11"/>
+      <w:footerReference w:type="default" r:id="rId12"/>
       <w:pgSz w:w="11906" w:h="16838"/>
       <w:pgMar w:top="1417" w:right="1417" w:bottom="1417" w:left="1417" w:header="708" w:footer="708" w:gutter="0"/>
       <w:pgNumType w:start="0"/>
@@ -7382,7 +11060,7 @@
           <w:rPr>
             <w:noProof/>
           </w:rPr>
-          <w:t>12</w:t>
+          <w:t>13</w:t>
         </w:r>
         <w:r>
           <w:rPr>
@@ -10880,7 +14558,7 @@
 </file>
 
 <file path=customXml/itemProps2.xml><?xml version="1.0" encoding="utf-8"?>
-<ds:datastoreItem xmlns:ds="http://schemas.openxmlformats.org/officeDocument/2006/customXml" ds:itemID="{72FF56F6-7BBE-47EC-AC47-B5CD39A1E70E}">
+<ds:datastoreItem xmlns:ds="http://schemas.openxmlformats.org/officeDocument/2006/customXml" ds:itemID="{015F4977-D6BC-4229-8D55-322276FBA066}">
   <ds:schemaRefs>
     <ds:schemaRef ds:uri="http://schemas.openxmlformats.org/officeDocument/2006/bibliography"/>
   </ds:schemaRefs>

</xml_diff>

<commit_message>
pva 4 Age of Extinction
</commit_message>
<xml_diff>
--- a/eigen documentatie/Plan_van_aanpak_BarrocIT.docx
+++ b/eigen documentatie/Plan_van_aanpak_BarrocIT.docx
@@ -13,6 +13,7 @@
           <w:docPartUnique/>
         </w:docPartObj>
       </w:sdtPr>
+      <w:sdtEndPr/>
       <w:sdtContent>
         <w:sdt>
           <w:sdtPr>
@@ -25,6 +26,7 @@
               <w:docPartUnique/>
             </w:docPartObj>
           </w:sdtPr>
+          <w:sdtEndPr/>
           <w:sdtContent>
             <w:p>
               <w:pPr>
@@ -66,6 +68,7 @@
                     <w:dataBinding w:prefixMappings="xmlns:ns0='http://schemas.openxmlformats.org/officeDocument/2006/extended-properties'" w:xpath="/ns0:Properties[1]/ns0:Company[1]" w:storeItemID="{6668398D-A668-4E3E-A5EB-62B293D839F1}"/>
                     <w:text/>
                   </w:sdtPr>
+                  <w:sdtEndPr/>
                   <w:sdtContent>
                     <w:tc>
                       <w:tcPr>
@@ -124,6 +127,7 @@
                       <w:dataBinding w:prefixMappings="xmlns:ns0='http://schemas.openxmlformats.org/package/2006/metadata/core-properties' xmlns:ns1='http://purl.org/dc/elements/1.1/'" w:xpath="/ns0:coreProperties[1]/ns1:title[1]" w:storeItemID="{6C3C8BC8-F283-45AE-878A-BAB7291924A1}"/>
                       <w:text/>
                     </w:sdtPr>
+                    <w:sdtEndPr/>
                     <w:sdtContent>
                       <w:p>
                         <w:pPr>
@@ -169,6 +173,7 @@
                     <w:dataBinding w:prefixMappings="xmlns:ns0='http://schemas.openxmlformats.org/package/2006/metadata/core-properties' xmlns:ns1='http://purl.org/dc/elements/1.1/'" w:xpath="/ns0:coreProperties[1]/ns1:subject[1]" w:storeItemID="{6C3C8BC8-F283-45AE-878A-BAB7291924A1}"/>
                     <w:text/>
                   </w:sdtPr>
+                  <w:sdtEndPr/>
                   <w:sdtContent>
                     <w:tc>
                       <w:tcPr>
@@ -249,6 +254,7 @@
                       <w:dataBinding w:prefixMappings="xmlns:ns0='http://schemas.openxmlformats.org/package/2006/metadata/core-properties' xmlns:ns1='http://purl.org/dc/elements/1.1/'" w:xpath="/ns0:coreProperties[1]/ns1:creator[1]" w:storeItemID="{6C3C8BC8-F283-45AE-878A-BAB7291924A1}"/>
                       <w:text/>
                     </w:sdtPr>
+                    <w:sdtEndPr/>
                     <w:sdtContent>
                       <w:p>
                         <w:pPr>
@@ -294,6 +300,7 @@
                         <w:calendar w:val="gregorian"/>
                       </w:date>
                     </w:sdtPr>
+                    <w:sdtEndPr/>
                     <w:sdtContent>
                       <w:p>
                         <w:pPr>
@@ -5000,7 +5007,19 @@
               <w:rPr>
                 <w:lang w:val="en-GB"/>
               </w:rPr>
-              <w:t xml:space="preserve">A login system (for </w:t>
+              <w:t xml:space="preserve">A login </w:t>
+            </w:r>
+            <w:r>
+              <w:rPr>
+                <w:lang w:val="en-GB"/>
+              </w:rPr>
+              <w:t>system</w:t>
+            </w:r>
+            <w:r>
+              <w:rPr>
+                <w:lang w:val="en-GB"/>
+              </w:rPr>
+              <w:t xml:space="preserve"> (for </w:t>
             </w:r>
             <w:r>
               <w:rPr>
@@ -5191,13 +5210,7 @@
               <w:rPr>
                 <w:lang w:val="en-GB"/>
               </w:rPr>
-              <w:t>Database (</w:t>
-            </w:r>
-            <w:r>
-              <w:rPr>
-                <w:lang w:val="en-GB"/>
-              </w:rPr>
-              <w:t>t</w:t>
+              <w:t>Database (t</w:t>
             </w:r>
             <w:r>
               <w:rPr>
@@ -5295,107 +5308,33 @@
               <w:pStyle w:val="Lijstalinea"/>
               <w:ind w:left="0"/>
               <w:rPr>
-                <w:color w:val="FF0000"/>
-                <w:lang w:val="en-GB"/>
-              </w:rPr>
-            </w:pPr>
-            <w:proofErr w:type="spellStart"/>
-            <w:r>
-              <w:rPr>
-                <w:color w:val="FF0000"/>
-                <w:lang w:val="en-GB"/>
-              </w:rPr>
-              <w:t>Een</w:t>
-            </w:r>
-            <w:proofErr w:type="spellEnd"/>
-            <w:r>
-              <w:rPr>
-                <w:color w:val="FF0000"/>
-                <w:lang w:val="en-GB"/>
-              </w:rPr>
-              <w:t xml:space="preserve"> </w:t>
-            </w:r>
-            <w:proofErr w:type="spellStart"/>
-            <w:r>
-              <w:rPr>
-                <w:color w:val="FF0000"/>
-                <w:lang w:val="en-GB"/>
-              </w:rPr>
-              <w:t>zoekfunctie</w:t>
-            </w:r>
-            <w:proofErr w:type="spellEnd"/>
-            <w:r>
-              <w:rPr>
-                <w:color w:val="FF0000"/>
-                <w:lang w:val="en-GB"/>
-              </w:rPr>
-              <w:t xml:space="preserve"> (om </w:t>
-            </w:r>
-            <w:proofErr w:type="spellStart"/>
-            <w:r>
-              <w:rPr>
-                <w:color w:val="FF0000"/>
-                <w:lang w:val="en-GB"/>
-              </w:rPr>
-              <w:t>alle</w:t>
-            </w:r>
-            <w:proofErr w:type="spellEnd"/>
-            <w:r>
-              <w:rPr>
-                <w:color w:val="FF0000"/>
-                <w:lang w:val="en-GB"/>
-              </w:rPr>
-              <w:t xml:space="preserve"> </w:t>
-            </w:r>
-            <w:proofErr w:type="spellStart"/>
-            <w:r>
-              <w:rPr>
-                <w:color w:val="FF0000"/>
-                <w:lang w:val="en-GB"/>
-              </w:rPr>
-              <w:t>klantgegevens</w:t>
-            </w:r>
-            <w:proofErr w:type="spellEnd"/>
-            <w:r>
-              <w:rPr>
-                <w:color w:val="FF0000"/>
-                <w:lang w:val="en-GB"/>
-              </w:rPr>
-              <w:t xml:space="preserve"> door </w:t>
-            </w:r>
-            <w:proofErr w:type="spellStart"/>
-            <w:r>
-              <w:rPr>
-                <w:color w:val="FF0000"/>
-                <w:lang w:val="en-GB"/>
-              </w:rPr>
-              <w:t>te</w:t>
-            </w:r>
-            <w:proofErr w:type="spellEnd"/>
-            <w:r>
-              <w:rPr>
-                <w:color w:val="FF0000"/>
-                <w:lang w:val="en-GB"/>
-              </w:rPr>
-              <w:t xml:space="preserve"> </w:t>
-            </w:r>
-            <w:proofErr w:type="spellStart"/>
-            <w:r>
-              <w:rPr>
-                <w:color w:val="FF0000"/>
-                <w:lang w:val="en-GB"/>
-              </w:rPr>
-              <w:t>zoeken</w:t>
-            </w:r>
-            <w:proofErr w:type="spellEnd"/>
-            <w:r>
-              <w:rPr>
-                <w:color w:val="FF0000"/>
-                <w:lang w:val="en-GB"/>
-              </w:rPr>
-              <w:t>).</w:t>
-            </w:r>
-          </w:p>
+                <w:lang w:val="en-GB"/>
+              </w:rPr>
+            </w:pPr>
+            <w:r>
+              <w:rPr>
+                <w:lang w:val="en-GB"/>
+              </w:rPr>
+              <w:t>A search function (</w:t>
+            </w:r>
+            <w:r>
+              <w:rPr>
+                <w:lang w:val="en-GB"/>
+              </w:rPr>
+              <w:t>to locate all the client data</w:t>
+            </w:r>
+            <w:r>
+              <w:rPr>
+                <w:lang w:val="en-GB"/>
+              </w:rPr>
+              <w:t>)</w:t>
+            </w:r>
+          </w:p>
+        </w:tc>
+        <w:tc>
+          <w:tcPr>
+            <w:tcW w:w="709" w:type="dxa"/>
+          </w:tcPr>
           <w:p>
             <w:pPr>
               <w:pStyle w:val="Lijstalinea"/>
@@ -5408,13 +5347,13 @@
               <w:rPr>
                 <w:lang w:val="en-GB"/>
               </w:rPr>
-              <w:t>A search function ()</w:t>
-            </w:r>
-          </w:p>
-        </w:tc>
-        <w:tc>
-          <w:tcPr>
-            <w:tcW w:w="709" w:type="dxa"/>
+              <w:t>x</w:t>
+            </w:r>
+          </w:p>
+        </w:tc>
+        <w:tc>
+          <w:tcPr>
+            <w:tcW w:w="851" w:type="dxa"/>
           </w:tcPr>
           <w:p>
             <w:pPr>
@@ -5424,17 +5363,11 @@
                 <w:lang w:val="en-GB"/>
               </w:rPr>
             </w:pPr>
-            <w:r>
-              <w:rPr>
-                <w:lang w:val="en-GB"/>
-              </w:rPr>
-              <w:t>x</w:t>
-            </w:r>
-          </w:p>
-        </w:tc>
-        <w:tc>
-          <w:tcPr>
-            <w:tcW w:w="851" w:type="dxa"/>
+          </w:p>
+        </w:tc>
+        <w:tc>
+          <w:tcPr>
+            <w:tcW w:w="850" w:type="dxa"/>
           </w:tcPr>
           <w:p>
             <w:pPr>
@@ -5448,7 +5381,7 @@
         </w:tc>
         <w:tc>
           <w:tcPr>
-            <w:tcW w:w="850" w:type="dxa"/>
+            <w:tcW w:w="992" w:type="dxa"/>
           </w:tcPr>
           <w:p>
             <w:pPr>
@@ -5460,15 +5393,98 @@
             </w:pPr>
           </w:p>
         </w:tc>
-        <w:tc>
-          <w:tcPr>
-            <w:tcW w:w="992" w:type="dxa"/>
+      </w:tr>
+      <w:tr>
+        <w:tc>
+          <w:tcPr>
+            <w:tcW w:w="7513" w:type="dxa"/>
           </w:tcPr>
           <w:p>
             <w:pPr>
               <w:pStyle w:val="Lijstalinea"/>
               <w:ind w:left="0"/>
               <w:rPr>
+                <w:color w:val="FF0000"/>
+                <w:lang w:val="en-GB"/>
+              </w:rPr>
+            </w:pPr>
+            <w:r>
+              <w:rPr>
+                <w:lang w:val="en-GB"/>
+              </w:rPr>
+              <w:t>Website (Applicat</w:t>
+            </w:r>
+            <w:r>
+              <w:rPr>
+                <w:lang w:val="en-GB"/>
+              </w:rPr>
+              <w:t>ion</w:t>
+            </w:r>
+            <w:r>
+              <w:rPr>
+                <w:lang w:val="en-GB"/>
+              </w:rPr>
+              <w:t xml:space="preserve"> is website based).</w:t>
+            </w:r>
+          </w:p>
+        </w:tc>
+        <w:tc>
+          <w:tcPr>
+            <w:tcW w:w="709" w:type="dxa"/>
+          </w:tcPr>
+          <w:p>
+            <w:pPr>
+              <w:pStyle w:val="Lijstalinea"/>
+              <w:ind w:left="0"/>
+              <w:rPr>
+                <w:lang w:val="en-GB"/>
+              </w:rPr>
+            </w:pPr>
+            <w:r>
+              <w:rPr>
+                <w:lang w:val="en-GB"/>
+              </w:rPr>
+              <w:t>x</w:t>
+            </w:r>
+          </w:p>
+        </w:tc>
+        <w:tc>
+          <w:tcPr>
+            <w:tcW w:w="851" w:type="dxa"/>
+          </w:tcPr>
+          <w:p>
+            <w:pPr>
+              <w:pStyle w:val="Lijstalinea"/>
+              <w:ind w:left="0"/>
+              <w:rPr>
+                <w:lang w:val="en-GB"/>
+              </w:rPr>
+            </w:pPr>
+          </w:p>
+        </w:tc>
+        <w:tc>
+          <w:tcPr>
+            <w:tcW w:w="850" w:type="dxa"/>
+          </w:tcPr>
+          <w:p>
+            <w:pPr>
+              <w:pStyle w:val="Lijstalinea"/>
+              <w:ind w:left="0"/>
+              <w:rPr>
+                <w:lang w:val="en-GB"/>
+              </w:rPr>
+            </w:pPr>
+          </w:p>
+        </w:tc>
+        <w:tc>
+          <w:tcPr>
+            <w:tcW w:w="992" w:type="dxa"/>
+          </w:tcPr>
+          <w:p>
+            <w:pPr>
+              <w:pStyle w:val="Lijstalinea"/>
+              <w:ind w:left="0"/>
+              <w:rPr>
                 <w:lang w:val="en-GB"/>
               </w:rPr>
             </w:pPr>
@@ -5482,36 +5498,84 @@
           </w:tcPr>
           <w:p>
             <w:pPr>
+              <w:rPr>
+                <w:color w:val="FF0000"/>
+                <w:lang w:val="en-GB"/>
+              </w:rPr>
+            </w:pPr>
+            <w:r>
+              <w:rPr>
+                <w:lang w:val="en-GB"/>
+              </w:rPr>
+              <w:t xml:space="preserve">Improve </w:t>
+            </w:r>
+            <w:r>
+              <w:rPr>
+                <w:lang w:val="en-GB"/>
+              </w:rPr>
+              <w:t>contact between departm</w:t>
+            </w:r>
+            <w:r>
+              <w:rPr>
+                <w:lang w:val="en-GB"/>
+              </w:rPr>
+              <w:t>ents via exchange of information</w:t>
+            </w:r>
+            <w:r>
+              <w:rPr>
+                <w:lang w:val="en-GB"/>
+              </w:rPr>
+              <w:t xml:space="preserve"> (Forward</w:t>
+            </w:r>
+            <w:r>
+              <w:rPr>
+                <w:lang w:val="en-GB"/>
+              </w:rPr>
+              <w:t>ing</w:t>
+            </w:r>
+            <w:r>
+              <w:rPr>
+                <w:lang w:val="en-GB"/>
+              </w:rPr>
+              <w:t xml:space="preserve"> invoice</w:t>
+            </w:r>
+            <w:r>
+              <w:rPr>
+                <w:lang w:val="en-GB"/>
+              </w:rPr>
+              <w:t>s</w:t>
+            </w:r>
+            <w:r>
+              <w:rPr>
+                <w:lang w:val="en-GB"/>
+              </w:rPr>
+              <w:t>).</w:t>
+            </w:r>
+          </w:p>
+        </w:tc>
+        <w:tc>
+          <w:tcPr>
+            <w:tcW w:w="709" w:type="dxa"/>
+          </w:tcPr>
+          <w:p>
+            <w:pPr>
               <w:pStyle w:val="Lijstalinea"/>
               <w:ind w:left="0"/>
               <w:rPr>
-                <w:color w:val="FF0000"/>
-                <w:lang w:val="en-GB"/>
-              </w:rPr>
-            </w:pPr>
-            <w:r>
-              <w:rPr>
-                <w:lang w:val="en-GB"/>
-              </w:rPr>
-              <w:t>Website (Applicat</w:t>
-            </w:r>
-            <w:r>
-              <w:rPr>
-                <w:lang w:val="en-GB"/>
-              </w:rPr>
-              <w:t>ion</w:t>
-            </w:r>
-            <w:r>
-              <w:rPr>
-                <w:lang w:val="en-GB"/>
-              </w:rPr>
-              <w:t xml:space="preserve"> is website based).</w:t>
-            </w:r>
-          </w:p>
-        </w:tc>
-        <w:tc>
-          <w:tcPr>
-            <w:tcW w:w="709" w:type="dxa"/>
+                <w:lang w:val="en-GB"/>
+              </w:rPr>
+            </w:pPr>
+            <w:r>
+              <w:rPr>
+                <w:lang w:val="en-GB"/>
+              </w:rPr>
+              <w:t>x</w:t>
+            </w:r>
+          </w:p>
+        </w:tc>
+        <w:tc>
+          <w:tcPr>
+            <w:tcW w:w="851" w:type="dxa"/>
           </w:tcPr>
           <w:p>
             <w:pPr>
@@ -5521,17 +5585,11 @@
                 <w:lang w:val="en-GB"/>
               </w:rPr>
             </w:pPr>
-            <w:r>
-              <w:rPr>
-                <w:lang w:val="en-GB"/>
-              </w:rPr>
-              <w:t>x</w:t>
-            </w:r>
-          </w:p>
-        </w:tc>
-        <w:tc>
-          <w:tcPr>
-            <w:tcW w:w="851" w:type="dxa"/>
+          </w:p>
+        </w:tc>
+        <w:tc>
+          <w:tcPr>
+            <w:tcW w:w="850" w:type="dxa"/>
           </w:tcPr>
           <w:p>
             <w:pPr>
@@ -5545,7 +5603,7 @@
         </w:tc>
         <w:tc>
           <w:tcPr>
-            <w:tcW w:w="850" w:type="dxa"/>
+            <w:tcW w:w="992" w:type="dxa"/>
           </w:tcPr>
           <w:p>
             <w:pPr>
@@ -5557,15 +5615,93 @@
             </w:pPr>
           </w:p>
         </w:tc>
-        <w:tc>
-          <w:tcPr>
-            <w:tcW w:w="992" w:type="dxa"/>
-          </w:tcPr>
+      </w:tr>
+      <w:tr>
+        <w:tc>
+          <w:tcPr>
+            <w:tcW w:w="7513" w:type="dxa"/>
+          </w:tcPr>
+          <w:p>
+            <w:pPr>
+              <w:rPr>
+                <w:lang w:val="en-GB"/>
+              </w:rPr>
+            </w:pPr>
+            <w:r>
+              <w:rPr>
+                <w:lang w:val="en-GB"/>
+              </w:rPr>
+              <w:t>The indexing of client data(so data can be used by different departments)</w:t>
+            </w:r>
+          </w:p>
           <w:p>
             <w:pPr>
               <w:pStyle w:val="Lijstalinea"/>
               <w:ind w:left="0"/>
               <w:rPr>
+                <w:color w:val="FF0000"/>
+                <w:lang w:val="en-GB"/>
+              </w:rPr>
+            </w:pPr>
+          </w:p>
+        </w:tc>
+        <w:tc>
+          <w:tcPr>
+            <w:tcW w:w="709" w:type="dxa"/>
+          </w:tcPr>
+          <w:p>
+            <w:pPr>
+              <w:pStyle w:val="Lijstalinea"/>
+              <w:ind w:left="0"/>
+              <w:rPr>
+                <w:lang w:val="en-GB"/>
+              </w:rPr>
+            </w:pPr>
+            <w:r>
+              <w:rPr>
+                <w:lang w:val="en-GB"/>
+              </w:rPr>
+              <w:t>x</w:t>
+            </w:r>
+          </w:p>
+        </w:tc>
+        <w:tc>
+          <w:tcPr>
+            <w:tcW w:w="851" w:type="dxa"/>
+          </w:tcPr>
+          <w:p>
+            <w:pPr>
+              <w:pStyle w:val="Lijstalinea"/>
+              <w:ind w:left="0"/>
+              <w:rPr>
+                <w:lang w:val="en-GB"/>
+              </w:rPr>
+            </w:pPr>
+          </w:p>
+        </w:tc>
+        <w:tc>
+          <w:tcPr>
+            <w:tcW w:w="850" w:type="dxa"/>
+          </w:tcPr>
+          <w:p>
+            <w:pPr>
+              <w:pStyle w:val="Lijstalinea"/>
+              <w:ind w:left="0"/>
+              <w:rPr>
+                <w:lang w:val="en-GB"/>
+              </w:rPr>
+            </w:pPr>
+          </w:p>
+        </w:tc>
+        <w:tc>
+          <w:tcPr>
+            <w:tcW w:w="992" w:type="dxa"/>
+          </w:tcPr>
+          <w:p>
+            <w:pPr>
+              <w:pStyle w:val="Lijstalinea"/>
+              <w:ind w:left="0"/>
+              <w:rPr>
                 <w:lang w:val="en-GB"/>
               </w:rPr>
             </w:pPr>
@@ -5580,146 +5716,59 @@
           <w:p>
             <w:pPr>
               <w:rPr>
-                <w:color w:val="FF0000"/>
-                <w:lang w:val="en-GB"/>
-              </w:rPr>
-            </w:pPr>
-            <w:r>
-              <w:rPr>
-                <w:color w:val="FF0000"/>
-                <w:lang w:val="en-GB"/>
-              </w:rPr>
-              <w:t xml:space="preserve">Contact </w:t>
-            </w:r>
-            <w:proofErr w:type="spellStart"/>
-            <w:r>
-              <w:rPr>
-                <w:color w:val="FF0000"/>
-                <w:lang w:val="en-GB"/>
-              </w:rPr>
-              <w:t>maken</w:t>
-            </w:r>
-            <w:proofErr w:type="spellEnd"/>
-            <w:r>
-              <w:rPr>
-                <w:color w:val="FF0000"/>
-                <w:lang w:val="en-GB"/>
-              </w:rPr>
-              <w:t xml:space="preserve"> </w:t>
-            </w:r>
-            <w:proofErr w:type="spellStart"/>
-            <w:r>
-              <w:rPr>
-                <w:color w:val="FF0000"/>
-                <w:lang w:val="en-GB"/>
-              </w:rPr>
-              <w:t>tussen</w:t>
-            </w:r>
-            <w:proofErr w:type="spellEnd"/>
-            <w:r>
-              <w:rPr>
-                <w:color w:val="FF0000"/>
-                <w:lang w:val="en-GB"/>
-              </w:rPr>
-              <w:t xml:space="preserve"> </w:t>
-            </w:r>
-            <w:proofErr w:type="spellStart"/>
-            <w:r>
-              <w:rPr>
-                <w:color w:val="FF0000"/>
-                <w:lang w:val="en-GB"/>
-              </w:rPr>
-              <w:t>afdelingen</w:t>
-            </w:r>
-            <w:proofErr w:type="spellEnd"/>
-            <w:r>
-              <w:rPr>
-                <w:color w:val="FF0000"/>
-                <w:lang w:val="en-GB"/>
-              </w:rPr>
-              <w:t xml:space="preserve"> via </w:t>
-            </w:r>
-            <w:proofErr w:type="spellStart"/>
-            <w:r>
-              <w:rPr>
-                <w:color w:val="FF0000"/>
-                <w:lang w:val="en-GB"/>
-              </w:rPr>
-              <w:t>uitwisselen</w:t>
-            </w:r>
-            <w:proofErr w:type="spellEnd"/>
-            <w:r>
-              <w:rPr>
-                <w:color w:val="FF0000"/>
-                <w:lang w:val="en-GB"/>
-              </w:rPr>
-              <w:t xml:space="preserve"> van </w:t>
-            </w:r>
-            <w:proofErr w:type="spellStart"/>
-            <w:r>
-              <w:rPr>
-                <w:color w:val="FF0000"/>
-                <w:lang w:val="en-GB"/>
-              </w:rPr>
-              <w:t>informatile</w:t>
-            </w:r>
-            <w:proofErr w:type="spellEnd"/>
-            <w:r>
-              <w:rPr>
-                <w:color w:val="FF0000"/>
-                <w:lang w:val="en-GB"/>
-              </w:rPr>
-              <w:t xml:space="preserve"> (</w:t>
-            </w:r>
-            <w:proofErr w:type="spellStart"/>
-            <w:r>
-              <w:rPr>
-                <w:color w:val="FF0000"/>
-                <w:lang w:val="en-GB"/>
-              </w:rPr>
-              <w:t>Doorsturen</w:t>
-            </w:r>
-            <w:proofErr w:type="spellEnd"/>
-            <w:r>
-              <w:rPr>
-                <w:color w:val="FF0000"/>
-                <w:lang w:val="en-GB"/>
-              </w:rPr>
-              <w:t xml:space="preserve"> </w:t>
-            </w:r>
-            <w:proofErr w:type="spellStart"/>
-            <w:r>
-              <w:rPr>
-                <w:color w:val="FF0000"/>
-                <w:lang w:val="en-GB"/>
-              </w:rPr>
-              <w:t>factuur</w:t>
-            </w:r>
-            <w:proofErr w:type="spellEnd"/>
-            <w:r>
-              <w:rPr>
-                <w:color w:val="FF0000"/>
+                <w:lang w:val="en-GB"/>
+              </w:rPr>
+            </w:pPr>
+            <w:r>
+              <w:rPr>
+                <w:lang w:val="en-GB"/>
+              </w:rPr>
+              <w:t>One screen per department (so the depa</w:t>
+            </w:r>
+            <w:r>
+              <w:rPr>
+                <w:lang w:val="en-GB"/>
+              </w:rPr>
+              <w:t>rtments have only the things they need on their screen</w:t>
+            </w:r>
+            <w:r>
+              <w:rPr>
                 <w:lang w:val="en-GB"/>
               </w:rPr>
               <w:t>).</w:t>
             </w:r>
           </w:p>
+          <w:p>
+            <w:pPr>
+              <w:rPr>
+                <w:lang w:val="en-GB"/>
+              </w:rPr>
+            </w:pPr>
+          </w:p>
+        </w:tc>
+        <w:tc>
+          <w:tcPr>
+            <w:tcW w:w="709" w:type="dxa"/>
+          </w:tcPr>
           <w:p>
             <w:pPr>
               <w:pStyle w:val="Lijstalinea"/>
               <w:ind w:left="0"/>
               <w:rPr>
-                <w:color w:val="FF0000"/>
-                <w:lang w:val="en-GB"/>
-              </w:rPr>
-            </w:pPr>
-            <w:bookmarkStart w:id="9" w:name="_GoBack"/>
-            <w:bookmarkEnd w:id="9"/>
-          </w:p>
-        </w:tc>
-        <w:tc>
-          <w:tcPr>
-            <w:tcW w:w="709" w:type="dxa"/>
+                <w:lang w:val="en-GB"/>
+              </w:rPr>
+            </w:pPr>
+            <w:r>
+              <w:rPr>
+                <w:lang w:val="en-GB"/>
+              </w:rPr>
+              <w:t>x</w:t>
+            </w:r>
+          </w:p>
+        </w:tc>
+        <w:tc>
+          <w:tcPr>
+            <w:tcW w:w="851" w:type="dxa"/>
           </w:tcPr>
           <w:p>
             <w:pPr>
@@ -5729,17 +5778,11 @@
                 <w:lang w:val="en-GB"/>
               </w:rPr>
             </w:pPr>
-            <w:r>
-              <w:rPr>
-                <w:lang w:val="en-GB"/>
-              </w:rPr>
-              <w:t>x</w:t>
-            </w:r>
-          </w:p>
-        </w:tc>
-        <w:tc>
-          <w:tcPr>
-            <w:tcW w:w="851" w:type="dxa"/>
+          </w:p>
+        </w:tc>
+        <w:tc>
+          <w:tcPr>
+            <w:tcW w:w="850" w:type="dxa"/>
           </w:tcPr>
           <w:p>
             <w:pPr>
@@ -5753,7 +5796,7 @@
         </w:tc>
         <w:tc>
           <w:tcPr>
-            <w:tcW w:w="850" w:type="dxa"/>
+            <w:tcW w:w="992" w:type="dxa"/>
           </w:tcPr>
           <w:p>
             <w:pPr>
@@ -5765,9 +5808,37 @@
             </w:pPr>
           </w:p>
         </w:tc>
-        <w:tc>
-          <w:tcPr>
-            <w:tcW w:w="992" w:type="dxa"/>
+      </w:tr>
+      <w:tr>
+        <w:tc>
+          <w:tcPr>
+            <w:tcW w:w="7513" w:type="dxa"/>
+          </w:tcPr>
+          <w:p>
+            <w:pPr>
+              <w:rPr>
+                <w:lang w:val="en-GB"/>
+              </w:rPr>
+            </w:pPr>
+            <w:r>
+              <w:rPr>
+                <w:lang w:val="en-GB"/>
+              </w:rPr>
+              <w:t>The whole website in English.</w:t>
+            </w:r>
+          </w:p>
+          <w:p>
+            <w:pPr>
+              <w:rPr>
+                <w:color w:val="FF1DCF"/>
+                <w:lang w:val="en-GB"/>
+              </w:rPr>
+            </w:pPr>
+          </w:p>
+        </w:tc>
+        <w:tc>
+          <w:tcPr>
+            <w:tcW w:w="709" w:type="dxa"/>
           </w:tcPr>
           <w:p>
             <w:pPr>
@@ -5777,6 +5848,54 @@
                 <w:lang w:val="en-GB"/>
               </w:rPr>
             </w:pPr>
+            <w:r>
+              <w:rPr>
+                <w:lang w:val="en-GB"/>
+              </w:rPr>
+              <w:t>x</w:t>
+            </w:r>
+          </w:p>
+        </w:tc>
+        <w:tc>
+          <w:tcPr>
+            <w:tcW w:w="851" w:type="dxa"/>
+          </w:tcPr>
+          <w:p>
+            <w:pPr>
+              <w:pStyle w:val="Lijstalinea"/>
+              <w:ind w:left="0"/>
+              <w:rPr>
+                <w:lang w:val="en-GB"/>
+              </w:rPr>
+            </w:pPr>
+          </w:p>
+        </w:tc>
+        <w:tc>
+          <w:tcPr>
+            <w:tcW w:w="850" w:type="dxa"/>
+          </w:tcPr>
+          <w:p>
+            <w:pPr>
+              <w:pStyle w:val="Lijstalinea"/>
+              <w:ind w:left="0"/>
+              <w:rPr>
+                <w:lang w:val="en-GB"/>
+              </w:rPr>
+            </w:pPr>
+          </w:p>
+        </w:tc>
+        <w:tc>
+          <w:tcPr>
+            <w:tcW w:w="992" w:type="dxa"/>
+          </w:tcPr>
+          <w:p>
+            <w:pPr>
+              <w:pStyle w:val="Lijstalinea"/>
+              <w:ind w:left="0"/>
+              <w:rPr>
+                <w:lang w:val="en-GB"/>
+              </w:rPr>
+            </w:pPr>
           </w:p>
         </w:tc>
       </w:tr>
@@ -5788,153 +5907,56 @@
           <w:p>
             <w:pPr>
               <w:rPr>
-                <w:color w:val="FF0000"/>
-                <w:lang w:val="en-GB"/>
-              </w:rPr>
-            </w:pPr>
-            <w:proofErr w:type="spellStart"/>
-            <w:r>
-              <w:rPr>
-                <w:color w:val="FF0000"/>
-                <w:lang w:val="en-GB"/>
-              </w:rPr>
-              <w:t>Indexeren</w:t>
-            </w:r>
-            <w:proofErr w:type="spellEnd"/>
-            <w:r>
-              <w:rPr>
-                <w:color w:val="FF0000"/>
-                <w:lang w:val="en-GB"/>
-              </w:rPr>
-              <w:t xml:space="preserve"> </w:t>
-            </w:r>
-            <w:proofErr w:type="spellStart"/>
-            <w:r>
-              <w:rPr>
-                <w:color w:val="FF0000"/>
-                <w:lang w:val="en-GB"/>
-              </w:rPr>
-              <w:t>klantgegevens</w:t>
-            </w:r>
-            <w:proofErr w:type="spellEnd"/>
-            <w:r>
-              <w:rPr>
-                <w:color w:val="FF0000"/>
-                <w:lang w:val="en-GB"/>
-              </w:rPr>
-              <w:t xml:space="preserve"> (</w:t>
-            </w:r>
-            <w:proofErr w:type="spellStart"/>
-            <w:r>
-              <w:rPr>
-                <w:color w:val="FF0000"/>
-                <w:lang w:val="en-GB"/>
-              </w:rPr>
-              <w:t>zodat</w:t>
-            </w:r>
-            <w:proofErr w:type="spellEnd"/>
-            <w:r>
-              <w:rPr>
-                <w:color w:val="FF0000"/>
-                <w:lang w:val="en-GB"/>
-              </w:rPr>
-              <w:t xml:space="preserve"> de data </w:t>
-            </w:r>
-            <w:proofErr w:type="spellStart"/>
-            <w:r>
-              <w:rPr>
-                <w:color w:val="FF0000"/>
-                <w:lang w:val="en-GB"/>
-              </w:rPr>
-              <w:t>gebruikt</w:t>
-            </w:r>
-            <w:proofErr w:type="spellEnd"/>
-            <w:r>
-              <w:rPr>
-                <w:color w:val="FF0000"/>
-                <w:lang w:val="en-GB"/>
-              </w:rPr>
-              <w:t xml:space="preserve"> </w:t>
-            </w:r>
-            <w:proofErr w:type="spellStart"/>
-            <w:r>
-              <w:rPr>
-                <w:color w:val="FF0000"/>
-                <w:lang w:val="en-GB"/>
-              </w:rPr>
-              <w:t>kan</w:t>
-            </w:r>
-            <w:proofErr w:type="spellEnd"/>
-            <w:r>
-              <w:rPr>
-                <w:color w:val="FF0000"/>
-                <w:lang w:val="en-GB"/>
-              </w:rPr>
-              <w:t xml:space="preserve"> </w:t>
-            </w:r>
-            <w:proofErr w:type="spellStart"/>
-            <w:r>
-              <w:rPr>
-                <w:color w:val="FF0000"/>
-                <w:lang w:val="en-GB"/>
-              </w:rPr>
-              <w:t>worden</w:t>
-            </w:r>
-            <w:proofErr w:type="spellEnd"/>
-            <w:r>
-              <w:rPr>
-                <w:color w:val="FF0000"/>
-                <w:lang w:val="en-GB"/>
-              </w:rPr>
-              <w:t xml:space="preserve"> door </w:t>
-            </w:r>
-            <w:proofErr w:type="spellStart"/>
-            <w:r>
-              <w:rPr>
-                <w:color w:val="FF0000"/>
-                <w:lang w:val="en-GB"/>
-              </w:rPr>
-              <w:t>andere</w:t>
-            </w:r>
-            <w:proofErr w:type="spellEnd"/>
-            <w:r>
-              <w:rPr>
-                <w:color w:val="FF0000"/>
-                <w:lang w:val="en-GB"/>
-              </w:rPr>
-              <w:t xml:space="preserve"> </w:t>
-            </w:r>
-            <w:proofErr w:type="spellStart"/>
-            <w:r>
-              <w:rPr>
-                <w:color w:val="FF0000"/>
-                <w:lang w:val="en-GB"/>
-              </w:rPr>
-              <w:t>afdelingen</w:t>
-            </w:r>
-            <w:proofErr w:type="spellEnd"/>
-            <w:r>
-              <w:rPr>
-                <w:color w:val="FF0000"/>
-                <w:lang w:val="en-GB"/>
-              </w:rPr>
-              <w:t>).</w:t>
-            </w:r>
-          </w:p>
+                <w:color w:val="FF1DCF"/>
+                <w:lang w:val="en-GB"/>
+              </w:rPr>
+            </w:pPr>
+            <w:r>
+              <w:rPr>
+                <w:lang w:val="en-GB"/>
+              </w:rPr>
+              <w:t>Invoicing system(entering the invoices of the projects</w:t>
+            </w:r>
+            <w:r>
+              <w:rPr>
+                <w:color w:val="FF1DCF"/>
+                <w:lang w:val="en-GB"/>
+              </w:rPr>
+              <w:t>)</w:t>
+            </w:r>
+          </w:p>
+          <w:p>
+            <w:pPr>
+              <w:rPr>
+                <w:color w:val="FF1DCF"/>
+                <w:lang w:val="en-GB"/>
+              </w:rPr>
+            </w:pPr>
+          </w:p>
+        </w:tc>
+        <w:tc>
+          <w:tcPr>
+            <w:tcW w:w="709" w:type="dxa"/>
+          </w:tcPr>
           <w:p>
             <w:pPr>
               <w:pStyle w:val="Lijstalinea"/>
               <w:ind w:left="0"/>
               <w:rPr>
-                <w:color w:val="FF0000"/>
-                <w:lang w:val="en-GB"/>
-              </w:rPr>
-            </w:pPr>
-          </w:p>
-        </w:tc>
-        <w:tc>
-          <w:tcPr>
-            <w:tcW w:w="709" w:type="dxa"/>
+                <w:lang w:val="en-GB"/>
+              </w:rPr>
+            </w:pPr>
+            <w:r>
+              <w:rPr>
+                <w:lang w:val="en-GB"/>
+              </w:rPr>
+              <w:t>x</w:t>
+            </w:r>
+          </w:p>
+        </w:tc>
+        <w:tc>
+          <w:tcPr>
+            <w:tcW w:w="851" w:type="dxa"/>
           </w:tcPr>
           <w:p>
             <w:pPr>
@@ -5944,17 +5966,11 @@
                 <w:lang w:val="en-GB"/>
               </w:rPr>
             </w:pPr>
-            <w:r>
-              <w:rPr>
-                <w:lang w:val="en-GB"/>
-              </w:rPr>
-              <w:t>x</w:t>
-            </w:r>
-          </w:p>
-        </w:tc>
-        <w:tc>
-          <w:tcPr>
-            <w:tcW w:w="851" w:type="dxa"/>
+          </w:p>
+        </w:tc>
+        <w:tc>
+          <w:tcPr>
+            <w:tcW w:w="850" w:type="dxa"/>
           </w:tcPr>
           <w:p>
             <w:pPr>
@@ -5968,7 +5984,7 @@
         </w:tc>
         <w:tc>
           <w:tcPr>
-            <w:tcW w:w="850" w:type="dxa"/>
+            <w:tcW w:w="992" w:type="dxa"/>
           </w:tcPr>
           <w:p>
             <w:pPr>
@@ -5980,9 +5996,39 @@
             </w:pPr>
           </w:p>
         </w:tc>
-        <w:tc>
-          <w:tcPr>
-            <w:tcW w:w="992" w:type="dxa"/>
+      </w:tr>
+      <w:tr>
+        <w:tc>
+          <w:tcPr>
+            <w:tcW w:w="7513" w:type="dxa"/>
+          </w:tcPr>
+          <w:p>
+            <w:pPr>
+              <w:rPr>
+                <w:lang w:val="en-GB"/>
+              </w:rPr>
+            </w:pPr>
+            <w:bookmarkStart w:id="9" w:name="_GoBack"/>
+            <w:r>
+              <w:rPr>
+                <w:lang w:val="en-GB"/>
+              </w:rPr>
+              <w:t>Max credit system (when the client doesn’t  pay the invoices and when that client hits the max amount of pre-determined money owed the project gets stopped )</w:t>
+            </w:r>
+          </w:p>
+          <w:bookmarkEnd w:id="9"/>
+          <w:p>
+            <w:pPr>
+              <w:rPr>
+                <w:color w:val="FF1DCF"/>
+                <w:lang w:val="en-GB"/>
+              </w:rPr>
+            </w:pPr>
+          </w:p>
+        </w:tc>
+        <w:tc>
+          <w:tcPr>
+            <w:tcW w:w="709" w:type="dxa"/>
           </w:tcPr>
           <w:p>
             <w:pPr>
@@ -5992,6 +6038,54 @@
                 <w:lang w:val="en-GB"/>
               </w:rPr>
             </w:pPr>
+            <w:r>
+              <w:rPr>
+                <w:lang w:val="en-GB"/>
+              </w:rPr>
+              <w:t>x</w:t>
+            </w:r>
+          </w:p>
+        </w:tc>
+        <w:tc>
+          <w:tcPr>
+            <w:tcW w:w="851" w:type="dxa"/>
+          </w:tcPr>
+          <w:p>
+            <w:pPr>
+              <w:pStyle w:val="Lijstalinea"/>
+              <w:ind w:left="0"/>
+              <w:rPr>
+                <w:lang w:val="en-GB"/>
+              </w:rPr>
+            </w:pPr>
+          </w:p>
+        </w:tc>
+        <w:tc>
+          <w:tcPr>
+            <w:tcW w:w="850" w:type="dxa"/>
+          </w:tcPr>
+          <w:p>
+            <w:pPr>
+              <w:pStyle w:val="Lijstalinea"/>
+              <w:ind w:left="0"/>
+              <w:rPr>
+                <w:lang w:val="en-GB"/>
+              </w:rPr>
+            </w:pPr>
+          </w:p>
+        </w:tc>
+        <w:tc>
+          <w:tcPr>
+            <w:tcW w:w="992" w:type="dxa"/>
+          </w:tcPr>
+          <w:p>
+            <w:pPr>
+              <w:pStyle w:val="Lijstalinea"/>
+              <w:ind w:left="0"/>
+              <w:rPr>
+                <w:lang w:val="en-GB"/>
+              </w:rPr>
+            </w:pPr>
           </w:p>
         </w:tc>
       </w:tr>
@@ -6003,191 +6097,31 @@
           <w:p>
             <w:pPr>
               <w:rPr>
-                <w:color w:val="FF0000"/>
+                <w:color w:val="FF1DCF"/>
                 <w:lang w:val="en-GB"/>
               </w:rPr>
             </w:pPr>
             <w:proofErr w:type="spellStart"/>
             <w:r>
               <w:rPr>
-                <w:color w:val="FF0000"/>
-                <w:lang w:val="en-GB"/>
-              </w:rPr>
-              <w:t>Een</w:t>
+                <w:color w:val="FF1DCF"/>
+                <w:lang w:val="en-GB"/>
+              </w:rPr>
+              <w:t>Opgeruimde</w:t>
             </w:r>
             <w:proofErr w:type="spellEnd"/>
             <w:r>
               <w:rPr>
-                <w:color w:val="FF0000"/>
-                <w:lang w:val="en-GB"/>
-              </w:rPr>
-              <w:t xml:space="preserve"> </w:t>
-            </w:r>
-            <w:proofErr w:type="spellStart"/>
-            <w:r>
-              <w:rPr>
-                <w:color w:val="FF0000"/>
-                <w:lang w:val="en-GB"/>
-              </w:rPr>
-              <w:t>scherm</w:t>
-            </w:r>
-            <w:proofErr w:type="spellEnd"/>
-            <w:r>
-              <w:rPr>
-                <w:color w:val="FF0000"/>
-                <w:lang w:val="en-GB"/>
-              </w:rPr>
-              <w:t xml:space="preserve"> per </w:t>
-            </w:r>
-            <w:proofErr w:type="spellStart"/>
-            <w:r>
-              <w:rPr>
-                <w:color w:val="FF0000"/>
-                <w:lang w:val="en-GB"/>
-              </w:rPr>
-              <w:t>afdeling</w:t>
-            </w:r>
-            <w:proofErr w:type="spellEnd"/>
-            <w:r>
-              <w:rPr>
-                <w:color w:val="FF0000"/>
-                <w:lang w:val="en-GB"/>
-              </w:rPr>
-              <w:t xml:space="preserve"> (</w:t>
-            </w:r>
-            <w:proofErr w:type="spellStart"/>
-            <w:r>
-              <w:rPr>
-                <w:color w:val="FF0000"/>
-                <w:lang w:val="en-GB"/>
-              </w:rPr>
-              <w:t>zodat</w:t>
-            </w:r>
-            <w:proofErr w:type="spellEnd"/>
-            <w:r>
-              <w:rPr>
-                <w:color w:val="FF0000"/>
-                <w:lang w:val="en-GB"/>
-              </w:rPr>
-              <w:t xml:space="preserve"> de </w:t>
-            </w:r>
-            <w:proofErr w:type="spellStart"/>
-            <w:r>
-              <w:rPr>
-                <w:color w:val="FF0000"/>
-                <w:lang w:val="en-GB"/>
-              </w:rPr>
-              <w:t>afdelingen</w:t>
-            </w:r>
-            <w:proofErr w:type="spellEnd"/>
-            <w:r>
-              <w:rPr>
-                <w:color w:val="FF0000"/>
-                <w:lang w:val="en-GB"/>
-              </w:rPr>
-              <w:t xml:space="preserve"> </w:t>
-            </w:r>
-            <w:proofErr w:type="spellStart"/>
-            <w:r>
-              <w:rPr>
-                <w:color w:val="FF0000"/>
-                <w:lang w:val="en-GB"/>
-              </w:rPr>
-              <w:t>niet</w:t>
-            </w:r>
-            <w:proofErr w:type="spellEnd"/>
-            <w:r>
-              <w:rPr>
-                <w:color w:val="FF0000"/>
-                <w:lang w:val="en-GB"/>
-              </w:rPr>
-              <w:t xml:space="preserve"> </w:t>
-            </w:r>
-            <w:proofErr w:type="spellStart"/>
-            <w:r>
-              <w:rPr>
-                <w:color w:val="FF0000"/>
-                <w:lang w:val="en-GB"/>
-              </w:rPr>
-              <w:t>bij</w:t>
-            </w:r>
-            <w:proofErr w:type="spellEnd"/>
-            <w:r>
-              <w:rPr>
-                <w:color w:val="FF0000"/>
-                <w:lang w:val="en-GB"/>
-              </w:rPr>
-              <w:t xml:space="preserve"> </w:t>
-            </w:r>
-            <w:proofErr w:type="spellStart"/>
-            <w:r>
-              <w:rPr>
-                <w:color w:val="FF0000"/>
-                <w:lang w:val="en-GB"/>
-              </w:rPr>
-              <w:t>elkaar</w:t>
-            </w:r>
-            <w:proofErr w:type="spellEnd"/>
-            <w:r>
-              <w:rPr>
-                <w:color w:val="FF0000"/>
-                <w:lang w:val="en-GB"/>
-              </w:rPr>
-              <w:t xml:space="preserve"> </w:t>
-            </w:r>
-            <w:proofErr w:type="spellStart"/>
-            <w:r>
-              <w:rPr>
-                <w:color w:val="FF0000"/>
-                <w:lang w:val="en-GB"/>
-              </w:rPr>
-              <w:t>aanpassingen</w:t>
-            </w:r>
-            <w:proofErr w:type="spellEnd"/>
-            <w:r>
-              <w:rPr>
-                <w:color w:val="FF0000"/>
-                <w:lang w:val="en-GB"/>
-              </w:rPr>
-              <w:t xml:space="preserve"> </w:t>
-            </w:r>
-            <w:proofErr w:type="spellStart"/>
-            <w:r>
-              <w:rPr>
-                <w:color w:val="FF0000"/>
-                <w:lang w:val="en-GB"/>
-              </w:rPr>
-              <w:t>kunnen</w:t>
-            </w:r>
-            <w:proofErr w:type="spellEnd"/>
-            <w:r>
-              <w:rPr>
-                <w:color w:val="FF0000"/>
-                <w:lang w:val="en-GB"/>
-              </w:rPr>
-              <w:t xml:space="preserve"> </w:t>
-            </w:r>
-            <w:proofErr w:type="spellStart"/>
-            <w:r>
-              <w:rPr>
-                <w:color w:val="FF0000"/>
-                <w:lang w:val="en-GB"/>
-              </w:rPr>
-              <w:t>doen</w:t>
-            </w:r>
-            <w:proofErr w:type="spellEnd"/>
-            <w:r>
-              <w:rPr>
-                <w:color w:val="FF0000"/>
-                <w:lang w:val="en-GB"/>
-              </w:rPr>
-              <w:t>).</w:t>
-            </w:r>
-          </w:p>
-          <w:p>
-            <w:pPr>
-              <w:rPr>
-                <w:color w:val="FF0000"/>
+                <w:color w:val="FF1DCF"/>
+                <w:lang w:val="en-GB"/>
+              </w:rPr>
+              <w:t xml:space="preserve"> user interface.</w:t>
+            </w:r>
+          </w:p>
+          <w:p>
+            <w:pPr>
+              <w:rPr>
+                <w:color w:val="FF1DCF"/>
                 <w:lang w:val="en-GB"/>
               </w:rPr>
             </w:pPr>
@@ -6205,12 +6139,6 @@
                 <w:lang w:val="en-GB"/>
               </w:rPr>
             </w:pPr>
-            <w:r>
-              <w:rPr>
-                <w:lang w:val="en-GB"/>
-              </w:rPr>
-              <w:t>x</w:t>
-            </w:r>
           </w:p>
         </w:tc>
         <w:tc>
@@ -6225,6 +6153,12 @@
                 <w:lang w:val="en-GB"/>
               </w:rPr>
             </w:pPr>
+            <w:r>
+              <w:rPr>
+                <w:lang w:val="en-GB"/>
+              </w:rPr>
+              <w:t>x</w:t>
+            </w:r>
           </w:p>
         </w:tc>
         <w:tc>
@@ -6264,38 +6198,54 @@
           <w:p>
             <w:pPr>
               <w:rPr>
-                <w:color w:val="FF0000"/>
+                <w:color w:val="FF1DCF"/>
                 <w:lang w:val="en-GB"/>
               </w:rPr>
             </w:pPr>
             <w:proofErr w:type="spellStart"/>
             <w:r>
               <w:rPr>
-                <w:color w:val="FF0000"/>
-                <w:lang w:val="en-GB"/>
-              </w:rPr>
-              <w:t>Gehele</w:t>
+                <w:color w:val="FF1DCF"/>
+                <w:lang w:val="en-GB"/>
+              </w:rPr>
+              <w:t>Helpfunctie</w:t>
             </w:r>
             <w:proofErr w:type="spellEnd"/>
             <w:r>
               <w:rPr>
-                <w:color w:val="FF0000"/>
-                <w:lang w:val="en-GB"/>
-              </w:rPr>
-              <w:t xml:space="preserve"> website/</w:t>
+                <w:color w:val="FF1DCF"/>
+                <w:lang w:val="en-GB"/>
+              </w:rPr>
+              <w:t xml:space="preserve"> in 2 </w:t>
             </w:r>
             <w:proofErr w:type="spellStart"/>
             <w:r>
               <w:rPr>
-                <w:color w:val="FF0000"/>
-                <w:lang w:val="en-GB"/>
-              </w:rPr>
-              <w:t>applicatie</w:t>
+                <w:color w:val="FF1DCF"/>
+                <w:lang w:val="en-GB"/>
+              </w:rPr>
+              <w:t>talen</w:t>
             </w:r>
             <w:proofErr w:type="spellEnd"/>
             <w:r>
               <w:rPr>
-                <w:color w:val="FF0000"/>
+                <w:color w:val="FF1DCF"/>
+                <w:lang w:val="en-GB"/>
+              </w:rPr>
+              <w:t>(</w:t>
+            </w:r>
+            <w:proofErr w:type="spellStart"/>
+            <w:r>
+              <w:rPr>
+                <w:color w:val="FF1DCF"/>
+                <w:lang w:val="en-GB"/>
+              </w:rPr>
+              <w:t>Engelstalig</w:t>
+            </w:r>
+            <w:proofErr w:type="spellEnd"/>
+            <w:r>
+              <w:rPr>
+                <w:color w:val="FF1DCF"/>
                 <w:lang w:val="en-GB"/>
               </w:rPr>
               <w:t xml:space="preserve"> </w:t>
@@ -6303,24 +6253,40 @@
             <w:proofErr w:type="spellStart"/>
             <w:r>
               <w:rPr>
-                <w:color w:val="FF0000"/>
-                <w:lang w:val="en-GB"/>
-              </w:rPr>
-              <w:t>Engelstalig</w:t>
+                <w:color w:val="FF1DCF"/>
+                <w:lang w:val="en-GB"/>
+              </w:rPr>
+              <w:t>en</w:t>
             </w:r>
             <w:proofErr w:type="spellEnd"/>
             <w:r>
               <w:rPr>
-                <w:color w:val="FF0000"/>
-                <w:lang w:val="en-GB"/>
-              </w:rPr>
-              <w:t>.</w:t>
-            </w:r>
-          </w:p>
-          <w:p>
-            <w:pPr>
-              <w:rPr>
-                <w:color w:val="FF0000"/>
+                <w:color w:val="FF1DCF"/>
+                <w:lang w:val="en-GB"/>
+              </w:rPr>
+              <w:t xml:space="preserve"> </w:t>
+            </w:r>
+            <w:proofErr w:type="spellStart"/>
+            <w:r>
+              <w:rPr>
+                <w:color w:val="FF1DCF"/>
+                <w:lang w:val="en-GB"/>
+              </w:rPr>
+              <w:t>Nederlandstalig</w:t>
+            </w:r>
+            <w:proofErr w:type="spellEnd"/>
+            <w:r>
+              <w:rPr>
+                <w:color w:val="FF1DCF"/>
+                <w:lang w:val="en-GB"/>
+              </w:rPr>
+              <w:t>).</w:t>
+            </w:r>
+          </w:p>
+          <w:p>
+            <w:pPr>
+              <w:rPr>
+                <w:color w:val="FF1DCF"/>
                 <w:lang w:val="en-GB"/>
               </w:rPr>
             </w:pPr>
@@ -6338,12 +6304,6 @@
                 <w:lang w:val="en-GB"/>
               </w:rPr>
             </w:pPr>
-            <w:r>
-              <w:rPr>
-                <w:lang w:val="en-GB"/>
-              </w:rPr>
-              <w:t>x</w:t>
-            </w:r>
           </w:p>
         </w:tc>
         <w:tc>
@@ -6358,6 +6318,12 @@
                 <w:lang w:val="en-GB"/>
               </w:rPr>
             </w:pPr>
+            <w:r>
+              <w:rPr>
+                <w:lang w:val="en-GB"/>
+              </w:rPr>
+              <w:t>x</w:t>
+            </w:r>
           </w:p>
         </w:tc>
         <w:tc>
@@ -6397,22 +6363,38 @@
           <w:p>
             <w:pPr>
               <w:rPr>
-                <w:color w:val="FF0000"/>
+                <w:color w:val="FF1DCF"/>
                 <w:lang w:val="en-GB"/>
               </w:rPr>
             </w:pPr>
             <w:proofErr w:type="spellStart"/>
             <w:r>
               <w:rPr>
-                <w:color w:val="FF0000"/>
-                <w:lang w:val="en-GB"/>
-              </w:rPr>
-              <w:t>Factuur</w:t>
+                <w:color w:val="FF1DCF"/>
+                <w:lang w:val="en-GB"/>
+              </w:rPr>
+              <w:t>Huisstijl</w:t>
             </w:r>
             <w:proofErr w:type="spellEnd"/>
             <w:r>
               <w:rPr>
-                <w:color w:val="FF0000"/>
+                <w:color w:val="FF1DCF"/>
+                <w:lang w:val="en-GB"/>
+              </w:rPr>
+              <w:t xml:space="preserve"> van het </w:t>
+            </w:r>
+            <w:proofErr w:type="spellStart"/>
+            <w:r>
+              <w:rPr>
+                <w:color w:val="FF1DCF"/>
+                <w:lang w:val="en-GB"/>
+              </w:rPr>
+              <w:t>bedrijf</w:t>
+            </w:r>
+            <w:proofErr w:type="spellEnd"/>
+            <w:r>
+              <w:rPr>
+                <w:color w:val="FF1DCF"/>
                 <w:lang w:val="en-GB"/>
               </w:rPr>
               <w:t xml:space="preserve"> </w:t>
@@ -6420,723 +6402,15 @@
             <w:proofErr w:type="spellStart"/>
             <w:r>
               <w:rPr>
-                <w:color w:val="FF0000"/>
-                <w:lang w:val="en-GB"/>
-              </w:rPr>
-              <w:t>systeem</w:t>
+                <w:color w:val="FF1DCF"/>
+                <w:lang w:val="en-GB"/>
+              </w:rPr>
+              <w:t>BarrocIT</w:t>
             </w:r>
             <w:proofErr w:type="spellEnd"/>
             <w:r>
               <w:rPr>
-                <w:color w:val="FF0000"/>
-                <w:lang w:val="en-GB"/>
-              </w:rPr>
-              <w:t xml:space="preserve"> (</w:t>
-            </w:r>
-            <w:proofErr w:type="spellStart"/>
-            <w:r>
-              <w:rPr>
-                <w:color w:val="FF0000"/>
-                <w:lang w:val="en-GB"/>
-              </w:rPr>
-              <w:t>invoeren</w:t>
-            </w:r>
-            <w:proofErr w:type="spellEnd"/>
-            <w:r>
-              <w:rPr>
-                <w:color w:val="FF0000"/>
-                <w:lang w:val="en-GB"/>
-              </w:rPr>
-              <w:t xml:space="preserve"> van </w:t>
-            </w:r>
-            <w:proofErr w:type="spellStart"/>
-            <w:r>
-              <w:rPr>
-                <w:color w:val="FF0000"/>
-                <w:lang w:val="en-GB"/>
-              </w:rPr>
-              <w:t>facturen</w:t>
-            </w:r>
-            <w:proofErr w:type="spellEnd"/>
-            <w:r>
-              <w:rPr>
-                <w:color w:val="FF0000"/>
-                <w:lang w:val="en-GB"/>
-              </w:rPr>
-              <w:t xml:space="preserve"> </w:t>
-            </w:r>
-            <w:proofErr w:type="spellStart"/>
-            <w:r>
-              <w:rPr>
-                <w:color w:val="FF0000"/>
-                <w:lang w:val="en-GB"/>
-              </w:rPr>
-              <w:t>projecten</w:t>
-            </w:r>
-            <w:proofErr w:type="spellEnd"/>
-            <w:r>
-              <w:rPr>
-                <w:color w:val="FF0000"/>
-                <w:lang w:val="en-GB"/>
-              </w:rPr>
-              <w:t xml:space="preserve"> </w:t>
-            </w:r>
-            <w:proofErr w:type="spellStart"/>
-            <w:r>
-              <w:rPr>
-                <w:color w:val="FF0000"/>
-                <w:lang w:val="en-GB"/>
-              </w:rPr>
-              <w:t>klant</w:t>
-            </w:r>
-            <w:proofErr w:type="spellEnd"/>
-            <w:r>
-              <w:rPr>
-                <w:color w:val="FF0000"/>
-                <w:lang w:val="en-GB"/>
-              </w:rPr>
-              <w:t>).</w:t>
-            </w:r>
-          </w:p>
-          <w:p>
-            <w:pPr>
-              <w:rPr>
-                <w:color w:val="FF0000"/>
-                <w:lang w:val="en-GB"/>
-              </w:rPr>
-            </w:pPr>
-          </w:p>
-        </w:tc>
-        <w:tc>
-          <w:tcPr>
-            <w:tcW w:w="709" w:type="dxa"/>
-          </w:tcPr>
-          <w:p>
-            <w:pPr>
-              <w:pStyle w:val="Lijstalinea"/>
-              <w:ind w:left="0"/>
-              <w:rPr>
-                <w:lang w:val="en-GB"/>
-              </w:rPr>
-            </w:pPr>
-            <w:r>
-              <w:rPr>
-                <w:lang w:val="en-GB"/>
-              </w:rPr>
-              <w:t>x</w:t>
-            </w:r>
-          </w:p>
-        </w:tc>
-        <w:tc>
-          <w:tcPr>
-            <w:tcW w:w="851" w:type="dxa"/>
-          </w:tcPr>
-          <w:p>
-            <w:pPr>
-              <w:pStyle w:val="Lijstalinea"/>
-              <w:ind w:left="0"/>
-              <w:rPr>
-                <w:lang w:val="en-GB"/>
-              </w:rPr>
-            </w:pPr>
-          </w:p>
-        </w:tc>
-        <w:tc>
-          <w:tcPr>
-            <w:tcW w:w="850" w:type="dxa"/>
-          </w:tcPr>
-          <w:p>
-            <w:pPr>
-              <w:pStyle w:val="Lijstalinea"/>
-              <w:ind w:left="0"/>
-              <w:rPr>
-                <w:lang w:val="en-GB"/>
-              </w:rPr>
-            </w:pPr>
-          </w:p>
-        </w:tc>
-        <w:tc>
-          <w:tcPr>
-            <w:tcW w:w="992" w:type="dxa"/>
-          </w:tcPr>
-          <w:p>
-            <w:pPr>
-              <w:pStyle w:val="Lijstalinea"/>
-              <w:ind w:left="0"/>
-              <w:rPr>
-                <w:lang w:val="en-GB"/>
-              </w:rPr>
-            </w:pPr>
-          </w:p>
-        </w:tc>
-      </w:tr>
-      <w:tr>
-        <w:tc>
-          <w:tcPr>
-            <w:tcW w:w="7513" w:type="dxa"/>
-          </w:tcPr>
-          <w:p>
-            <w:pPr>
-              <w:rPr>
-                <w:color w:val="FF0000"/>
-                <w:lang w:val="en-GB"/>
-              </w:rPr>
-            </w:pPr>
-            <w:proofErr w:type="spellStart"/>
-            <w:r>
-              <w:rPr>
-                <w:color w:val="FF0000"/>
-                <w:lang w:val="en-GB"/>
-              </w:rPr>
-              <w:t>Kredietlimiet</w:t>
-            </w:r>
-            <w:proofErr w:type="spellEnd"/>
-            <w:r>
-              <w:rPr>
-                <w:color w:val="FF0000"/>
-                <w:lang w:val="en-GB"/>
-              </w:rPr>
-              <w:t xml:space="preserve"> </w:t>
-            </w:r>
-            <w:proofErr w:type="spellStart"/>
-            <w:r>
-              <w:rPr>
-                <w:color w:val="FF0000"/>
-                <w:lang w:val="en-GB"/>
-              </w:rPr>
-              <w:t>systeem</w:t>
-            </w:r>
-            <w:proofErr w:type="spellEnd"/>
-            <w:r>
-              <w:rPr>
-                <w:color w:val="FF0000"/>
-                <w:lang w:val="en-GB"/>
-              </w:rPr>
-              <w:t xml:space="preserve"> (</w:t>
-            </w:r>
-            <w:proofErr w:type="spellStart"/>
-            <w:r>
-              <w:rPr>
-                <w:color w:val="FF0000"/>
-                <w:lang w:val="en-GB"/>
-              </w:rPr>
-              <w:t>Bij</w:t>
-            </w:r>
-            <w:proofErr w:type="spellEnd"/>
-            <w:r>
-              <w:rPr>
-                <w:color w:val="FF0000"/>
-                <w:lang w:val="en-GB"/>
-              </w:rPr>
-              <w:t xml:space="preserve"> </w:t>
-            </w:r>
-            <w:proofErr w:type="spellStart"/>
-            <w:r>
-              <w:rPr>
-                <w:color w:val="FF0000"/>
-                <w:lang w:val="en-GB"/>
-              </w:rPr>
-              <w:t>niet</w:t>
-            </w:r>
-            <w:proofErr w:type="spellEnd"/>
-            <w:r>
-              <w:rPr>
-                <w:color w:val="FF0000"/>
-                <w:lang w:val="en-GB"/>
-              </w:rPr>
-              <w:t xml:space="preserve"> </w:t>
-            </w:r>
-            <w:proofErr w:type="spellStart"/>
-            <w:r>
-              <w:rPr>
-                <w:color w:val="FF0000"/>
-                <w:lang w:val="en-GB"/>
-              </w:rPr>
-              <w:t>betalende</w:t>
-            </w:r>
-            <w:proofErr w:type="spellEnd"/>
-            <w:r>
-              <w:rPr>
-                <w:color w:val="FF0000"/>
-                <w:lang w:val="en-GB"/>
-              </w:rPr>
-              <w:t xml:space="preserve"> </w:t>
-            </w:r>
-            <w:proofErr w:type="spellStart"/>
-            <w:r>
-              <w:rPr>
-                <w:color w:val="FF0000"/>
-                <w:lang w:val="en-GB"/>
-              </w:rPr>
-              <w:t>klant</w:t>
-            </w:r>
-            <w:proofErr w:type="spellEnd"/>
-            <w:r>
-              <w:rPr>
-                <w:color w:val="FF0000"/>
-                <w:lang w:val="en-GB"/>
-              </w:rPr>
-              <w:t xml:space="preserve"> op rood </w:t>
-            </w:r>
-            <w:proofErr w:type="spellStart"/>
-            <w:r>
-              <w:rPr>
-                <w:color w:val="FF0000"/>
-                <w:lang w:val="en-GB"/>
-              </w:rPr>
-              <w:t>gezet</w:t>
-            </w:r>
-            <w:proofErr w:type="spellEnd"/>
-            <w:r>
-              <w:rPr>
-                <w:color w:val="FF0000"/>
-                <w:lang w:val="en-GB"/>
-              </w:rPr>
-              <w:t xml:space="preserve"> </w:t>
-            </w:r>
-            <w:proofErr w:type="spellStart"/>
-            <w:r>
-              <w:rPr>
-                <w:color w:val="FF0000"/>
-                <w:lang w:val="en-GB"/>
-              </w:rPr>
-              <w:t>worden</w:t>
-            </w:r>
-            <w:proofErr w:type="spellEnd"/>
-            <w:r>
-              <w:rPr>
-                <w:color w:val="FF0000"/>
-                <w:lang w:val="en-GB"/>
-              </w:rPr>
-              <w:t xml:space="preserve"> </w:t>
-            </w:r>
-            <w:proofErr w:type="spellStart"/>
-            <w:r>
-              <w:rPr>
-                <w:color w:val="FF0000"/>
-                <w:lang w:val="en-GB"/>
-              </w:rPr>
-              <w:t>en</w:t>
-            </w:r>
-            <w:proofErr w:type="spellEnd"/>
-            <w:r>
-              <w:rPr>
-                <w:color w:val="FF0000"/>
-                <w:lang w:val="en-GB"/>
-              </w:rPr>
-              <w:t xml:space="preserve"> project </w:t>
-            </w:r>
-            <w:proofErr w:type="spellStart"/>
-            <w:r>
-              <w:rPr>
-                <w:color w:val="FF0000"/>
-                <w:lang w:val="en-GB"/>
-              </w:rPr>
-              <w:t>staken</w:t>
-            </w:r>
-            <w:proofErr w:type="spellEnd"/>
-            <w:r>
-              <w:rPr>
-                <w:color w:val="FF0000"/>
-                <w:lang w:val="en-GB"/>
-              </w:rPr>
-              <w:t>).</w:t>
-            </w:r>
-          </w:p>
-          <w:p>
-            <w:pPr>
-              <w:rPr>
-                <w:color w:val="FF0000"/>
-                <w:lang w:val="en-GB"/>
-              </w:rPr>
-            </w:pPr>
-          </w:p>
-        </w:tc>
-        <w:tc>
-          <w:tcPr>
-            <w:tcW w:w="709" w:type="dxa"/>
-          </w:tcPr>
-          <w:p>
-            <w:pPr>
-              <w:pStyle w:val="Lijstalinea"/>
-              <w:ind w:left="0"/>
-              <w:rPr>
-                <w:lang w:val="en-GB"/>
-              </w:rPr>
-            </w:pPr>
-            <w:r>
-              <w:rPr>
-                <w:lang w:val="en-GB"/>
-              </w:rPr>
-              <w:t>x</w:t>
-            </w:r>
-          </w:p>
-        </w:tc>
-        <w:tc>
-          <w:tcPr>
-            <w:tcW w:w="851" w:type="dxa"/>
-          </w:tcPr>
-          <w:p>
-            <w:pPr>
-              <w:pStyle w:val="Lijstalinea"/>
-              <w:ind w:left="0"/>
-              <w:rPr>
-                <w:lang w:val="en-GB"/>
-              </w:rPr>
-            </w:pPr>
-          </w:p>
-        </w:tc>
-        <w:tc>
-          <w:tcPr>
-            <w:tcW w:w="850" w:type="dxa"/>
-          </w:tcPr>
-          <w:p>
-            <w:pPr>
-              <w:pStyle w:val="Lijstalinea"/>
-              <w:ind w:left="0"/>
-              <w:rPr>
-                <w:lang w:val="en-GB"/>
-              </w:rPr>
-            </w:pPr>
-          </w:p>
-        </w:tc>
-        <w:tc>
-          <w:tcPr>
-            <w:tcW w:w="992" w:type="dxa"/>
-          </w:tcPr>
-          <w:p>
-            <w:pPr>
-              <w:pStyle w:val="Lijstalinea"/>
-              <w:ind w:left="0"/>
-              <w:rPr>
-                <w:lang w:val="en-GB"/>
-              </w:rPr>
-            </w:pPr>
-          </w:p>
-        </w:tc>
-      </w:tr>
-      <w:tr>
-        <w:tc>
-          <w:tcPr>
-            <w:tcW w:w="7513" w:type="dxa"/>
-          </w:tcPr>
-          <w:p>
-            <w:pPr>
-              <w:rPr>
-                <w:color w:val="FF0000"/>
-                <w:lang w:val="en-GB"/>
-              </w:rPr>
-            </w:pPr>
-            <w:proofErr w:type="spellStart"/>
-            <w:r>
-              <w:rPr>
-                <w:color w:val="FF0000"/>
-                <w:lang w:val="en-GB"/>
-              </w:rPr>
-              <w:t>Opgeruimde</w:t>
-            </w:r>
-            <w:proofErr w:type="spellEnd"/>
-            <w:r>
-              <w:rPr>
-                <w:color w:val="FF0000"/>
-                <w:lang w:val="en-GB"/>
-              </w:rPr>
-              <w:t xml:space="preserve"> user interface.</w:t>
-            </w:r>
-          </w:p>
-          <w:p>
-            <w:pPr>
-              <w:rPr>
-                <w:color w:val="FF0000"/>
-                <w:lang w:val="en-GB"/>
-              </w:rPr>
-            </w:pPr>
-          </w:p>
-        </w:tc>
-        <w:tc>
-          <w:tcPr>
-            <w:tcW w:w="709" w:type="dxa"/>
-          </w:tcPr>
-          <w:p>
-            <w:pPr>
-              <w:pStyle w:val="Lijstalinea"/>
-              <w:ind w:left="0"/>
-              <w:rPr>
-                <w:lang w:val="en-GB"/>
-              </w:rPr>
-            </w:pPr>
-          </w:p>
-        </w:tc>
-        <w:tc>
-          <w:tcPr>
-            <w:tcW w:w="851" w:type="dxa"/>
-          </w:tcPr>
-          <w:p>
-            <w:pPr>
-              <w:pStyle w:val="Lijstalinea"/>
-              <w:ind w:left="0"/>
-              <w:rPr>
-                <w:lang w:val="en-GB"/>
-              </w:rPr>
-            </w:pPr>
-            <w:r>
-              <w:rPr>
-                <w:lang w:val="en-GB"/>
-              </w:rPr>
-              <w:t>x</w:t>
-            </w:r>
-          </w:p>
-        </w:tc>
-        <w:tc>
-          <w:tcPr>
-            <w:tcW w:w="850" w:type="dxa"/>
-          </w:tcPr>
-          <w:p>
-            <w:pPr>
-              <w:pStyle w:val="Lijstalinea"/>
-              <w:ind w:left="0"/>
-              <w:rPr>
-                <w:lang w:val="en-GB"/>
-              </w:rPr>
-            </w:pPr>
-          </w:p>
-        </w:tc>
-        <w:tc>
-          <w:tcPr>
-            <w:tcW w:w="992" w:type="dxa"/>
-          </w:tcPr>
-          <w:p>
-            <w:pPr>
-              <w:pStyle w:val="Lijstalinea"/>
-              <w:ind w:left="0"/>
-              <w:rPr>
-                <w:lang w:val="en-GB"/>
-              </w:rPr>
-            </w:pPr>
-          </w:p>
-        </w:tc>
-      </w:tr>
-      <w:tr>
-        <w:tc>
-          <w:tcPr>
-            <w:tcW w:w="7513" w:type="dxa"/>
-          </w:tcPr>
-          <w:p>
-            <w:pPr>
-              <w:rPr>
-                <w:color w:val="FF0000"/>
-                <w:lang w:val="en-GB"/>
-              </w:rPr>
-            </w:pPr>
-            <w:proofErr w:type="spellStart"/>
-            <w:r>
-              <w:rPr>
-                <w:color w:val="FF0000"/>
-                <w:lang w:val="en-GB"/>
-              </w:rPr>
-              <w:t>Helpfunctie</w:t>
-            </w:r>
-            <w:proofErr w:type="spellEnd"/>
-            <w:r>
-              <w:rPr>
-                <w:color w:val="FF0000"/>
-                <w:lang w:val="en-GB"/>
-              </w:rPr>
-              <w:t xml:space="preserve"> in 2 </w:t>
-            </w:r>
-            <w:proofErr w:type="spellStart"/>
-            <w:r>
-              <w:rPr>
-                <w:color w:val="FF0000"/>
-                <w:lang w:val="en-GB"/>
-              </w:rPr>
-              <w:t>talen</w:t>
-            </w:r>
-            <w:proofErr w:type="spellEnd"/>
-            <w:r>
-              <w:rPr>
-                <w:color w:val="FF0000"/>
-                <w:lang w:val="en-GB"/>
-              </w:rPr>
-              <w:t>(</w:t>
-            </w:r>
-            <w:proofErr w:type="spellStart"/>
-            <w:r>
-              <w:rPr>
-                <w:color w:val="FF0000"/>
-                <w:lang w:val="en-GB"/>
-              </w:rPr>
-              <w:t>Engelstalig</w:t>
-            </w:r>
-            <w:proofErr w:type="spellEnd"/>
-            <w:r>
-              <w:rPr>
-                <w:color w:val="FF0000"/>
-                <w:lang w:val="en-GB"/>
-              </w:rPr>
-              <w:t xml:space="preserve"> </w:t>
-            </w:r>
-            <w:proofErr w:type="spellStart"/>
-            <w:r>
-              <w:rPr>
-                <w:color w:val="FF0000"/>
-                <w:lang w:val="en-GB"/>
-              </w:rPr>
-              <w:t>en</w:t>
-            </w:r>
-            <w:proofErr w:type="spellEnd"/>
-            <w:r>
-              <w:rPr>
-                <w:color w:val="FF0000"/>
-                <w:lang w:val="en-GB"/>
-              </w:rPr>
-              <w:t xml:space="preserve"> </w:t>
-            </w:r>
-            <w:proofErr w:type="spellStart"/>
-            <w:r>
-              <w:rPr>
-                <w:color w:val="FF0000"/>
-                <w:lang w:val="en-GB"/>
-              </w:rPr>
-              <w:t>Nederlandstalig</w:t>
-            </w:r>
-            <w:proofErr w:type="spellEnd"/>
-            <w:r>
-              <w:rPr>
-                <w:color w:val="FF0000"/>
-                <w:lang w:val="en-GB"/>
-              </w:rPr>
-              <w:t>).</w:t>
-            </w:r>
-          </w:p>
-          <w:p>
-            <w:pPr>
-              <w:rPr>
-                <w:color w:val="FF0000"/>
-                <w:lang w:val="en-GB"/>
-              </w:rPr>
-            </w:pPr>
-          </w:p>
-        </w:tc>
-        <w:tc>
-          <w:tcPr>
-            <w:tcW w:w="709" w:type="dxa"/>
-          </w:tcPr>
-          <w:p>
-            <w:pPr>
-              <w:pStyle w:val="Lijstalinea"/>
-              <w:ind w:left="0"/>
-              <w:rPr>
-                <w:lang w:val="en-GB"/>
-              </w:rPr>
-            </w:pPr>
-          </w:p>
-        </w:tc>
-        <w:tc>
-          <w:tcPr>
-            <w:tcW w:w="851" w:type="dxa"/>
-          </w:tcPr>
-          <w:p>
-            <w:pPr>
-              <w:pStyle w:val="Lijstalinea"/>
-              <w:ind w:left="0"/>
-              <w:rPr>
-                <w:lang w:val="en-GB"/>
-              </w:rPr>
-            </w:pPr>
-            <w:r>
-              <w:rPr>
-                <w:lang w:val="en-GB"/>
-              </w:rPr>
-              <w:t>x</w:t>
-            </w:r>
-          </w:p>
-        </w:tc>
-        <w:tc>
-          <w:tcPr>
-            <w:tcW w:w="850" w:type="dxa"/>
-          </w:tcPr>
-          <w:p>
-            <w:pPr>
-              <w:pStyle w:val="Lijstalinea"/>
-              <w:ind w:left="0"/>
-              <w:rPr>
-                <w:lang w:val="en-GB"/>
-              </w:rPr>
-            </w:pPr>
-          </w:p>
-        </w:tc>
-        <w:tc>
-          <w:tcPr>
-            <w:tcW w:w="992" w:type="dxa"/>
-          </w:tcPr>
-          <w:p>
-            <w:pPr>
-              <w:pStyle w:val="Lijstalinea"/>
-              <w:ind w:left="0"/>
-              <w:rPr>
-                <w:lang w:val="en-GB"/>
-              </w:rPr>
-            </w:pPr>
-          </w:p>
-        </w:tc>
-      </w:tr>
-      <w:tr>
-        <w:tc>
-          <w:tcPr>
-            <w:tcW w:w="7513" w:type="dxa"/>
-          </w:tcPr>
-          <w:p>
-            <w:pPr>
-              <w:rPr>
-                <w:color w:val="FF0000"/>
-                <w:lang w:val="en-GB"/>
-              </w:rPr>
-            </w:pPr>
-            <w:proofErr w:type="spellStart"/>
-            <w:r>
-              <w:rPr>
-                <w:color w:val="FF0000"/>
-                <w:lang w:val="en-GB"/>
-              </w:rPr>
-              <w:t>Huisstijl</w:t>
-            </w:r>
-            <w:proofErr w:type="spellEnd"/>
-            <w:r>
-              <w:rPr>
-                <w:color w:val="FF0000"/>
-                <w:lang w:val="en-GB"/>
-              </w:rPr>
-              <w:t xml:space="preserve"> van het </w:t>
-            </w:r>
-            <w:proofErr w:type="spellStart"/>
-            <w:r>
-              <w:rPr>
-                <w:color w:val="FF0000"/>
-                <w:lang w:val="en-GB"/>
-              </w:rPr>
-              <w:t>bedrijf</w:t>
-            </w:r>
-            <w:proofErr w:type="spellEnd"/>
-            <w:r>
-              <w:rPr>
-                <w:color w:val="FF0000"/>
-                <w:lang w:val="en-GB"/>
-              </w:rPr>
-              <w:t xml:space="preserve"> </w:t>
-            </w:r>
-            <w:proofErr w:type="spellStart"/>
-            <w:r>
-              <w:rPr>
-                <w:color w:val="FF0000"/>
-                <w:lang w:val="en-GB"/>
-              </w:rPr>
-              <w:t>BarrocIT</w:t>
-            </w:r>
-            <w:proofErr w:type="spellEnd"/>
-            <w:r>
-              <w:rPr>
-                <w:color w:val="FF0000"/>
+                <w:color w:val="FF1DCF"/>
                 <w:lang w:val="en-GB"/>
               </w:rPr>
               <w:t xml:space="preserve"> (</w:t>
@@ -7145,7 +6419,7 @@
               <w:r>
                 <w:rPr>
                   <w:rStyle w:val="Hyperlink"/>
-                  <w:color w:val="FF0000"/>
+                  <w:color w:val="FF1DCF"/>
                   <w:lang w:val="en-GB"/>
                 </w:rPr>
                 <w:t>http://barroc.it/</w:t>
@@ -7153,7 +6427,7 @@
             </w:hyperlink>
             <w:r>
               <w:rPr>
-                <w:color w:val="FF0000"/>
+                <w:color w:val="FF1DCF"/>
                 <w:lang w:val="en-GB"/>
               </w:rPr>
               <w:t xml:space="preserve">  </w:t>
@@ -7161,7 +6435,7 @@
             <w:proofErr w:type="spellStart"/>
             <w:r>
               <w:rPr>
-                <w:color w:val="FF0000"/>
+                <w:color w:val="FF1DCF"/>
                 <w:lang w:val="en-GB"/>
               </w:rPr>
               <w:t>en</w:t>
@@ -7169,7 +6443,7 @@
             <w:proofErr w:type="spellEnd"/>
             <w:r>
               <w:rPr>
-                <w:color w:val="FF0000"/>
+                <w:color w:val="FF1DCF"/>
                 <w:lang w:val="en-GB"/>
               </w:rPr>
               <w:t xml:space="preserve">/of </w:t>
@@ -7177,7 +6451,7 @@
             <w:proofErr w:type="spellStart"/>
             <w:r>
               <w:rPr>
-                <w:color w:val="FF0000"/>
+                <w:color w:val="FF1DCF"/>
                 <w:lang w:val="en-GB"/>
               </w:rPr>
               <w:t>bekijk</w:t>
@@ -7185,7 +6459,7 @@
             <w:proofErr w:type="spellEnd"/>
             <w:r>
               <w:rPr>
-                <w:color w:val="FF0000"/>
+                <w:color w:val="FF1DCF"/>
                 <w:lang w:val="en-GB"/>
               </w:rPr>
               <w:t xml:space="preserve"> document </w:t>
@@ -7193,7 +6467,7 @@
             <w:proofErr w:type="spellStart"/>
             <w:r>
               <w:rPr>
-                <w:color w:val="FF0000"/>
+                <w:color w:val="FF1DCF"/>
                 <w:lang w:val="en-GB"/>
               </w:rPr>
               <w:t>stijlblad</w:t>
@@ -7201,7 +6475,7 @@
             <w:proofErr w:type="spellEnd"/>
             <w:r>
               <w:rPr>
-                <w:color w:val="FF0000"/>
+                <w:color w:val="FF1DCF"/>
                 <w:lang w:val="en-GB"/>
               </w:rPr>
               <w:t>).</w:t>
@@ -7210,7 +6484,7 @@
           <w:p>
             <w:pPr>
               <w:rPr>
-                <w:color w:val="FF0000"/>
+                <w:color w:val="FF1DCF"/>
                 <w:lang w:val="en-GB"/>
               </w:rPr>
             </w:pPr>
@@ -7287,14 +6561,14 @@
           <w:p>
             <w:pPr>
               <w:rPr>
-                <w:color w:val="FF0000"/>
+                <w:color w:val="FF1DCF"/>
                 <w:lang w:val="en-GB"/>
               </w:rPr>
             </w:pPr>
             <w:proofErr w:type="spellStart"/>
             <w:r>
               <w:rPr>
-                <w:color w:val="FF0000"/>
+                <w:color w:val="FF1DCF"/>
                 <w:lang w:val="en-GB"/>
               </w:rPr>
               <w:t>Messageboard</w:t>
@@ -7302,7 +6576,7 @@
             <w:proofErr w:type="spellEnd"/>
             <w:r>
               <w:rPr>
-                <w:color w:val="FF0000"/>
+                <w:color w:val="FF1DCF"/>
                 <w:lang w:val="en-GB"/>
               </w:rPr>
               <w:t xml:space="preserve"> (</w:t>
@@ -7310,7 +6584,7 @@
             <w:proofErr w:type="spellStart"/>
             <w:r>
               <w:rPr>
-                <w:color w:val="FF0000"/>
+                <w:color w:val="FF1DCF"/>
                 <w:lang w:val="en-GB"/>
               </w:rPr>
               <w:t>geschiedenis</w:t>
@@ -7318,7 +6592,7 @@
             <w:proofErr w:type="spellEnd"/>
             <w:r>
               <w:rPr>
-                <w:color w:val="FF0000"/>
+                <w:color w:val="FF1DCF"/>
                 <w:lang w:val="en-GB"/>
               </w:rPr>
               <w:t xml:space="preserve"> contact </w:t>
@@ -7326,7 +6600,7 @@
             <w:proofErr w:type="spellStart"/>
             <w:r>
               <w:rPr>
-                <w:color w:val="FF0000"/>
+                <w:color w:val="FF1DCF"/>
                 <w:lang w:val="en-GB"/>
               </w:rPr>
               <w:t>opnames</w:t>
@@ -7334,7 +6608,7 @@
             <w:proofErr w:type="spellEnd"/>
             <w:r>
               <w:rPr>
-                <w:color w:val="FF0000"/>
+                <w:color w:val="FF1DCF"/>
                 <w:lang w:val="en-GB"/>
               </w:rPr>
               <w:t xml:space="preserve"> door </w:t>
@@ -7342,7 +6616,7 @@
             <w:proofErr w:type="spellStart"/>
             <w:r>
               <w:rPr>
-                <w:color w:val="FF0000"/>
+                <w:color w:val="FF1DCF"/>
                 <w:lang w:val="en-GB"/>
               </w:rPr>
               <w:t>wie</w:t>
@@ -7350,7 +6624,7 @@
             <w:proofErr w:type="spellEnd"/>
             <w:r>
               <w:rPr>
-                <w:color w:val="FF0000"/>
+                <w:color w:val="FF1DCF"/>
                 <w:lang w:val="en-GB"/>
               </w:rPr>
               <w:t xml:space="preserve"> / met </w:t>
@@ -7358,7 +6632,7 @@
             <w:proofErr w:type="spellStart"/>
             <w:r>
               <w:rPr>
-                <w:color w:val="FF0000"/>
+                <w:color w:val="FF1DCF"/>
                 <w:lang w:val="en-GB"/>
               </w:rPr>
               <w:t>wie</w:t>
@@ -7366,7 +6640,7 @@
             <w:proofErr w:type="spellEnd"/>
             <w:r>
               <w:rPr>
-                <w:color w:val="FF0000"/>
+                <w:color w:val="FF1DCF"/>
                 <w:lang w:val="en-GB"/>
               </w:rPr>
               <w:t>).</w:t>
@@ -7375,7 +6649,7 @@
           <w:p>
             <w:pPr>
               <w:rPr>
-                <w:color w:val="FF0000"/>
+                <w:color w:val="FF1DCF"/>
                 <w:lang w:val="en-GB"/>
               </w:rPr>
             </w:pPr>
@@ -7452,14 +6726,14 @@
           <w:p>
             <w:pPr>
               <w:rPr>
-                <w:color w:val="FF0000"/>
+                <w:color w:val="FF1DCF"/>
                 <w:lang w:val="en-GB"/>
               </w:rPr>
             </w:pPr>
             <w:proofErr w:type="spellStart"/>
             <w:r>
               <w:rPr>
-                <w:color w:val="FF0000"/>
+                <w:color w:val="FF1DCF"/>
                 <w:lang w:val="en-GB"/>
               </w:rPr>
               <w:t>Klant</w:t>
@@ -7467,7 +6741,7 @@
             <w:proofErr w:type="spellEnd"/>
             <w:r>
               <w:rPr>
-                <w:color w:val="FF0000"/>
+                <w:color w:val="FF1DCF"/>
                 <w:lang w:val="en-GB"/>
               </w:rPr>
               <w:t xml:space="preserve"> </w:t>
@@ -7475,7 +6749,7 @@
             <w:proofErr w:type="spellStart"/>
             <w:r>
               <w:rPr>
-                <w:color w:val="FF0000"/>
+                <w:color w:val="FF1DCF"/>
                 <w:lang w:val="en-GB"/>
               </w:rPr>
               <w:t>waarvan</w:t>
@@ -7483,7 +6757,7 @@
             <w:proofErr w:type="spellEnd"/>
             <w:r>
               <w:rPr>
-                <w:color w:val="FF0000"/>
+                <w:color w:val="FF1DCF"/>
                 <w:lang w:val="en-GB"/>
               </w:rPr>
               <w:t xml:space="preserve"> de </w:t>
@@ -7491,7 +6765,7 @@
             <w:proofErr w:type="spellStart"/>
             <w:r>
               <w:rPr>
-                <w:color w:val="FF0000"/>
+                <w:color w:val="FF1DCF"/>
                 <w:lang w:val="en-GB"/>
               </w:rPr>
               <w:t>opdracht</w:t>
@@ -7499,7 +6773,7 @@
             <w:proofErr w:type="spellEnd"/>
             <w:r>
               <w:rPr>
-                <w:color w:val="FF0000"/>
+                <w:color w:val="FF1DCF"/>
                 <w:lang w:val="en-GB"/>
               </w:rPr>
               <w:t xml:space="preserve"> </w:t>
@@ -7507,7 +6781,7 @@
             <w:proofErr w:type="spellStart"/>
             <w:r>
               <w:rPr>
-                <w:color w:val="FF0000"/>
+                <w:color w:val="FF1DCF"/>
                 <w:lang w:val="en-GB"/>
               </w:rPr>
               <w:t>voldaan</w:t>
@@ -7515,7 +6789,7 @@
             <w:proofErr w:type="spellEnd"/>
             <w:r>
               <w:rPr>
-                <w:color w:val="FF0000"/>
+                <w:color w:val="FF1DCF"/>
                 <w:lang w:val="en-GB"/>
               </w:rPr>
               <w:t xml:space="preserve"> is </w:t>
@@ -7523,7 +6797,7 @@
             <w:proofErr w:type="spellStart"/>
             <w:r>
               <w:rPr>
-                <w:color w:val="FF0000"/>
+                <w:color w:val="FF1DCF"/>
                 <w:lang w:val="en-GB"/>
               </w:rPr>
               <w:t>onzichtbaar</w:t>
@@ -7531,7 +6805,7 @@
             <w:proofErr w:type="spellEnd"/>
             <w:r>
               <w:rPr>
-                <w:color w:val="FF0000"/>
+                <w:color w:val="FF1DCF"/>
                 <w:lang w:val="en-GB"/>
               </w:rPr>
               <w:t xml:space="preserve"> </w:t>
@@ -7539,7 +6813,7 @@
             <w:proofErr w:type="spellStart"/>
             <w:r>
               <w:rPr>
-                <w:color w:val="FF0000"/>
+                <w:color w:val="FF1DCF"/>
                 <w:lang w:val="en-GB"/>
               </w:rPr>
               <w:t>maken</w:t>
@@ -7547,7 +6821,7 @@
             <w:proofErr w:type="spellEnd"/>
             <w:r>
               <w:rPr>
-                <w:color w:val="FF0000"/>
+                <w:color w:val="FF1DCF"/>
                 <w:lang w:val="en-GB"/>
               </w:rPr>
               <w:t xml:space="preserve"> (project </w:t>
@@ -7555,7 +6829,7 @@
             <w:proofErr w:type="spellStart"/>
             <w:r>
               <w:rPr>
-                <w:color w:val="FF0000"/>
+                <w:color w:val="FF1DCF"/>
                 <w:lang w:val="en-GB"/>
               </w:rPr>
               <w:t>afgelopen</w:t>
@@ -7563,7 +6837,7 @@
             <w:proofErr w:type="spellEnd"/>
             <w:r>
               <w:rPr>
-                <w:color w:val="FF0000"/>
+                <w:color w:val="FF1DCF"/>
                 <w:lang w:val="en-GB"/>
               </w:rPr>
               <w:t>).</w:t>
@@ -7572,7 +6846,7 @@
           <w:p>
             <w:pPr>
               <w:rPr>
-                <w:color w:val="FF0000"/>
+                <w:color w:val="FF1DCF"/>
                 <w:lang w:val="en-GB"/>
               </w:rPr>
             </w:pPr>
@@ -7649,13 +6923,13 @@
           <w:p>
             <w:pPr>
               <w:rPr>
-                <w:color w:val="FF0000"/>
-                <w:lang w:val="en-GB"/>
-              </w:rPr>
-            </w:pPr>
-            <w:r>
-              <w:rPr>
-                <w:color w:val="FF0000"/>
+                <w:color w:val="FF1DCF"/>
+                <w:lang w:val="en-GB"/>
+              </w:rPr>
+            </w:pPr>
+            <w:r>
+              <w:rPr>
+                <w:color w:val="FF1DCF"/>
                 <w:lang w:val="en-GB"/>
               </w:rPr>
               <w:t>Messaging system (</w:t>
@@ -7663,7 +6937,7 @@
             <w:proofErr w:type="spellStart"/>
             <w:r>
               <w:rPr>
-                <w:color w:val="FF0000"/>
+                <w:color w:val="FF1DCF"/>
                 <w:lang w:val="en-GB"/>
               </w:rPr>
               <w:t>tussen</w:t>
@@ -7671,7 +6945,7 @@
             <w:proofErr w:type="spellEnd"/>
             <w:r>
               <w:rPr>
-                <w:color w:val="FF0000"/>
+                <w:color w:val="FF1DCF"/>
                 <w:lang w:val="en-GB"/>
               </w:rPr>
               <w:t xml:space="preserve"> </w:t>
@@ -7679,7 +6953,7 @@
             <w:proofErr w:type="spellStart"/>
             <w:r>
               <w:rPr>
-                <w:color w:val="FF0000"/>
+                <w:color w:val="FF1DCF"/>
                 <w:lang w:val="en-GB"/>
               </w:rPr>
               <w:t>afdelingen</w:t>
@@ -7687,7 +6961,7 @@
             <w:proofErr w:type="spellEnd"/>
             <w:r>
               <w:rPr>
-                <w:color w:val="FF0000"/>
+                <w:color w:val="FF1DCF"/>
                 <w:lang w:val="en-GB"/>
               </w:rPr>
               <w:t>).</w:t>
@@ -7696,7 +6970,7 @@
           <w:p>
             <w:pPr>
               <w:rPr>
-                <w:color w:val="FF0000"/>
+                <w:color w:val="FF1DCF"/>
                 <w:lang w:val="en-GB"/>
               </w:rPr>
             </w:pPr>
@@ -7780,7 +7054,6 @@
               <w:rPr>
                 <w:lang w:val="en-GB"/>
               </w:rPr>
-              <w:lastRenderedPageBreak/>
               <w:t xml:space="preserve">File storage system (extra </w:t>
             </w:r>
             <w:proofErr w:type="spellStart"/>
@@ -13715,7 +12988,7 @@
     <w:charset w:val="00"/>
     <w:family w:val="roman"/>
     <w:pitch w:val="variable"/>
-    <w:sig w:usb0="E0002AFF" w:usb1="C0007843" w:usb2="00000009" w:usb3="00000000" w:csb0="000001FF" w:csb1="00000000"/>
+    <w:sig w:usb0="E0002EFF" w:usb1="C000785B" w:usb2="00000009" w:usb3="00000000" w:csb0="000001FF" w:csb1="00000000"/>
   </w:font>
   <w:font w:name="Courier New">
     <w:panose1 w:val="02070309020205020404"/>
@@ -13736,21 +13009,21 @@
     <w:charset w:val="00"/>
     <w:family w:val="swiss"/>
     <w:pitch w:val="variable"/>
-    <w:sig w:usb0="E0002AFF" w:usb1="4000ACFF" w:usb2="00000001" w:usb3="00000000" w:csb0="000001FF" w:csb1="00000000"/>
+    <w:sig w:usb0="E0002AFF" w:usb1="C000247B" w:usb2="00000009" w:usb3="00000000" w:csb0="000001FF" w:csb1="00000000"/>
   </w:font>
   <w:font w:name="Calibri Light">
     <w:panose1 w:val="020F0302020204030204"/>
     <w:charset w:val="00"/>
     <w:family w:val="swiss"/>
     <w:pitch w:val="variable"/>
-    <w:sig w:usb0="A0002AEF" w:usb1="4000207B" w:usb2="00000000" w:usb3="00000000" w:csb0="000001FF" w:csb1="00000000"/>
+    <w:sig w:usb0="E0002AFF" w:usb1="C000247B" w:usb2="00000009" w:usb3="00000000" w:csb0="000001FF" w:csb1="00000000"/>
   </w:font>
   <w:font w:name="Arial">
     <w:panose1 w:val="020B0604020202020204"/>
     <w:charset w:val="00"/>
     <w:family w:val="swiss"/>
     <w:pitch w:val="variable"/>
-    <w:sig w:usb0="E0002AFF" w:usb1="C0007843" w:usb2="00000009" w:usb3="00000000" w:csb0="000001FF" w:csb1="00000000"/>
+    <w:sig w:usb0="E0002EFF" w:usb1="C0007843" w:usb2="00000009" w:usb3="00000000" w:csb0="000001FF" w:csb1="00000000"/>
   </w:font>
 </w:fonts>
 </file>
@@ -14558,7 +13831,7 @@
 </file>
 
 <file path=customXml/itemProps2.xml><?xml version="1.0" encoding="utf-8"?>
-<ds:datastoreItem xmlns:ds="http://schemas.openxmlformats.org/officeDocument/2006/customXml" ds:itemID="{015F4977-D6BC-4229-8D55-322276FBA066}">
+<ds:datastoreItem xmlns:ds="http://schemas.openxmlformats.org/officeDocument/2006/customXml" ds:itemID="{A978DE79-73BB-44F0-AE84-04DB423E032A}">
   <ds:schemaRefs>
     <ds:schemaRef ds:uri="http://schemas.openxmlformats.org/officeDocument/2006/bibliography"/>
   </ds:schemaRefs>

</xml_diff>